<commit_message>
grey out alternate wordings i'm about to delete
</commit_message>
<xml_diff>
--- a/letsfinishthisyo/bartos-netlogo-final-new-v2.docx
+++ b/letsfinishthisyo/bartos-netlogo-final-new-v2.docx
@@ -3613,7 +3613,40 @@
           <w:sz w:val="22"/>
           <w:szCs w:val="22"/>
         </w:rPr>
-        <w:t xml:space="preserve">The likelihood of an agent practicing in safe sex is demonstrated through the color of each agent. </w:t>
+        <w:t>The</w:t>
+      </w:r>
+      <w:r>
+        <w:rPr>
+          <w:rFonts w:ascii="Helvetica" w:hAnsi="Helvetica" w:cs="Helvetica"/>
+          <w:sz w:val="22"/>
+          <w:szCs w:val="22"/>
+        </w:rPr>
+        <w:t xml:space="preserve"> [</w:t>
+      </w:r>
+      <w:r>
+        <w:rPr>
+          <w:rFonts w:ascii="Helvetica" w:hAnsi="Helvetica" w:cs="Helvetica"/>
+          <w:color w:val="F79646" w:themeColor="accent6"/>
+          <w:sz w:val="22"/>
+          <w:szCs w:val="22"/>
+        </w:rPr>
+        <w:t>approximate</w:t>
+      </w:r>
+      <w:r>
+        <w:rPr>
+          <w:rFonts w:ascii="Helvetica" w:hAnsi="Helvetica" w:cs="Helvetica"/>
+          <w:sz w:val="22"/>
+          <w:szCs w:val="22"/>
+        </w:rPr>
+        <w:t>]</w:t>
+      </w:r>
+      <w:r>
+        <w:rPr>
+          <w:rFonts w:ascii="Helvetica" w:hAnsi="Helvetica" w:cs="Helvetica"/>
+          <w:sz w:val="22"/>
+          <w:szCs w:val="22"/>
+        </w:rPr>
+        <w:t xml:space="preserve"> likelihood of an agent practicing in safe sex is demonstrated through the color of each agent. </w:t>
       </w:r>
       <w:r>
         <w:rPr>
@@ -3735,7 +3768,7 @@
           <w:sz w:val="22"/>
           <w:szCs w:val="22"/>
         </w:rPr>
-        <w:t xml:space="preserve"> but discussed below??</w:t>
+        <w:t xml:space="preserve"> but discussed below</w:t>
       </w:r>
       <w:r>
         <w:rPr>
@@ -3744,6 +3777,24 @@
           <w:sz w:val="22"/>
           <w:szCs w:val="22"/>
         </w:rPr>
+        <w:t>, so many remove</w:t>
+      </w:r>
+      <w:r>
+        <w:rPr>
+          <w:rFonts w:ascii="Helvetica" w:hAnsi="Helvetica" w:cs="Helvetica"/>
+          <w:color w:val="F79646" w:themeColor="accent6"/>
+          <w:sz w:val="22"/>
+          <w:szCs w:val="22"/>
+        </w:rPr>
+        <w:t>??</w:t>
+      </w:r>
+      <w:r>
+        <w:rPr>
+          <w:rFonts w:ascii="Helvetica" w:hAnsi="Helvetica" w:cs="Helvetica"/>
+          <w:color w:val="F79646" w:themeColor="accent6"/>
+          <w:sz w:val="22"/>
+          <w:szCs w:val="22"/>
+        </w:rPr>
         <w:t>)</w:t>
       </w:r>
       <w:r>
@@ -3871,64 +3922,6 @@
     </w:p>
     <w:p>
       <w:pPr>
-        <w:spacing w:line="360" w:lineRule="auto"/>
-        <w:rPr>
-          <w:rFonts w:ascii="Helvetica" w:hAnsi="Helvetica"/>
-          <w:sz w:val="22"/>
-          <w:szCs w:val="22"/>
-        </w:rPr>
-      </w:pPr>
-    </w:p>
-    <w:p>
-      <w:pPr>
-        <w:widowControl w:val="0"/>
-        <w:autoSpaceDE w:val="0"/>
-        <w:autoSpaceDN w:val="0"/>
-        <w:adjustRightInd w:val="0"/>
-        <w:spacing w:line="360" w:lineRule="auto"/>
-        <w:rPr>
-          <w:rFonts w:ascii="Helvetica" w:hAnsi="Helvetica" w:cs="Helvetica"/>
-          <w:sz w:val="22"/>
-          <w:szCs w:val="22"/>
-        </w:rPr>
-      </w:pPr>
-    </w:p>
-    <w:p>
-      <w:pPr>
-        <w:widowControl w:val="0"/>
-        <w:autoSpaceDE w:val="0"/>
-        <w:autoSpaceDN w:val="0"/>
-        <w:adjustRightInd w:val="0"/>
-        <w:spacing w:line="360" w:lineRule="auto"/>
-        <w:rPr>
-          <w:rFonts w:ascii="Helvetica" w:hAnsi="Helvetica" w:cs="Helvetica"/>
-          <w:sz w:val="22"/>
-          <w:szCs w:val="22"/>
-        </w:rPr>
-      </w:pPr>
-    </w:p>
-    <w:p>
-      <w:pPr>
-        <w:spacing w:line="360" w:lineRule="auto"/>
-        <w:rPr>
-          <w:rFonts w:ascii="Helvetica" w:hAnsi="Helvetica"/>
-          <w:sz w:val="22"/>
-          <w:szCs w:val="22"/>
-        </w:rPr>
-      </w:pPr>
-    </w:p>
-    <w:p>
-      <w:pPr>
-        <w:spacing w:line="360" w:lineRule="auto"/>
-        <w:rPr>
-          <w:rFonts w:ascii="Helvetica" w:hAnsi="Helvetica"/>
-          <w:sz w:val="22"/>
-          <w:szCs w:val="22"/>
-        </w:rPr>
-      </w:pPr>
-    </w:p>
-    <w:p>
-      <w:pPr>
         <w:widowControl w:val="0"/>
         <w:autoSpaceDE w:val="0"/>
         <w:autoSpaceDN w:val="0"/>
@@ -3998,56 +3991,168 @@
           <w:sz w:val="22"/>
           <w:szCs w:val="22"/>
         </w:rPr>
-        <w:t xml:space="preserve">.  </w:t>
-      </w:r>
+        <w:t xml:space="preserve">. </w:t>
+      </w:r>
+      <w:r>
+        <w:rPr>
+          <w:rFonts w:ascii="Helvetica" w:hAnsi="Helvetica" w:cs="Helvetica"/>
+          <w:color w:val="F79646" w:themeColor="accent6"/>
+          <w:sz w:val="22"/>
+          <w:szCs w:val="22"/>
+        </w:rPr>
+        <w:t>Custom values for each agent are generated randomly following an approximately normal distribution using the average global variables indicated above, as well as some additional variables that are hard-coded and invisible to the user.</w:t>
+      </w:r>
+    </w:p>
+    <w:p>
+      <w:pPr>
+        <w:widowControl w:val="0"/>
+        <w:autoSpaceDE w:val="0"/>
+        <w:autoSpaceDN w:val="0"/>
+        <w:adjustRightInd w:val="0"/>
+        <w:spacing w:line="360" w:lineRule="auto"/>
+        <w:rPr>
+          <w:rFonts w:ascii="Helvetica" w:hAnsi="Helvetica" w:cs="Helvetica"/>
+          <w:sz w:val="22"/>
+          <w:szCs w:val="22"/>
+        </w:rPr>
+      </w:pPr>
+    </w:p>
+    <w:p>
+      <w:pPr>
+        <w:widowControl w:val="0"/>
+        <w:autoSpaceDE w:val="0"/>
+        <w:autoSpaceDN w:val="0"/>
+        <w:adjustRightInd w:val="0"/>
+        <w:spacing w:line="360" w:lineRule="auto"/>
+        <w:rPr>
+          <w:rFonts w:ascii="Helvetica" w:hAnsi="Helvetica" w:cs="Helvetica"/>
+          <w:sz w:val="22"/>
+          <w:szCs w:val="22"/>
+        </w:rPr>
+      </w:pPr>
       <w:r>
         <w:rPr>
           <w:rFonts w:ascii="Helvetica" w:hAnsi="Helvetica" w:cs="Helvetica"/>
           <w:color w:val="4F81BD" w:themeColor="accent1"/>
           <w:sz w:val="22"/>
           <w:szCs w:val="22"/>
-        </w:rPr>
-        <w:t>The global variables indicated above are used, as well as some additional ones.</w:t>
-      </w:r>
-      <w:r>
-        <w:rPr>
-          <w:rFonts w:ascii="Helvetica" w:hAnsi="Helvetica" w:cs="Helvetica"/>
-          <w:color w:val="4F81BD" w:themeColor="accent1"/>
+          <w:highlight w:val="lightGray"/>
+        </w:rPr>
+        <w:t xml:space="preserve">The global variables indicated above are used, as well as some additional ones. </w:t>
+      </w:r>
+      <w:r>
+        <w:rPr>
+          <w:rFonts w:ascii="Helvetica" w:hAnsi="Helvetica" w:cs="Helvetica"/>
+          <w:sz w:val="22"/>
+          <w:szCs w:val="22"/>
+          <w:highlight w:val="lightGray"/>
+        </w:rPr>
+        <w:t xml:space="preserve">The </w:t>
+      </w:r>
+      <w:r>
+        <w:rPr>
+          <w:rFonts w:ascii="Helvetica" w:hAnsi="Helvetica" w:cs="Helvetica"/>
+          <w:color w:val="F79646" w:themeColor="accent6"/>
+          <w:sz w:val="22"/>
+          <w:szCs w:val="22"/>
+          <w:highlight w:val="lightGray"/>
+        </w:rPr>
+        <w:t xml:space="preserve">[average] </w:t>
+      </w:r>
+      <w:r>
+        <w:rPr>
+          <w:rFonts w:ascii="Helvetica" w:hAnsi="Helvetica" w:cs="Helvetica"/>
+          <w:sz w:val="22"/>
+          <w:szCs w:val="22"/>
+          <w:highlight w:val="lightGray"/>
+        </w:rPr>
+        <w:t xml:space="preserve">global variables indicated above are used, as well as some additional ones </w:t>
+      </w:r>
+      <w:r>
+        <w:rPr>
+          <w:rFonts w:ascii="Helvetica" w:hAnsi="Helvetica" w:cs="Helvetica"/>
+          <w:color w:val="F79646" w:themeColor="accent6"/>
+          <w:sz w:val="22"/>
+          <w:szCs w:val="22"/>
+          <w:highlight w:val="lightGray"/>
+        </w:rPr>
+        <w:t>that are invisible to the user</w:t>
+      </w:r>
+      <w:r>
+        <w:rPr>
+          <w:rFonts w:ascii="Helvetica" w:hAnsi="Helvetica" w:cs="Helvetica"/>
+          <w:sz w:val="22"/>
+          <w:szCs w:val="22"/>
+          <w:highlight w:val="lightGray"/>
+        </w:rPr>
+        <w:t>, to create/randomize/customize values for each agent using an approximate normal distribution around the global averages indicated above.</w:t>
+      </w:r>
+      <w:r>
+        <w:rPr>
+          <w:rFonts w:ascii="Helvetica" w:hAnsi="Helvetica" w:cs="Helvetica"/>
           <w:sz w:val="22"/>
           <w:szCs w:val="22"/>
         </w:rPr>
         <w:t xml:space="preserve"> </w:t>
       </w:r>
-      <w:r>
-        <w:rPr>
-          <w:rFonts w:ascii="Helvetica" w:hAnsi="Helvetica" w:cs="Helvetica"/>
+    </w:p>
+    <w:p>
+      <w:pPr>
+        <w:widowControl w:val="0"/>
+        <w:autoSpaceDE w:val="0"/>
+        <w:autoSpaceDN w:val="0"/>
+        <w:adjustRightInd w:val="0"/>
+        <w:spacing w:line="360" w:lineRule="auto"/>
+        <w:rPr>
+          <w:rFonts w:ascii="Helvetica" w:hAnsi="Helvetica" w:cs="Helvetica"/>
+          <w:b/>
+          <w:i/>
+          <w:sz w:val="22"/>
+          <w:szCs w:val="22"/>
+        </w:rPr>
+      </w:pPr>
+    </w:p>
+    <w:p>
+      <w:pPr>
+        <w:widowControl w:val="0"/>
+        <w:autoSpaceDE w:val="0"/>
+        <w:autoSpaceDN w:val="0"/>
+        <w:adjustRightInd w:val="0"/>
+        <w:spacing w:line="360" w:lineRule="auto"/>
+        <w:rPr>
+          <w:rFonts w:ascii="Helvetica" w:hAnsi="Helvetica" w:cs="Helvetica"/>
+          <w:b/>
           <w:color w:val="F79646" w:themeColor="accent6"/>
           <w:sz w:val="22"/>
           <w:szCs w:val="22"/>
-        </w:rPr>
-        <w:t>Custom values for each agent are generated randomly following an approximately normal distribution using the average global variables indicated above, as well as some additional variables that are hard-coded and invisible to the user.</w:t>
-      </w:r>
-    </w:p>
-    <w:p>
-      <w:pPr>
-        <w:widowControl w:val="0"/>
-        <w:autoSpaceDE w:val="0"/>
-        <w:autoSpaceDN w:val="0"/>
-        <w:adjustRightInd w:val="0"/>
-        <w:spacing w:line="360" w:lineRule="auto"/>
-        <w:rPr>
-          <w:rFonts w:ascii="Helvetica" w:hAnsi="Helvetica" w:cs="Helvetica"/>
-          <w:sz w:val="22"/>
-          <w:szCs w:val="22"/>
-        </w:rPr>
-      </w:pPr>
-      <w:r>
-        <w:rPr>
-          <w:rFonts w:ascii="Helvetica" w:hAnsi="Helvetica" w:cs="Helvetica"/>
-          <w:sz w:val="22"/>
-          <w:szCs w:val="22"/>
-        </w:rPr>
-        <w:t xml:space="preserve">The </w:t>
+          <w:u w:val="single"/>
+        </w:rPr>
+      </w:pPr>
+      <w:r>
+        <w:rPr>
+          <w:rFonts w:ascii="Helvetica" w:hAnsi="Helvetica" w:cs="Helvetica"/>
+          <w:b/>
+          <w:sz w:val="22"/>
+          <w:szCs w:val="22"/>
+        </w:rPr>
+        <w:t>Attitude:</w:t>
+      </w:r>
+      <w:r>
+        <w:rPr>
+          <w:rFonts w:ascii="Helvetica" w:hAnsi="Helvetica" w:cs="Helvetica"/>
+          <w:b/>
+          <w:sz w:val="22"/>
+          <w:szCs w:val="22"/>
+        </w:rPr>
+        <w:t xml:space="preserve">  </w:t>
+      </w:r>
+      <w:r>
+        <w:rPr>
+          <w:rFonts w:ascii="Helvetica" w:hAnsi="Helvetica" w:cs="Helvetica"/>
+          <w:sz w:val="22"/>
+          <w:szCs w:val="22"/>
+        </w:rPr>
+        <w:t xml:space="preserve">An agent’s attitude is initially set to </w:t>
       </w:r>
       <w:r>
         <w:rPr>
@@ -4056,23 +4161,7 @@
           <w:sz w:val="22"/>
           <w:szCs w:val="22"/>
         </w:rPr>
-        <w:t xml:space="preserve">[average] </w:t>
-      </w:r>
-      <w:r>
-        <w:rPr>
-          <w:rFonts w:ascii="Helvetica" w:hAnsi="Helvetica" w:cs="Helvetica"/>
-          <w:sz w:val="22"/>
-          <w:szCs w:val="22"/>
-        </w:rPr>
-        <w:t>global variables indicated above are used, as well as som</w:t>
-      </w:r>
-      <w:r>
-        <w:rPr>
-          <w:rFonts w:ascii="Helvetica" w:hAnsi="Helvetica" w:cs="Helvetica"/>
-          <w:sz w:val="22"/>
-          <w:szCs w:val="22"/>
-        </w:rPr>
-        <w:t xml:space="preserve">e additional ones </w:t>
+        <w:t>[</w:t>
       </w:r>
       <w:r>
         <w:rPr>
@@ -4081,62 +4170,442 @@
           <w:sz w:val="22"/>
           <w:szCs w:val="22"/>
         </w:rPr>
-        <w:t>that are invisible to the user</w:t>
-      </w:r>
-      <w:r>
-        <w:rPr>
-          <w:rFonts w:ascii="Helvetica" w:hAnsi="Helvetica" w:cs="Helvetica"/>
-          <w:sz w:val="22"/>
-          <w:szCs w:val="22"/>
-        </w:rPr>
-        <w:t xml:space="preserve">, to create/randomize/customize values for each agent using an approximate normal distribution around the global averages indicated above. </w:t>
-      </w:r>
-    </w:p>
-    <w:p>
-      <w:pPr>
-        <w:widowControl w:val="0"/>
-        <w:autoSpaceDE w:val="0"/>
-        <w:autoSpaceDN w:val="0"/>
-        <w:adjustRightInd w:val="0"/>
-        <w:spacing w:line="360" w:lineRule="auto"/>
-        <w:rPr>
-          <w:rFonts w:ascii="Helvetica" w:hAnsi="Helvetica" w:cs="Helvetica"/>
-          <w:b/>
-          <w:i/>
-          <w:sz w:val="22"/>
-          <w:szCs w:val="22"/>
-        </w:rPr>
-      </w:pPr>
-    </w:p>
-    <w:p>
-      <w:pPr>
-        <w:widowControl w:val="0"/>
-        <w:autoSpaceDE w:val="0"/>
-        <w:autoSpaceDN w:val="0"/>
-        <w:adjustRightInd w:val="0"/>
-        <w:spacing w:line="360" w:lineRule="auto"/>
-        <w:rPr>
-          <w:rFonts w:ascii="Helvetica" w:hAnsi="Helvetica" w:cs="Helvetica"/>
-          <w:b/>
+        <w:t>condom desire or whatever</w:t>
+      </w:r>
+      <w:r>
+        <w:rPr>
+          <w:rFonts w:ascii="Helvetica" w:hAnsi="Helvetica" w:cs="Helvetica"/>
           <w:color w:val="F79646" w:themeColor="accent6"/>
           <w:sz w:val="22"/>
           <w:szCs w:val="22"/>
+        </w:rPr>
+        <w:t>]</w:t>
+      </w:r>
+      <w:r>
+        <w:rPr>
+          <w:rFonts w:ascii="Helvetica" w:hAnsi="Helvetica" w:cs="Helvetica"/>
+          <w:color w:val="F79646" w:themeColor="accent6"/>
+          <w:sz w:val="22"/>
+          <w:szCs w:val="22"/>
+        </w:rPr>
+        <w:t>.</w:t>
+      </w:r>
+      <w:r>
+        <w:rPr>
+          <w:rFonts w:ascii="Helvetica" w:hAnsi="Helvetica" w:cs="Helvetica"/>
+          <w:b/>
+          <w:color w:val="F79646" w:themeColor="accent6"/>
+          <w:sz w:val="22"/>
+          <w:szCs w:val="22"/>
           <w:u w:val="single"/>
         </w:rPr>
-      </w:pPr>
-      <w:r>
-        <w:rPr>
-          <w:rFonts w:ascii="Helvetica" w:hAnsi="Helvetica" w:cs="Helvetica"/>
-          <w:b/>
-          <w:sz w:val="22"/>
-          <w:szCs w:val="22"/>
-        </w:rPr>
-        <w:t>Attitude:</w:t>
-      </w:r>
-      <w:r>
-        <w:rPr>
-          <w:rFonts w:ascii="Helvetica" w:hAnsi="Helvetica" w:cs="Helvetica"/>
-          <w:b/>
+        <w:t xml:space="preserve"> </w:t>
+      </w:r>
+      <w:r>
+        <w:rPr>
+          <w:rFonts w:ascii="Helvetica" w:hAnsi="Helvetica" w:cs="Helvetica"/>
+          <w:sz w:val="22"/>
+          <w:szCs w:val="22"/>
+        </w:rPr>
+        <w:t xml:space="preserve">Attitude evolves </w:t>
+      </w:r>
+      <w:r>
+        <w:rPr>
+          <w:rFonts w:ascii="Helvetica" w:hAnsi="Helvetica" w:cs="Helvetica"/>
+          <w:color w:val="F79646" w:themeColor="accent6"/>
+          <w:sz w:val="22"/>
+          <w:szCs w:val="22"/>
+        </w:rPr>
+        <w:t>during/over</w:t>
+      </w:r>
+      <w:r>
+        <w:rPr>
+          <w:rFonts w:ascii="Helvetica" w:hAnsi="Helvetica" w:cs="Helvetica"/>
+          <w:sz w:val="22"/>
+          <w:szCs w:val="22"/>
+        </w:rPr>
+        <w:t xml:space="preserve"> the course of the model and </w:t>
+      </w:r>
+      <w:r>
+        <w:rPr>
+          <w:rFonts w:ascii="Helvetica" w:hAnsi="Helvetica" w:cs="Helvetica"/>
+          <w:color w:val="F79646" w:themeColor="accent6"/>
+          <w:sz w:val="22"/>
+          <w:szCs w:val="22"/>
+        </w:rPr>
+        <w:t>changes/has the potential to change [on each tick.] based on talking to peers or getting infected.</w:t>
+      </w:r>
+    </w:p>
+    <w:p>
+      <w:pPr>
+        <w:widowControl w:val="0"/>
+        <w:autoSpaceDE w:val="0"/>
+        <w:autoSpaceDN w:val="0"/>
+        <w:adjustRightInd w:val="0"/>
+        <w:spacing w:line="360" w:lineRule="auto"/>
+        <w:rPr>
+          <w:rFonts w:ascii="Helvetica" w:hAnsi="Helvetica" w:cs="Helvetica"/>
+          <w:b/>
+          <w:color w:val="F79646" w:themeColor="accent6"/>
+          <w:sz w:val="22"/>
+          <w:szCs w:val="22"/>
+          <w:u w:val="single"/>
+        </w:rPr>
+      </w:pPr>
+    </w:p>
+    <w:p>
+      <w:pPr>
+        <w:widowControl w:val="0"/>
+        <w:autoSpaceDE w:val="0"/>
+        <w:autoSpaceDN w:val="0"/>
+        <w:adjustRightInd w:val="0"/>
+        <w:spacing w:line="360" w:lineRule="auto"/>
+        <w:rPr>
+          <w:rFonts w:ascii="Helvetica" w:hAnsi="Helvetica" w:cs="Helvetica"/>
+          <w:color w:val="F79646" w:themeColor="accent6"/>
+          <w:sz w:val="22"/>
+          <w:szCs w:val="22"/>
+        </w:rPr>
+      </w:pPr>
+      <w:r>
+        <w:rPr>
+          <w:rFonts w:ascii="Helvetica" w:hAnsi="Helvetica" w:cs="Helvetica"/>
+          <w:sz w:val="22"/>
+          <w:szCs w:val="22"/>
+          <w:highlight w:val="lightGray"/>
+        </w:rPr>
+        <w:t xml:space="preserve">An agent’s attitude evolves during/over the course of the model and </w:t>
+      </w:r>
+      <w:r>
+        <w:rPr>
+          <w:rFonts w:ascii="Helvetica" w:hAnsi="Helvetica" w:cs="Helvetica"/>
+          <w:color w:val="F79646" w:themeColor="accent6"/>
+          <w:sz w:val="22"/>
+          <w:szCs w:val="22"/>
+          <w:highlight w:val="lightGray"/>
+        </w:rPr>
+        <w:t>changes/has the potential to change [on each tick.] based on talking to peers or getting infected.</w:t>
+      </w:r>
+      <w:r>
+        <w:rPr>
+          <w:rFonts w:ascii="Helvetica" w:hAnsi="Helvetica" w:cs="Helvetica"/>
+          <w:color w:val="F79646" w:themeColor="accent6"/>
+          <w:sz w:val="22"/>
+          <w:szCs w:val="22"/>
+          <w:highlight w:val="lightGray"/>
+        </w:rPr>
+        <w:t xml:space="preserve"> It </w:t>
+      </w:r>
+      <w:r>
+        <w:rPr>
+          <w:rFonts w:ascii="Helvetica" w:hAnsi="Helvetica" w:cs="Helvetica"/>
+          <w:sz w:val="22"/>
+          <w:szCs w:val="22"/>
+          <w:highlight w:val="lightGray"/>
+        </w:rPr>
+        <w:t xml:space="preserve">is initially set </w:t>
+      </w:r>
+      <w:proofErr w:type="gramStart"/>
+      <w:r>
+        <w:rPr>
+          <w:rFonts w:ascii="Helvetica" w:hAnsi="Helvetica" w:cs="Helvetica"/>
+          <w:sz w:val="22"/>
+          <w:szCs w:val="22"/>
+          <w:highlight w:val="lightGray"/>
+        </w:rPr>
+        <w:t xml:space="preserve">to </w:t>
+      </w:r>
+      <w:r>
+        <w:rPr>
+          <w:rFonts w:ascii="Helvetica" w:hAnsi="Helvetica" w:cs="Helvetica"/>
+          <w:color w:val="F79646" w:themeColor="accent6"/>
+          <w:sz w:val="22"/>
+          <w:szCs w:val="22"/>
+          <w:highlight w:val="lightGray"/>
+        </w:rPr>
+        <w:t>....</w:t>
+      </w:r>
+      <w:proofErr w:type="gramEnd"/>
+      <w:r>
+        <w:rPr>
+          <w:rFonts w:ascii="Helvetica" w:hAnsi="Helvetica" w:cs="Helvetica"/>
+          <w:color w:val="F79646" w:themeColor="accent6"/>
+          <w:sz w:val="22"/>
+          <w:szCs w:val="22"/>
+          <w:highlight w:val="lightGray"/>
+        </w:rPr>
+        <w:t>condom desire or whatever.</w:t>
+      </w:r>
+    </w:p>
+    <w:p>
+      <w:pPr>
+        <w:widowControl w:val="0"/>
+        <w:autoSpaceDE w:val="0"/>
+        <w:autoSpaceDN w:val="0"/>
+        <w:adjustRightInd w:val="0"/>
+        <w:spacing w:line="360" w:lineRule="auto"/>
+        <w:rPr>
+          <w:rFonts w:ascii="Helvetica" w:hAnsi="Helvetica" w:cs="Helvetica"/>
+          <w:sz w:val="22"/>
+          <w:szCs w:val="22"/>
+        </w:rPr>
+      </w:pPr>
+    </w:p>
+    <w:p>
+      <w:pPr>
+        <w:widowControl w:val="0"/>
+        <w:autoSpaceDE w:val="0"/>
+        <w:autoSpaceDN w:val="0"/>
+        <w:adjustRightInd w:val="0"/>
+        <w:spacing w:line="360" w:lineRule="auto"/>
+        <w:rPr>
+          <w:rFonts w:ascii="Helvetica" w:hAnsi="Helvetica" w:cs="Helvetica"/>
+          <w:sz w:val="22"/>
+          <w:szCs w:val="22"/>
+        </w:rPr>
+      </w:pPr>
+      <w:r>
+        <w:rPr>
+          <w:rFonts w:ascii="Helvetica" w:hAnsi="Helvetica" w:cs="Helvetica"/>
+          <w:b/>
+          <w:sz w:val="22"/>
+          <w:szCs w:val="22"/>
+        </w:rPr>
+        <w:t>Certainty:</w:t>
+      </w:r>
+      <w:r>
+        <w:rPr>
+          <w:rFonts w:ascii="Helvetica" w:hAnsi="Helvetica" w:cs="Helvetica"/>
+          <w:sz w:val="22"/>
+          <w:szCs w:val="22"/>
+        </w:rPr>
+        <w:t xml:space="preserve">   </w:t>
+      </w:r>
+      <w:r>
+        <w:rPr>
+          <w:rFonts w:ascii="Helvetica" w:hAnsi="Helvetica" w:cs="Helvetica"/>
+          <w:sz w:val="22"/>
+          <w:szCs w:val="22"/>
+        </w:rPr>
+        <w:t xml:space="preserve">Certainty is </w:t>
+      </w:r>
+      <w:r>
+        <w:rPr>
+          <w:rFonts w:ascii="Helvetica" w:hAnsi="Helvetica" w:cs="Helvetica"/>
+          <w:sz w:val="22"/>
+          <w:szCs w:val="22"/>
+        </w:rPr>
+        <w:t xml:space="preserve">initially set to </w:t>
+      </w:r>
+      <w:r>
+        <w:rPr>
+          <w:rFonts w:ascii="Helvetica" w:hAnsi="Helvetica" w:cs="Helvetica"/>
+          <w:color w:val="F79646" w:themeColor="accent6"/>
+          <w:sz w:val="22"/>
+          <w:szCs w:val="22"/>
+        </w:rPr>
+        <w:t xml:space="preserve">a value </w:t>
+      </w:r>
+      <w:r>
+        <w:rPr>
+          <w:rFonts w:ascii="Helvetica" w:hAnsi="Helvetica" w:cs="Helvetica"/>
+          <w:color w:val="F79646" w:themeColor="accent6"/>
+          <w:sz w:val="22"/>
+          <w:szCs w:val="22"/>
+        </w:rPr>
+        <w:t>near</w:t>
+      </w:r>
+      <w:r>
+        <w:rPr>
+          <w:rFonts w:ascii="Helvetica" w:hAnsi="Helvetica" w:cs="Helvetica"/>
+          <w:color w:val="F79646" w:themeColor="accent6"/>
+          <w:sz w:val="22"/>
+          <w:szCs w:val="22"/>
+        </w:rPr>
+        <w:t xml:space="preserve"> the </w:t>
+      </w:r>
+      <w:proofErr w:type="spellStart"/>
+      <w:r>
+        <w:rPr>
+          <w:rFonts w:ascii="Helvetica" w:hAnsi="Helvetica" w:cs="Helvetica"/>
+          <w:color w:val="F79646" w:themeColor="accent6"/>
+          <w:sz w:val="22"/>
+          <w:szCs w:val="22"/>
+        </w:rPr>
+        <w:t>avg</w:t>
+      </w:r>
+      <w:proofErr w:type="spellEnd"/>
+      <w:r>
+        <w:rPr>
+          <w:rFonts w:ascii="Helvetica" w:hAnsi="Helvetica" w:cs="Helvetica"/>
+          <w:sz w:val="22"/>
+          <w:szCs w:val="22"/>
+        </w:rPr>
+        <w:t>-</w:t>
+      </w:r>
+      <w:proofErr w:type="spellStart"/>
+      <w:r>
+        <w:rPr>
+          <w:rFonts w:ascii="Helvetica" w:hAnsi="Helvetica" w:cs="Helvetica"/>
+          <w:sz w:val="22"/>
+          <w:szCs w:val="22"/>
+        </w:rPr>
+        <w:t>mesosystem</w:t>
+      </w:r>
+      <w:proofErr w:type="spellEnd"/>
+      <w:r>
+        <w:rPr>
+          <w:rFonts w:ascii="Helvetica" w:hAnsi="Helvetica" w:cs="Helvetica"/>
+          <w:sz w:val="22"/>
+          <w:szCs w:val="22"/>
+        </w:rPr>
+        <w:t>-condom-encouragement</w:t>
+      </w:r>
+      <w:r>
+        <w:rPr>
+          <w:rFonts w:ascii="Helvetica" w:hAnsi="Helvetica" w:cs="Helvetica"/>
+          <w:sz w:val="22"/>
+          <w:szCs w:val="22"/>
+        </w:rPr>
+        <w:t>. C</w:t>
+      </w:r>
+      <w:r>
+        <w:rPr>
+          <w:rFonts w:ascii="Helvetica" w:hAnsi="Helvetica" w:cs="Helvetica"/>
+          <w:sz w:val="22"/>
+          <w:szCs w:val="22"/>
+        </w:rPr>
+        <w:t>ertainty is the best determination of behavior, according to research</w:t>
+      </w:r>
+      <w:r>
+        <w:rPr>
+          <w:rFonts w:ascii="Helvetica" w:hAnsi="Helvetica" w:cs="Helvetica"/>
+          <w:sz w:val="22"/>
+          <w:szCs w:val="22"/>
+        </w:rPr>
+        <w:t xml:space="preserve"> (</w:t>
+      </w:r>
+      <w:r>
+        <w:rPr>
+          <w:rFonts w:ascii="Helvetica" w:hAnsi="Helvetica" w:cs="Helvetica"/>
+          <w:sz w:val="22"/>
+          <w:szCs w:val="22"/>
+          <w:highlight w:val="yellow"/>
+        </w:rPr>
+        <w:t>citation</w:t>
+      </w:r>
+      <w:r>
+        <w:rPr>
+          <w:rFonts w:ascii="Helvetica" w:hAnsi="Helvetica" w:cs="Helvetica"/>
+          <w:sz w:val="22"/>
+          <w:szCs w:val="22"/>
+        </w:rPr>
+        <w:t>).</w:t>
+      </w:r>
+      <w:r>
+        <w:rPr>
+          <w:rFonts w:ascii="Helvetica" w:hAnsi="Helvetica" w:cs="Helvetica"/>
+          <w:sz w:val="22"/>
+          <w:szCs w:val="22"/>
+        </w:rPr>
+        <w:t xml:space="preserve"> </w:t>
+      </w:r>
+      <w:r>
+        <w:rPr>
+          <w:rFonts w:ascii="Helvetica" w:hAnsi="Helvetica" w:cs="Helvetica"/>
+          <w:sz w:val="22"/>
+          <w:szCs w:val="22"/>
+        </w:rPr>
+        <w:t xml:space="preserve">… </w:t>
+      </w:r>
+      <w:proofErr w:type="gramStart"/>
+      <w:r>
+        <w:rPr>
+          <w:rFonts w:ascii="Helvetica" w:hAnsi="Helvetica" w:cs="Helvetica"/>
+          <w:sz w:val="22"/>
+          <w:szCs w:val="22"/>
+        </w:rPr>
+        <w:t>but</w:t>
+      </w:r>
+      <w:proofErr w:type="gramEnd"/>
+      <w:r>
+        <w:rPr>
+          <w:rFonts w:ascii="Helvetica" w:hAnsi="Helvetica" w:cs="Helvetica"/>
+          <w:sz w:val="22"/>
+          <w:szCs w:val="22"/>
+        </w:rPr>
+        <w:t xml:space="preserve"> ac</w:t>
+      </w:r>
+      <w:r>
+        <w:rPr>
+          <w:rFonts w:ascii="Helvetica" w:hAnsi="Helvetica" w:cs="Helvetica"/>
+          <w:sz w:val="22"/>
+          <w:szCs w:val="22"/>
+        </w:rPr>
+        <w:t>tually using attitude i</w:t>
+      </w:r>
+      <w:r>
+        <w:rPr>
+          <w:rFonts w:ascii="Helvetica" w:hAnsi="Helvetica" w:cs="Helvetica"/>
+          <w:sz w:val="22"/>
+          <w:szCs w:val="22"/>
+        </w:rPr>
+        <w:t>n</w:t>
+      </w:r>
+      <w:r>
+        <w:rPr>
+          <w:rFonts w:ascii="Helvetica" w:hAnsi="Helvetica" w:cs="Helvetica"/>
+          <w:sz w:val="22"/>
+          <w:szCs w:val="22"/>
+        </w:rPr>
+        <w:t>s</w:t>
+      </w:r>
+      <w:r>
+        <w:rPr>
+          <w:rFonts w:ascii="Helvetica" w:hAnsi="Helvetica" w:cs="Helvetica"/>
+          <w:sz w:val="22"/>
+          <w:szCs w:val="22"/>
+        </w:rPr>
+        <w:t>tead</w:t>
+      </w:r>
+    </w:p>
+    <w:p>
+      <w:pPr>
+        <w:widowControl w:val="0"/>
+        <w:autoSpaceDE w:val="0"/>
+        <w:autoSpaceDN w:val="0"/>
+        <w:adjustRightInd w:val="0"/>
+        <w:spacing w:line="360" w:lineRule="auto"/>
+        <w:rPr>
+          <w:rFonts w:ascii="Helvetica" w:hAnsi="Helvetica" w:cs="Helvetica"/>
+          <w:sz w:val="22"/>
+          <w:szCs w:val="22"/>
+        </w:rPr>
+      </w:pPr>
+    </w:p>
+    <w:p>
+      <w:pPr>
+        <w:spacing w:line="360" w:lineRule="auto"/>
+        <w:rPr>
+          <w:rFonts w:ascii="Helvetica" w:hAnsi="Helvetica" w:cs="Helvetica"/>
+          <w:b/>
+          <w:sz w:val="22"/>
+          <w:szCs w:val="22"/>
+          <w:u w:val="single"/>
+        </w:rPr>
+      </w:pPr>
+      <w:r>
+        <w:rPr>
+          <w:rFonts w:ascii="Helvetica" w:hAnsi="Helvetica" w:cs="Helvetica"/>
+          <w:b/>
+          <w:sz w:val="22"/>
+          <w:szCs w:val="22"/>
+        </w:rPr>
+        <w:t>Justification:</w:t>
+      </w:r>
+      <w:r>
+        <w:rPr>
+          <w:rFonts w:ascii="Helvetica" w:hAnsi="Helvetica" w:cs="Helvetica"/>
           <w:sz w:val="22"/>
           <w:szCs w:val="22"/>
         </w:rPr>
@@ -4148,34 +4617,89 @@
           <w:sz w:val="22"/>
           <w:szCs w:val="22"/>
         </w:rPr>
-        <w:t xml:space="preserve">An agent’s attitude is initially set to </w:t>
-      </w:r>
-      <w:r>
+        <w:t xml:space="preserve">Justification is </w:t>
+      </w:r>
+      <w:r>
+        <w:rPr>
+          <w:rFonts w:ascii="Helvetica" w:hAnsi="Helvetica" w:cs="Helvetica"/>
+          <w:sz w:val="22"/>
+          <w:szCs w:val="22"/>
+        </w:rPr>
+        <w:t>initially set to the level of accurate education this agent has about safe sex and condom usage</w:t>
+      </w:r>
+      <w:r>
+        <w:rPr>
+          <w:rFonts w:ascii="Helvetica" w:hAnsi="Helvetica" w:cs="Helvetica"/>
+          <w:sz w:val="22"/>
+          <w:szCs w:val="22"/>
+        </w:rPr>
+        <w:t>.</w:t>
+      </w:r>
+      <w:r>
+        <w:rPr>
+          <w:rFonts w:ascii="Helvetica" w:hAnsi="Helvetica" w:cs="Helvetica"/>
+          <w:sz w:val="22"/>
+          <w:szCs w:val="22"/>
+        </w:rPr>
+        <w:t xml:space="preserve"> </w:t>
+      </w:r>
+      <w:r>
+        <w:rPr>
+          <w:rFonts w:ascii="Helvetica" w:hAnsi="Helvetica" w:cs="Helvetica"/>
+          <w:sz w:val="22"/>
+          <w:szCs w:val="22"/>
+          <w:highlight w:val="yellow"/>
+        </w:rPr>
+        <w:t>(revisit)</w:t>
+      </w:r>
+    </w:p>
+    <w:p>
+      <w:pPr>
+        <w:widowControl w:val="0"/>
+        <w:autoSpaceDE w:val="0"/>
+        <w:autoSpaceDN w:val="0"/>
+        <w:adjustRightInd w:val="0"/>
+        <w:spacing w:line="360" w:lineRule="auto"/>
+        <w:rPr>
+          <w:rFonts w:ascii="Helvetica" w:hAnsi="Helvetica" w:cs="Helvetica"/>
+          <w:sz w:val="22"/>
+          <w:szCs w:val="22"/>
+        </w:rPr>
+      </w:pPr>
+    </w:p>
+    <w:p>
+      <w:pPr>
+        <w:widowControl w:val="0"/>
+        <w:autoSpaceDE w:val="0"/>
+        <w:autoSpaceDN w:val="0"/>
+        <w:adjustRightInd w:val="0"/>
+        <w:spacing w:line="360" w:lineRule="auto"/>
         <w:rPr>
           <w:rFonts w:ascii="Helvetica" w:hAnsi="Helvetica" w:cs="Helvetica"/>
           <w:color w:val="F79646" w:themeColor="accent6"/>
           <w:sz w:val="22"/>
           <w:szCs w:val="22"/>
         </w:rPr>
-        <w:t>[</w:t>
-      </w:r>
-      <w:r>
-        <w:rPr>
-          <w:rFonts w:ascii="Helvetica" w:hAnsi="Helvetica" w:cs="Helvetica"/>
+      </w:pPr>
+      <w:r>
+        <w:rPr>
+          <w:rFonts w:ascii="Helvetica" w:hAnsi="Helvetica" w:cs="Helvetica"/>
+          <w:b/>
           <w:color w:val="F79646" w:themeColor="accent6"/>
           <w:sz w:val="22"/>
           <w:szCs w:val="22"/>
         </w:rPr>
-        <w:t>condom desire or whatever</w:t>
-      </w:r>
-      <w:r>
-        <w:rPr>
-          <w:rFonts w:ascii="Helvetica" w:hAnsi="Helvetica" w:cs="Helvetica"/>
+        <w:t>Agent Appearance</w:t>
+      </w:r>
+      <w:r>
+        <w:rPr>
+          <w:rFonts w:ascii="Helvetica" w:hAnsi="Helvetica" w:cs="Helvetica"/>
+          <w:b/>
           <w:color w:val="F79646" w:themeColor="accent6"/>
           <w:sz w:val="22"/>
           <w:szCs w:val="22"/>
         </w:rPr>
-        <w:t>]</w:t>
+        <w:t>:</w:t>
       </w:r>
       <w:r>
         <w:rPr>
@@ -4184,26 +4708,507 @@
           <w:sz w:val="22"/>
           <w:szCs w:val="22"/>
         </w:rPr>
+        <w:t xml:space="preserve">  </w:t>
+      </w:r>
+    </w:p>
+    <w:p>
+      <w:pPr>
+        <w:widowControl w:val="0"/>
+        <w:autoSpaceDE w:val="0"/>
+        <w:autoSpaceDN w:val="0"/>
+        <w:adjustRightInd w:val="0"/>
+        <w:spacing w:line="360" w:lineRule="auto"/>
+        <w:rPr>
+          <w:rFonts w:ascii="Helvetica" w:hAnsi="Helvetica" w:cs="Helvetica"/>
+          <w:color w:val="4BACC6" w:themeColor="accent5"/>
+          <w:sz w:val="22"/>
+          <w:szCs w:val="22"/>
+        </w:rPr>
+      </w:pPr>
+    </w:p>
+    <w:p>
+      <w:pPr>
+        <w:widowControl w:val="0"/>
+        <w:autoSpaceDE w:val="0"/>
+        <w:autoSpaceDN w:val="0"/>
+        <w:adjustRightInd w:val="0"/>
+        <w:spacing w:line="360" w:lineRule="auto"/>
+        <w:rPr>
+          <w:rFonts w:ascii="Helvetica" w:hAnsi="Helvetica" w:cs="Helvetica"/>
+          <w:sz w:val="22"/>
+          <w:szCs w:val="22"/>
+        </w:rPr>
+      </w:pPr>
+      <w:r>
+        <w:rPr>
+          <w:rFonts w:ascii="Helvetica" w:hAnsi="Helvetica" w:cs="Helvetica"/>
+          <w:sz w:val="22"/>
+          <w:szCs w:val="22"/>
+          <w:u w:val="single"/>
+        </w:rPr>
+        <w:t>Shape</w:t>
+      </w:r>
+      <w:r>
+        <w:rPr>
+          <w:rFonts w:ascii="Helvetica" w:hAnsi="Helvetica" w:cs="Helvetica"/>
+          <w:sz w:val="22"/>
+          <w:szCs w:val="22"/>
+        </w:rPr>
+        <w:t xml:space="preserve"> </w:t>
+      </w:r>
+      <w:r>
+        <w:rPr>
+          <w:rFonts w:ascii="Helvetica" w:hAnsi="Helvetica" w:cs="Helvetica"/>
+          <w:sz w:val="22"/>
+          <w:szCs w:val="22"/>
+        </w:rPr>
+        <w:t>–</w:t>
+      </w:r>
+      <w:r>
+        <w:rPr>
+          <w:rFonts w:ascii="Helvetica" w:hAnsi="Helvetica" w:cs="Helvetica"/>
+          <w:sz w:val="22"/>
+          <w:szCs w:val="22"/>
+        </w:rPr>
+        <w:t xml:space="preserve"> </w:t>
+      </w:r>
+      <w:r>
+        <w:rPr>
+          <w:rFonts w:ascii="Helvetica" w:hAnsi="Helvetica" w:cs="Helvetica"/>
+          <w:sz w:val="22"/>
+          <w:szCs w:val="22"/>
+        </w:rPr>
+        <w:t>Agent s</w:t>
+      </w:r>
+      <w:r>
+        <w:rPr>
+          <w:rFonts w:ascii="Helvetica" w:hAnsi="Helvetica" w:cs="Helvetica"/>
+          <w:sz w:val="22"/>
+          <w:szCs w:val="22"/>
+        </w:rPr>
+        <w:t xml:space="preserve">hape is determined by gender and </w:t>
+      </w:r>
+      <w:r>
+        <w:rPr>
+          <w:rFonts w:ascii="Helvetica" w:hAnsi="Helvetica" w:cs="Helvetica"/>
+          <w:color w:val="F79646" w:themeColor="accent6"/>
+          <w:sz w:val="22"/>
+          <w:szCs w:val="22"/>
+        </w:rPr>
+        <w:t>sick</w:t>
+      </w:r>
+      <w:r>
+        <w:rPr>
+          <w:rFonts w:ascii="Helvetica" w:hAnsi="Helvetica" w:cs="Helvetica"/>
+          <w:color w:val="F79646" w:themeColor="accent6"/>
+          <w:sz w:val="22"/>
+          <w:szCs w:val="22"/>
+        </w:rPr>
+        <w:t>/health/infection</w:t>
+      </w:r>
+      <w:r>
+        <w:rPr>
+          <w:rFonts w:ascii="Helvetica" w:hAnsi="Helvetica" w:cs="Helvetica"/>
+          <w:sz w:val="22"/>
+          <w:szCs w:val="22"/>
+        </w:rPr>
+        <w:t xml:space="preserve"> status</w:t>
+      </w:r>
+      <w:r>
+        <w:rPr>
+          <w:rFonts w:ascii="Helvetica" w:hAnsi="Helvetica" w:cs="Helvetica"/>
+          <w:sz w:val="22"/>
+          <w:szCs w:val="22"/>
+        </w:rPr>
+        <w:t>. I</w:t>
+      </w:r>
+      <w:r>
+        <w:rPr>
+          <w:rFonts w:ascii="Helvetica" w:hAnsi="Helvetica" w:cs="Helvetica"/>
+          <w:sz w:val="22"/>
+          <w:szCs w:val="22"/>
+        </w:rPr>
+        <w:t>nfected turtles have a dot on their shape</w:t>
+      </w:r>
+      <w:r>
+        <w:rPr>
+          <w:rFonts w:ascii="Helvetica" w:hAnsi="Helvetica" w:cs="Helvetica"/>
+          <w:sz w:val="22"/>
+          <w:szCs w:val="22"/>
+        </w:rPr>
+        <w:t xml:space="preserve">, and the color of the dot indicates whether or not they “know” they are infected (white: known? </w:t>
+      </w:r>
+      <w:r>
+        <w:rPr>
+          <w:rFonts w:ascii="Helvetica" w:hAnsi="Helvetica" w:cs="Helvetica"/>
+          <w:sz w:val="22"/>
+          <w:szCs w:val="22"/>
+        </w:rPr>
+        <w:t>= true; black: known? = false)</w:t>
+      </w:r>
+      <w:r>
+        <w:rPr>
+          <w:rFonts w:ascii="Helvetica" w:hAnsi="Helvetica" w:cs="Helvetica"/>
+          <w:color w:val="F79646" w:themeColor="accent6"/>
+          <w:sz w:val="22"/>
+          <w:szCs w:val="22"/>
+        </w:rPr>
+        <w:t>, which is based on being symptomatic</w:t>
+      </w:r>
+      <w:r>
+        <w:rPr>
+          <w:rFonts w:ascii="Helvetica" w:hAnsi="Helvetica" w:cs="Helvetica"/>
+          <w:sz w:val="22"/>
+          <w:szCs w:val="22"/>
+        </w:rPr>
         <w:t>.</w:t>
       </w:r>
-      <w:r>
-        <w:rPr>
-          <w:rFonts w:ascii="Helvetica" w:hAnsi="Helvetica" w:cs="Helvetica"/>
-          <w:b/>
+    </w:p>
+    <w:p>
+      <w:pPr>
+        <w:widowControl w:val="0"/>
+        <w:autoSpaceDE w:val="0"/>
+        <w:autoSpaceDN w:val="0"/>
+        <w:adjustRightInd w:val="0"/>
+        <w:spacing w:line="360" w:lineRule="auto"/>
+        <w:rPr>
+          <w:rFonts w:ascii="Helvetica" w:hAnsi="Helvetica" w:cs="Helvetica"/>
+          <w:sz w:val="22"/>
+          <w:szCs w:val="22"/>
+        </w:rPr>
+      </w:pPr>
+    </w:p>
+    <w:p>
+      <w:pPr>
+        <w:widowControl w:val="0"/>
+        <w:autoSpaceDE w:val="0"/>
+        <w:autoSpaceDN w:val="0"/>
+        <w:adjustRightInd w:val="0"/>
+        <w:spacing w:line="360" w:lineRule="auto"/>
+        <w:rPr>
+          <w:rFonts w:ascii="Helvetica" w:hAnsi="Helvetica" w:cs="Helvetica"/>
+          <w:sz w:val="22"/>
+          <w:szCs w:val="22"/>
+        </w:rPr>
+      </w:pPr>
+      <w:r>
+        <w:rPr>
+          <w:rFonts w:ascii="Helvetica" w:hAnsi="Helvetica" w:cs="Helvetica"/>
+          <w:sz w:val="22"/>
+          <w:szCs w:val="22"/>
+          <w:u w:val="single"/>
+        </w:rPr>
+        <w:t>Color</w:t>
+      </w:r>
+      <w:r>
+        <w:rPr>
+          <w:rFonts w:ascii="Helvetica" w:hAnsi="Helvetica" w:cs="Helvetica"/>
+          <w:sz w:val="22"/>
+          <w:szCs w:val="22"/>
+        </w:rPr>
+        <w:t xml:space="preserve"> </w:t>
+      </w:r>
+      <w:r>
+        <w:rPr>
+          <w:rFonts w:ascii="Helvetica" w:hAnsi="Helvetica" w:cs="Helvetica"/>
+          <w:sz w:val="22"/>
+          <w:szCs w:val="22"/>
+        </w:rPr>
+        <w:t>–</w:t>
+      </w:r>
+      <w:r>
+        <w:rPr>
+          <w:rFonts w:ascii="Helvetica" w:hAnsi="Helvetica" w:cs="Helvetica"/>
+          <w:sz w:val="22"/>
+          <w:szCs w:val="22"/>
+        </w:rPr>
+        <w:t xml:space="preserve"> </w:t>
+      </w:r>
+      <w:r>
+        <w:rPr>
+          <w:rFonts w:ascii="Helvetica" w:hAnsi="Helvetica" w:cs="Helvetica"/>
+          <w:sz w:val="22"/>
+          <w:szCs w:val="22"/>
+        </w:rPr>
+        <w:t xml:space="preserve">The color of the agent </w:t>
+      </w:r>
+      <w:r>
+        <w:rPr>
+          <w:rFonts w:ascii="Helvetica" w:hAnsi="Helvetica" w:cs="Helvetica"/>
+          <w:sz w:val="22"/>
+          <w:szCs w:val="22"/>
+        </w:rPr>
+        <w:t xml:space="preserve">indicates </w:t>
+      </w:r>
+      <w:r>
+        <w:rPr>
+          <w:rFonts w:ascii="Helvetica" w:hAnsi="Helvetica" w:cs="Helvetica"/>
+          <w:sz w:val="22"/>
+          <w:szCs w:val="22"/>
+        </w:rPr>
+        <w:t>his or her</w:t>
+      </w:r>
+      <w:r>
+        <w:rPr>
+          <w:rFonts w:ascii="Helvetica" w:hAnsi="Helvetica" w:cs="Helvetica"/>
+          <w:sz w:val="22"/>
+          <w:szCs w:val="22"/>
+        </w:rPr>
+        <w:t xml:space="preserve"> </w:t>
+      </w:r>
+      <w:r>
+        <w:rPr>
+          <w:rFonts w:ascii="Helvetica" w:hAnsi="Helvetica" w:cs="Helvetica"/>
           <w:color w:val="F79646" w:themeColor="accent6"/>
           <w:sz w:val="22"/>
           <w:szCs w:val="22"/>
+        </w:rPr>
+        <w:t>individual</w:t>
+      </w:r>
+      <w:r>
+        <w:rPr>
+          <w:rFonts w:ascii="Helvetica" w:hAnsi="Helvetica" w:cs="Helvetica"/>
+          <w:color w:val="F79646" w:themeColor="accent6"/>
+          <w:sz w:val="22"/>
+          <w:szCs w:val="22"/>
+        </w:rPr>
+        <w:t>/personal</w:t>
+      </w:r>
+      <w:r>
+        <w:rPr>
+          <w:rFonts w:ascii="Helvetica" w:hAnsi="Helvetica" w:cs="Helvetica"/>
+          <w:sz w:val="22"/>
+          <w:szCs w:val="22"/>
+        </w:rPr>
+        <w:t xml:space="preserve"> likelihood of practicing safe sex</w:t>
+      </w:r>
+      <w:r>
+        <w:rPr>
+          <w:rFonts w:ascii="Helvetica" w:hAnsi="Helvetica" w:cs="Helvetica"/>
+          <w:sz w:val="22"/>
+          <w:szCs w:val="22"/>
+        </w:rPr>
+        <w:t>. A green agent is</w:t>
+      </w:r>
+      <w:r>
+        <w:rPr>
+          <w:rFonts w:ascii="Helvetica" w:hAnsi="Helvetica" w:cs="Helvetica"/>
+          <w:sz w:val="22"/>
+          <w:szCs w:val="22"/>
+        </w:rPr>
+        <w:t xml:space="preserve"> more likely to engage in safe sex, </w:t>
+      </w:r>
+      <w:r>
+        <w:rPr>
+          <w:rFonts w:ascii="Helvetica" w:hAnsi="Helvetica" w:cs="Helvetica"/>
+          <w:sz w:val="22"/>
+          <w:szCs w:val="22"/>
+        </w:rPr>
+        <w:t>while</w:t>
+      </w:r>
+      <w:r>
+        <w:rPr>
+          <w:rFonts w:ascii="Helvetica" w:hAnsi="Helvetica" w:cs="Helvetica"/>
+          <w:sz w:val="22"/>
+          <w:szCs w:val="22"/>
+        </w:rPr>
+        <w:t xml:space="preserve"> a red agent is less likely to use a condom. The likelihood is a scale from 0 to 100, and agents that are 50% likely of having safe sex </w:t>
+      </w:r>
+      <w:r>
+        <w:rPr>
+          <w:rFonts w:ascii="Helvetica" w:hAnsi="Helvetica" w:cs="Helvetica"/>
+          <w:color w:val="F79646" w:themeColor="accent6"/>
+          <w:sz w:val="22"/>
+          <w:szCs w:val="22"/>
+        </w:rPr>
+        <w:t>are displayed as white</w:t>
+      </w:r>
+      <w:r>
+        <w:rPr>
+          <w:rFonts w:ascii="Helvetica" w:hAnsi="Helvetica" w:cs="Helvetica"/>
+          <w:sz w:val="22"/>
+          <w:szCs w:val="22"/>
+        </w:rPr>
+        <w:t xml:space="preserve">. </w:t>
+      </w:r>
+    </w:p>
+    <w:p>
+      <w:pPr>
+        <w:widowControl w:val="0"/>
+        <w:autoSpaceDE w:val="0"/>
+        <w:autoSpaceDN w:val="0"/>
+        <w:adjustRightInd w:val="0"/>
+        <w:spacing w:line="360" w:lineRule="auto"/>
+        <w:rPr>
+          <w:rFonts w:ascii="Helvetica" w:hAnsi="Helvetica" w:cs="Helvetica"/>
+          <w:sz w:val="22"/>
+          <w:szCs w:val="22"/>
+        </w:rPr>
+      </w:pPr>
+    </w:p>
+    <w:p>
+      <w:pPr>
+        <w:widowControl w:val="0"/>
+        <w:autoSpaceDE w:val="0"/>
+        <w:autoSpaceDN w:val="0"/>
+        <w:adjustRightInd w:val="0"/>
+        <w:spacing w:line="360" w:lineRule="auto"/>
+        <w:rPr>
+          <w:rFonts w:ascii="Helvetica" w:hAnsi="Helvetica" w:cs="Helvetica"/>
+          <w:sz w:val="22"/>
+          <w:szCs w:val="22"/>
+        </w:rPr>
+      </w:pPr>
+      <w:r>
+        <w:rPr>
+          <w:rFonts w:ascii="Helvetica" w:hAnsi="Helvetica" w:cs="Helvetica"/>
+          <w:sz w:val="22"/>
+          <w:szCs w:val="22"/>
           <w:u w:val="single"/>
         </w:rPr>
+        <w:t>Label</w:t>
+      </w:r>
+      <w:r>
+        <w:rPr>
+          <w:rFonts w:ascii="Helvetica" w:hAnsi="Helvetica" w:cs="Helvetica"/>
+          <w:sz w:val="22"/>
+          <w:szCs w:val="22"/>
+        </w:rPr>
+        <w:t xml:space="preserve"> – The labels, if enabled, also indicate each agent’s likelihood of practicing safe sex, but it is more accurate because it shows the exact value, whereas c</w:t>
+      </w:r>
+      <w:r>
+        <w:rPr>
+          <w:rFonts w:ascii="Helvetica" w:hAnsi="Helvetica" w:cs="Helvetica"/>
+          <w:sz w:val="22"/>
+          <w:szCs w:val="22"/>
+        </w:rPr>
+        <w:t>olor</w:t>
+      </w:r>
+      <w:r>
+        <w:rPr>
+          <w:rFonts w:ascii="Helvetica" w:hAnsi="Helvetica" w:cs="Helvetica"/>
+          <w:color w:val="F79646" w:themeColor="accent6"/>
+          <w:sz w:val="22"/>
+          <w:szCs w:val="22"/>
+        </w:rPr>
+        <w:t xml:space="preserve"> changes by increments of 5 (clarify more/reword).</w:t>
+      </w:r>
+      <w:r>
+        <w:rPr>
+          <w:rFonts w:ascii="Helvetica" w:hAnsi="Helvetica" w:cs="Helvetica"/>
+          <w:sz w:val="22"/>
+          <w:szCs w:val="22"/>
+        </w:rPr>
         <w:t xml:space="preserve"> </w:t>
       </w:r>
-      <w:r>
-        <w:rPr>
-          <w:rFonts w:ascii="Helvetica" w:hAnsi="Helvetica" w:cs="Helvetica"/>
-          <w:sz w:val="22"/>
-          <w:szCs w:val="22"/>
-        </w:rPr>
-        <w:t xml:space="preserve">Attitude evolves </w:t>
+    </w:p>
+    <w:p>
+      <w:pPr>
+        <w:widowControl w:val="0"/>
+        <w:autoSpaceDE w:val="0"/>
+        <w:autoSpaceDN w:val="0"/>
+        <w:adjustRightInd w:val="0"/>
+        <w:spacing w:line="360" w:lineRule="auto"/>
+        <w:rPr>
+          <w:rFonts w:ascii="Helvetica" w:hAnsi="Helvetica" w:cs="Helvetica"/>
+          <w:sz w:val="22"/>
+          <w:szCs w:val="22"/>
+        </w:rPr>
+      </w:pPr>
+    </w:p>
+    <w:p>
+      <w:pPr>
+        <w:widowControl w:val="0"/>
+        <w:autoSpaceDE w:val="0"/>
+        <w:autoSpaceDN w:val="0"/>
+        <w:adjustRightInd w:val="0"/>
+        <w:spacing w:line="360" w:lineRule="auto"/>
+        <w:rPr>
+          <w:rFonts w:ascii="Helvetica" w:hAnsi="Helvetica" w:cs="Helvetica"/>
+          <w:sz w:val="22"/>
+          <w:szCs w:val="22"/>
+        </w:rPr>
+      </w:pPr>
+      <w:r>
+        <w:rPr>
+          <w:rFonts w:ascii="Helvetica" w:hAnsi="Helvetica" w:cs="Helvetica"/>
+          <w:sz w:val="22"/>
+          <w:szCs w:val="22"/>
+          <w:u w:val="single"/>
+        </w:rPr>
+        <w:t>Links</w:t>
+      </w:r>
+      <w:r>
+        <w:rPr>
+          <w:rFonts w:ascii="Helvetica" w:hAnsi="Helvetica" w:cs="Helvetica"/>
+          <w:sz w:val="22"/>
+          <w:szCs w:val="22"/>
+        </w:rPr>
+        <w:t xml:space="preserve"> – </w:t>
+      </w:r>
+      <w:r>
+        <w:rPr>
+          <w:rFonts w:ascii="Helvetica" w:hAnsi="Helvetica" w:cs="Helvetica"/>
+          <w:sz w:val="22"/>
+          <w:szCs w:val="22"/>
+        </w:rPr>
+        <w:t>In this model, turtles can have multiple friends, but only one sexual partner at a time</w:t>
+      </w:r>
+      <w:r>
+        <w:rPr>
+          <w:rFonts w:ascii="Helvetica" w:hAnsi="Helvetica" w:cs="Helvetica"/>
+          <w:sz w:val="22"/>
+          <w:szCs w:val="22"/>
+        </w:rPr>
+        <w:t xml:space="preserve">. </w:t>
+      </w:r>
+      <w:r>
+        <w:rPr>
+          <w:rFonts w:ascii="Helvetica" w:hAnsi="Helvetica" w:cs="Helvetica"/>
+          <w:sz w:val="22"/>
+          <w:szCs w:val="22"/>
+        </w:rPr>
+        <w:t>T</w:t>
+      </w:r>
+      <w:r>
+        <w:rPr>
+          <w:rFonts w:ascii="Helvetica" w:hAnsi="Helvetica" w:cs="Helvetica"/>
+          <w:sz w:val="22"/>
+          <w:szCs w:val="22"/>
+        </w:rPr>
+        <w:t>he</w:t>
+      </w:r>
+      <w:r>
+        <w:rPr>
+          <w:rFonts w:ascii="Helvetica" w:hAnsi="Helvetica" w:cs="Helvetica"/>
+          <w:sz w:val="22"/>
+          <w:szCs w:val="22"/>
+        </w:rPr>
+        <w:t xml:space="preserve"> </w:t>
+      </w:r>
+      <w:r>
+        <w:rPr>
+          <w:rFonts w:ascii="Helvetica" w:hAnsi="Helvetica" w:cs="Helvetica"/>
+          <w:sz w:val="22"/>
+          <w:szCs w:val="22"/>
+        </w:rPr>
+        <w:t>type of relationship between the two agents</w:t>
+      </w:r>
+      <w:r>
+        <w:rPr>
+          <w:rFonts w:ascii="Helvetica" w:hAnsi="Helvetica" w:cs="Helvetica"/>
+          <w:sz w:val="22"/>
+          <w:szCs w:val="22"/>
+        </w:rPr>
+        <w:t xml:space="preserve"> </w:t>
+      </w:r>
+      <w:r>
+        <w:rPr>
+          <w:rFonts w:ascii="Helvetica" w:hAnsi="Helvetica" w:cs="Helvetica"/>
+          <w:sz w:val="22"/>
+          <w:szCs w:val="22"/>
+        </w:rPr>
+        <w:t xml:space="preserve">is </w:t>
       </w:r>
       <w:r>
         <w:rPr>
@@ -4212,15 +5217,7 @@
           <w:sz w:val="22"/>
           <w:szCs w:val="22"/>
         </w:rPr>
-        <w:t>during/over</w:t>
-      </w:r>
-      <w:r>
-        <w:rPr>
-          <w:rFonts w:ascii="Helvetica" w:hAnsi="Helvetica" w:cs="Helvetica"/>
-          <w:sz w:val="22"/>
-          <w:szCs w:val="22"/>
-        </w:rPr>
-        <w:t xml:space="preserve"> the course of the model and </w:t>
+        <w:t>distinguished</w:t>
       </w:r>
       <w:r>
         <w:rPr>
@@ -4229,25 +5226,49 @@
           <w:sz w:val="22"/>
           <w:szCs w:val="22"/>
         </w:rPr>
-        <w:t>changes/has the potential to change [on each tick.] based on talking to peers or getting infected.</w:t>
-      </w:r>
-    </w:p>
-    <w:p>
-      <w:pPr>
-        <w:widowControl w:val="0"/>
-        <w:autoSpaceDE w:val="0"/>
-        <w:autoSpaceDN w:val="0"/>
-        <w:adjustRightInd w:val="0"/>
-        <w:spacing w:line="360" w:lineRule="auto"/>
-        <w:rPr>
-          <w:rFonts w:ascii="Helvetica" w:hAnsi="Helvetica" w:cs="Helvetica"/>
-          <w:b/>
+        <w:t>/indicated</w:t>
+      </w:r>
+      <w:r>
+        <w:rPr>
+          <w:rFonts w:ascii="Helvetica" w:hAnsi="Helvetica" w:cs="Helvetica"/>
+          <w:sz w:val="22"/>
+          <w:szCs w:val="22"/>
+        </w:rPr>
+        <w:t xml:space="preserve"> by color of the</w:t>
+      </w:r>
+      <w:r>
+        <w:rPr>
+          <w:rFonts w:ascii="Helvetica" w:hAnsi="Helvetica" w:cs="Helvetica"/>
           <w:color w:val="F79646" w:themeColor="accent6"/>
           <w:sz w:val="22"/>
           <w:szCs w:val="22"/>
-          <w:u w:val="single"/>
-        </w:rPr>
-      </w:pPr>
+        </w:rPr>
+        <w:t xml:space="preserve"> [connecting] </w:t>
+      </w:r>
+      <w:r>
+        <w:rPr>
+          <w:rFonts w:ascii="Helvetica" w:hAnsi="Helvetica" w:cs="Helvetica"/>
+          <w:sz w:val="22"/>
+          <w:szCs w:val="22"/>
+        </w:rPr>
+        <w:t>link:</w:t>
+      </w:r>
+      <w:r>
+        <w:rPr>
+          <w:rFonts w:ascii="Helvetica" w:hAnsi="Helvetica" w:cs="Helvetica"/>
+          <w:sz w:val="22"/>
+          <w:szCs w:val="22"/>
+        </w:rPr>
+        <w:t xml:space="preserve"> a blue link denotes friendship, and magenta link den</w:t>
+      </w:r>
+      <w:r>
+        <w:rPr>
+          <w:rFonts w:ascii="Helvetica" w:hAnsi="Helvetica" w:cs="Helvetica"/>
+          <w:sz w:val="22"/>
+          <w:szCs w:val="22"/>
+        </w:rPr>
+        <w:t>otes a sexual partnership.</w:t>
+      </w:r>
     </w:p>
     <w:p>
       <w:pPr>
@@ -4263,1327 +5284,252 @@
           <w:szCs w:val="22"/>
         </w:rPr>
       </w:pPr>
-      <w:r>
-        <w:rPr>
-          <w:rFonts w:ascii="Helvetica" w:hAnsi="Helvetica" w:cs="Helvetica"/>
-          <w:sz w:val="22"/>
-          <w:szCs w:val="22"/>
-        </w:rPr>
-        <w:t xml:space="preserve">An agent’s attitude evolves during/over the course of the model and </w:t>
-      </w:r>
-      <w:r>
-        <w:rPr>
-          <w:rFonts w:ascii="Helvetica" w:hAnsi="Helvetica" w:cs="Helvetica"/>
-          <w:color w:val="F79646" w:themeColor="accent6"/>
-          <w:sz w:val="22"/>
-          <w:szCs w:val="22"/>
-        </w:rPr>
-        <w:t>changes/has the potential to change [on each tick.] based on talking to peers or getting infected.</w:t>
-      </w:r>
-      <w:r>
-        <w:rPr>
-          <w:rFonts w:ascii="Helvetica" w:hAnsi="Helvetica" w:cs="Helvetica"/>
-          <w:color w:val="F79646" w:themeColor="accent6"/>
-          <w:sz w:val="22"/>
-          <w:szCs w:val="22"/>
-        </w:rPr>
-        <w:t xml:space="preserve"> It </w:t>
-      </w:r>
-      <w:r>
-        <w:rPr>
-          <w:rFonts w:ascii="Helvetica" w:hAnsi="Helvetica" w:cs="Helvetica"/>
-          <w:sz w:val="22"/>
-          <w:szCs w:val="22"/>
-        </w:rPr>
-        <w:t xml:space="preserve">is initially set </w:t>
-      </w:r>
-      <w:proofErr w:type="gramStart"/>
-      <w:r>
-        <w:rPr>
-          <w:rFonts w:ascii="Helvetica" w:hAnsi="Helvetica" w:cs="Helvetica"/>
-          <w:sz w:val="22"/>
-          <w:szCs w:val="22"/>
-        </w:rPr>
-        <w:t xml:space="preserve">to </w:t>
-      </w:r>
-      <w:r>
-        <w:rPr>
-          <w:rFonts w:ascii="Helvetica" w:hAnsi="Helvetica" w:cs="Helvetica"/>
-          <w:color w:val="F79646" w:themeColor="accent6"/>
-          <w:sz w:val="22"/>
-          <w:szCs w:val="22"/>
-        </w:rPr>
-        <w:t>....</w:t>
-      </w:r>
-      <w:proofErr w:type="gramEnd"/>
-      <w:r>
-        <w:rPr>
-          <w:rFonts w:ascii="Helvetica" w:hAnsi="Helvetica" w:cs="Helvetica"/>
-          <w:color w:val="F79646" w:themeColor="accent6"/>
-          <w:sz w:val="22"/>
-          <w:szCs w:val="22"/>
-        </w:rPr>
-        <w:t>condom desire or whatever.</w:t>
-      </w:r>
-    </w:p>
-    <w:p>
-      <w:pPr>
-        <w:widowControl w:val="0"/>
-        <w:autoSpaceDE w:val="0"/>
-        <w:autoSpaceDN w:val="0"/>
-        <w:adjustRightInd w:val="0"/>
-        <w:spacing w:line="360" w:lineRule="auto"/>
-        <w:rPr>
-          <w:rFonts w:ascii="Helvetica" w:hAnsi="Helvetica" w:cs="Helvetica"/>
-          <w:sz w:val="22"/>
-          <w:szCs w:val="22"/>
-        </w:rPr>
-      </w:pPr>
-    </w:p>
-    <w:p>
-      <w:pPr>
-        <w:widowControl w:val="0"/>
-        <w:autoSpaceDE w:val="0"/>
-        <w:autoSpaceDN w:val="0"/>
-        <w:adjustRightInd w:val="0"/>
-        <w:spacing w:line="360" w:lineRule="auto"/>
-        <w:rPr>
-          <w:rFonts w:ascii="Helvetica" w:hAnsi="Helvetica" w:cs="Helvetica"/>
-          <w:sz w:val="22"/>
-          <w:szCs w:val="22"/>
-        </w:rPr>
-      </w:pPr>
-      <w:r>
-        <w:rPr>
-          <w:rFonts w:ascii="Helvetica" w:hAnsi="Helvetica" w:cs="Helvetica"/>
-          <w:b/>
-          <w:sz w:val="22"/>
-          <w:szCs w:val="22"/>
-        </w:rPr>
-        <w:t>Certainty:</w:t>
-      </w:r>
-      <w:r>
-        <w:rPr>
-          <w:rFonts w:ascii="Helvetica" w:hAnsi="Helvetica" w:cs="Helvetica"/>
-          <w:sz w:val="22"/>
-          <w:szCs w:val="22"/>
-        </w:rPr>
-        <w:t xml:space="preserve">   </w:t>
-      </w:r>
-      <w:r>
-        <w:rPr>
-          <w:rFonts w:ascii="Helvetica" w:hAnsi="Helvetica" w:cs="Helvetica"/>
-          <w:sz w:val="22"/>
-          <w:szCs w:val="22"/>
-        </w:rPr>
-        <w:t xml:space="preserve">Certainty is </w:t>
-      </w:r>
-      <w:r>
-        <w:rPr>
-          <w:rFonts w:ascii="Helvetica" w:hAnsi="Helvetica" w:cs="Helvetica"/>
-          <w:sz w:val="22"/>
-          <w:szCs w:val="22"/>
-        </w:rPr>
-        <w:t xml:space="preserve">initially set to </w:t>
-      </w:r>
-      <w:r>
-        <w:rPr>
-          <w:rFonts w:ascii="Helvetica" w:hAnsi="Helvetica" w:cs="Helvetica"/>
-          <w:color w:val="F79646" w:themeColor="accent6"/>
-          <w:sz w:val="22"/>
-          <w:szCs w:val="22"/>
-        </w:rPr>
-        <w:t xml:space="preserve">a value </w:t>
-      </w:r>
-      <w:r>
-        <w:rPr>
-          <w:rFonts w:ascii="Helvetica" w:hAnsi="Helvetica" w:cs="Helvetica"/>
-          <w:color w:val="F79646" w:themeColor="accent6"/>
-          <w:sz w:val="22"/>
-          <w:szCs w:val="22"/>
-        </w:rPr>
-        <w:t>near</w:t>
-      </w:r>
-      <w:r>
-        <w:rPr>
-          <w:rFonts w:ascii="Helvetica" w:hAnsi="Helvetica" w:cs="Helvetica"/>
-          <w:color w:val="F79646" w:themeColor="accent6"/>
-          <w:sz w:val="22"/>
-          <w:szCs w:val="22"/>
-        </w:rPr>
-        <w:t xml:space="preserve"> the </w:t>
-      </w:r>
-      <w:proofErr w:type="spellStart"/>
-      <w:r>
-        <w:rPr>
-          <w:rFonts w:ascii="Helvetica" w:hAnsi="Helvetica" w:cs="Helvetica"/>
-          <w:color w:val="F79646" w:themeColor="accent6"/>
-          <w:sz w:val="22"/>
-          <w:szCs w:val="22"/>
-        </w:rPr>
-        <w:t>avg</w:t>
-      </w:r>
-      <w:proofErr w:type="spellEnd"/>
-      <w:r>
-        <w:rPr>
-          <w:rFonts w:ascii="Helvetica" w:hAnsi="Helvetica" w:cs="Helvetica"/>
-          <w:sz w:val="22"/>
-          <w:szCs w:val="22"/>
-        </w:rPr>
-        <w:t>-</w:t>
-      </w:r>
-      <w:proofErr w:type="spellStart"/>
-      <w:r>
-        <w:rPr>
-          <w:rFonts w:ascii="Helvetica" w:hAnsi="Helvetica" w:cs="Helvetica"/>
-          <w:sz w:val="22"/>
-          <w:szCs w:val="22"/>
-        </w:rPr>
-        <w:t>mesosystem</w:t>
-      </w:r>
-      <w:proofErr w:type="spellEnd"/>
-      <w:r>
-        <w:rPr>
-          <w:rFonts w:ascii="Helvetica" w:hAnsi="Helvetica" w:cs="Helvetica"/>
-          <w:sz w:val="22"/>
-          <w:szCs w:val="22"/>
-        </w:rPr>
-        <w:t>-condom-encouragement</w:t>
-      </w:r>
-      <w:r>
-        <w:rPr>
-          <w:rFonts w:ascii="Helvetica" w:hAnsi="Helvetica" w:cs="Helvetica"/>
-          <w:sz w:val="22"/>
-          <w:szCs w:val="22"/>
-        </w:rPr>
-        <w:t>. C</w:t>
-      </w:r>
-      <w:r>
-        <w:rPr>
-          <w:rFonts w:ascii="Helvetica" w:hAnsi="Helvetica" w:cs="Helvetica"/>
-          <w:sz w:val="22"/>
-          <w:szCs w:val="22"/>
-        </w:rPr>
-        <w:t>ertainty is the best determination of behavior, according to research</w:t>
-      </w:r>
-      <w:r>
-        <w:rPr>
-          <w:rFonts w:ascii="Helvetica" w:hAnsi="Helvetica" w:cs="Helvetica"/>
-          <w:sz w:val="22"/>
-          <w:szCs w:val="22"/>
-        </w:rPr>
-        <w:t xml:space="preserve"> (</w:t>
-      </w:r>
-      <w:r>
-        <w:rPr>
-          <w:rFonts w:ascii="Helvetica" w:hAnsi="Helvetica" w:cs="Helvetica"/>
-          <w:sz w:val="22"/>
-          <w:szCs w:val="22"/>
-          <w:highlight w:val="yellow"/>
-        </w:rPr>
-        <w:t>citation</w:t>
-      </w:r>
-      <w:r>
-        <w:rPr>
-          <w:rFonts w:ascii="Helvetica" w:hAnsi="Helvetica" w:cs="Helvetica"/>
-          <w:sz w:val="22"/>
-          <w:szCs w:val="22"/>
-        </w:rPr>
-        <w:t>).</w:t>
-      </w:r>
-      <w:r>
-        <w:rPr>
-          <w:rFonts w:ascii="Helvetica" w:hAnsi="Helvetica" w:cs="Helvetica"/>
-          <w:sz w:val="22"/>
-          <w:szCs w:val="22"/>
-        </w:rPr>
-        <w:t xml:space="preserve"> </w:t>
-      </w:r>
-      <w:r>
-        <w:rPr>
-          <w:rFonts w:ascii="Helvetica" w:hAnsi="Helvetica" w:cs="Helvetica"/>
-          <w:sz w:val="22"/>
-          <w:szCs w:val="22"/>
-        </w:rPr>
-        <w:t xml:space="preserve">… </w:t>
-      </w:r>
-      <w:proofErr w:type="gramStart"/>
-      <w:r>
-        <w:rPr>
-          <w:rFonts w:ascii="Helvetica" w:hAnsi="Helvetica" w:cs="Helvetica"/>
-          <w:sz w:val="22"/>
-          <w:szCs w:val="22"/>
-        </w:rPr>
-        <w:t>but</w:t>
-      </w:r>
-      <w:proofErr w:type="gramEnd"/>
-      <w:r>
-        <w:rPr>
-          <w:rFonts w:ascii="Helvetica" w:hAnsi="Helvetica" w:cs="Helvetica"/>
-          <w:sz w:val="22"/>
-          <w:szCs w:val="22"/>
-        </w:rPr>
-        <w:t xml:space="preserve"> ac</w:t>
-      </w:r>
-      <w:r>
-        <w:rPr>
-          <w:rFonts w:ascii="Helvetica" w:hAnsi="Helvetica" w:cs="Helvetica"/>
-          <w:sz w:val="22"/>
-          <w:szCs w:val="22"/>
-        </w:rPr>
-        <w:t>tually using attitude i</w:t>
-      </w:r>
-      <w:r>
-        <w:rPr>
-          <w:rFonts w:ascii="Helvetica" w:hAnsi="Helvetica" w:cs="Helvetica"/>
-          <w:sz w:val="22"/>
-          <w:szCs w:val="22"/>
-        </w:rPr>
-        <w:t>n</w:t>
-      </w:r>
-      <w:r>
-        <w:rPr>
-          <w:rFonts w:ascii="Helvetica" w:hAnsi="Helvetica" w:cs="Helvetica"/>
-          <w:sz w:val="22"/>
-          <w:szCs w:val="22"/>
-        </w:rPr>
-        <w:t>s</w:t>
-      </w:r>
-      <w:r>
-        <w:rPr>
-          <w:rFonts w:ascii="Helvetica" w:hAnsi="Helvetica" w:cs="Helvetica"/>
-          <w:sz w:val="22"/>
-          <w:szCs w:val="22"/>
-        </w:rPr>
-        <w:t>tead</w:t>
-      </w:r>
-    </w:p>
-    <w:p>
-      <w:pPr>
-        <w:widowControl w:val="0"/>
-        <w:autoSpaceDE w:val="0"/>
-        <w:autoSpaceDN w:val="0"/>
-        <w:adjustRightInd w:val="0"/>
-        <w:spacing w:line="360" w:lineRule="auto"/>
-        <w:rPr>
-          <w:rFonts w:ascii="Helvetica" w:hAnsi="Helvetica" w:cs="Helvetica"/>
-          <w:sz w:val="22"/>
-          <w:szCs w:val="22"/>
-        </w:rPr>
-      </w:pPr>
-    </w:p>
-    <w:p>
-      <w:pPr>
-        <w:spacing w:line="360" w:lineRule="auto"/>
-        <w:rPr>
-          <w:rFonts w:ascii="Helvetica" w:hAnsi="Helvetica" w:cs="Helvetica"/>
-          <w:b/>
-          <w:sz w:val="22"/>
-          <w:szCs w:val="22"/>
-          <w:u w:val="single"/>
-        </w:rPr>
-      </w:pPr>
-      <w:r>
-        <w:rPr>
-          <w:rFonts w:ascii="Helvetica" w:hAnsi="Helvetica" w:cs="Helvetica"/>
-          <w:b/>
-          <w:sz w:val="22"/>
-          <w:szCs w:val="22"/>
-        </w:rPr>
-        <w:t>Justification:</w:t>
-      </w:r>
-      <w:r>
-        <w:rPr>
-          <w:rFonts w:ascii="Helvetica" w:hAnsi="Helvetica" w:cs="Helvetica"/>
-          <w:sz w:val="22"/>
-          <w:szCs w:val="22"/>
-        </w:rPr>
-        <w:t xml:space="preserve">  </w:t>
-      </w:r>
-      <w:r>
-        <w:rPr>
-          <w:rFonts w:ascii="Helvetica" w:hAnsi="Helvetica" w:cs="Helvetica"/>
-          <w:sz w:val="22"/>
-          <w:szCs w:val="22"/>
-        </w:rPr>
-        <w:t xml:space="preserve">Justification is </w:t>
-      </w:r>
-      <w:r>
-        <w:rPr>
-          <w:rFonts w:ascii="Helvetica" w:hAnsi="Helvetica" w:cs="Helvetica"/>
-          <w:sz w:val="22"/>
-          <w:szCs w:val="22"/>
-        </w:rPr>
-        <w:t>initially set to the level of accurate education this agent has about safe sex and condom usage</w:t>
-      </w:r>
-      <w:r>
-        <w:rPr>
-          <w:rFonts w:ascii="Helvetica" w:hAnsi="Helvetica" w:cs="Helvetica"/>
-          <w:sz w:val="22"/>
-          <w:szCs w:val="22"/>
-        </w:rPr>
-        <w:t>.</w:t>
-      </w:r>
-      <w:r>
-        <w:rPr>
-          <w:rFonts w:ascii="Helvetica" w:hAnsi="Helvetica" w:cs="Helvetica"/>
-          <w:sz w:val="22"/>
-          <w:szCs w:val="22"/>
-        </w:rPr>
-        <w:t xml:space="preserve"> </w:t>
-      </w:r>
-      <w:r>
-        <w:rPr>
-          <w:rFonts w:ascii="Helvetica" w:hAnsi="Helvetica" w:cs="Helvetica"/>
-          <w:sz w:val="22"/>
-          <w:szCs w:val="22"/>
-          <w:highlight w:val="yellow"/>
-        </w:rPr>
-        <w:t>(revisit)</w:t>
-      </w:r>
-    </w:p>
-    <w:p>
-      <w:pPr>
-        <w:widowControl w:val="0"/>
-        <w:autoSpaceDE w:val="0"/>
-        <w:autoSpaceDN w:val="0"/>
-        <w:adjustRightInd w:val="0"/>
-        <w:spacing w:line="360" w:lineRule="auto"/>
-        <w:rPr>
-          <w:rFonts w:ascii="Helvetica" w:hAnsi="Helvetica" w:cs="Helvetica"/>
-          <w:sz w:val="22"/>
-          <w:szCs w:val="22"/>
-        </w:rPr>
-      </w:pPr>
-    </w:p>
-    <w:p>
-      <w:pPr>
-        <w:widowControl w:val="0"/>
-        <w:autoSpaceDE w:val="0"/>
-        <w:autoSpaceDN w:val="0"/>
-        <w:adjustRightInd w:val="0"/>
-        <w:spacing w:line="360" w:lineRule="auto"/>
-        <w:rPr>
-          <w:rFonts w:ascii="Helvetica" w:hAnsi="Helvetica" w:cs="Helvetica"/>
-          <w:color w:val="F79646" w:themeColor="accent6"/>
-          <w:sz w:val="22"/>
-          <w:szCs w:val="22"/>
-        </w:rPr>
-      </w:pPr>
-      <w:r>
-        <w:rPr>
-          <w:rFonts w:ascii="Helvetica" w:hAnsi="Helvetica" w:cs="Helvetica"/>
-          <w:b/>
-          <w:color w:val="F79646" w:themeColor="accent6"/>
-          <w:sz w:val="22"/>
-          <w:szCs w:val="22"/>
-        </w:rPr>
-        <w:t>Agent Appearance</w:t>
-      </w:r>
-      <w:r>
-        <w:rPr>
-          <w:rFonts w:ascii="Helvetica" w:hAnsi="Helvetica" w:cs="Helvetica"/>
-          <w:b/>
-          <w:color w:val="F79646" w:themeColor="accent6"/>
-          <w:sz w:val="22"/>
-          <w:szCs w:val="22"/>
-        </w:rPr>
-        <w:t>:</w:t>
-      </w:r>
-      <w:r>
-        <w:rPr>
-          <w:rFonts w:ascii="Helvetica" w:hAnsi="Helvetica" w:cs="Helvetica"/>
-          <w:color w:val="F79646" w:themeColor="accent6"/>
-          <w:sz w:val="22"/>
-          <w:szCs w:val="22"/>
-        </w:rPr>
-        <w:t xml:space="preserve">  </w:t>
-      </w:r>
-    </w:p>
-    <w:p>
-      <w:pPr>
-        <w:widowControl w:val="0"/>
-        <w:autoSpaceDE w:val="0"/>
-        <w:autoSpaceDN w:val="0"/>
-        <w:adjustRightInd w:val="0"/>
-        <w:spacing w:line="360" w:lineRule="auto"/>
-        <w:rPr>
-          <w:rFonts w:ascii="Helvetica" w:hAnsi="Helvetica" w:cs="Helvetica"/>
-          <w:color w:val="4BACC6" w:themeColor="accent5"/>
-          <w:sz w:val="22"/>
-          <w:szCs w:val="22"/>
-        </w:rPr>
-      </w:pPr>
-    </w:p>
-    <w:p>
-      <w:pPr>
-        <w:widowControl w:val="0"/>
-        <w:autoSpaceDE w:val="0"/>
-        <w:autoSpaceDN w:val="0"/>
-        <w:adjustRightInd w:val="0"/>
-        <w:spacing w:line="360" w:lineRule="auto"/>
-        <w:rPr>
-          <w:rFonts w:ascii="Helvetica" w:hAnsi="Helvetica" w:cs="Helvetica"/>
-          <w:sz w:val="22"/>
-          <w:szCs w:val="22"/>
-        </w:rPr>
-      </w:pPr>
-      <w:r>
-        <w:rPr>
-          <w:rFonts w:ascii="Helvetica" w:hAnsi="Helvetica" w:cs="Helvetica"/>
-          <w:sz w:val="22"/>
-          <w:szCs w:val="22"/>
-          <w:u w:val="single"/>
-        </w:rPr>
-        <w:t>Shape</w:t>
-      </w:r>
-      <w:r>
-        <w:rPr>
-          <w:rFonts w:ascii="Helvetica" w:hAnsi="Helvetica" w:cs="Helvetica"/>
-          <w:sz w:val="22"/>
-          <w:szCs w:val="22"/>
-        </w:rPr>
-        <w:t xml:space="preserve"> </w:t>
-      </w:r>
-      <w:r>
-        <w:rPr>
-          <w:rFonts w:ascii="Helvetica" w:hAnsi="Helvetica" w:cs="Helvetica"/>
-          <w:sz w:val="22"/>
-          <w:szCs w:val="22"/>
-        </w:rPr>
-        <w:t>–</w:t>
-      </w:r>
-      <w:r>
-        <w:rPr>
-          <w:rFonts w:ascii="Helvetica" w:hAnsi="Helvetica" w:cs="Helvetica"/>
-          <w:sz w:val="22"/>
-          <w:szCs w:val="22"/>
-        </w:rPr>
-        <w:t xml:space="preserve"> </w:t>
-      </w:r>
-      <w:r>
-        <w:rPr>
-          <w:rFonts w:ascii="Helvetica" w:hAnsi="Helvetica" w:cs="Helvetica"/>
-          <w:sz w:val="22"/>
-          <w:szCs w:val="22"/>
-        </w:rPr>
-        <w:t>Agent s</w:t>
-      </w:r>
-      <w:r>
-        <w:rPr>
-          <w:rFonts w:ascii="Helvetica" w:hAnsi="Helvetica" w:cs="Helvetica"/>
-          <w:sz w:val="22"/>
-          <w:szCs w:val="22"/>
-        </w:rPr>
-        <w:t xml:space="preserve">hape is determined by gender and </w:t>
-      </w:r>
-      <w:r>
-        <w:rPr>
-          <w:rFonts w:ascii="Helvetica" w:hAnsi="Helvetica" w:cs="Helvetica"/>
-          <w:color w:val="F79646" w:themeColor="accent6"/>
-          <w:sz w:val="22"/>
-          <w:szCs w:val="22"/>
-        </w:rPr>
-        <w:t>sick</w:t>
-      </w:r>
-      <w:r>
-        <w:rPr>
-          <w:rFonts w:ascii="Helvetica" w:hAnsi="Helvetica" w:cs="Helvetica"/>
-          <w:color w:val="F79646" w:themeColor="accent6"/>
-          <w:sz w:val="22"/>
-          <w:szCs w:val="22"/>
-        </w:rPr>
-        <w:t>/health/infection</w:t>
-      </w:r>
-      <w:r>
-        <w:rPr>
-          <w:rFonts w:ascii="Helvetica" w:hAnsi="Helvetica" w:cs="Helvetica"/>
-          <w:sz w:val="22"/>
-          <w:szCs w:val="22"/>
-        </w:rPr>
-        <w:t xml:space="preserve"> status</w:t>
-      </w:r>
-      <w:r>
-        <w:rPr>
-          <w:rFonts w:ascii="Helvetica" w:hAnsi="Helvetica" w:cs="Helvetica"/>
-          <w:sz w:val="22"/>
-          <w:szCs w:val="22"/>
-        </w:rPr>
-        <w:t>. I</w:t>
-      </w:r>
-      <w:r>
-        <w:rPr>
-          <w:rFonts w:ascii="Helvetica" w:hAnsi="Helvetica" w:cs="Helvetica"/>
-          <w:sz w:val="22"/>
-          <w:szCs w:val="22"/>
-        </w:rPr>
-        <w:t>nfected turtles have a dot on their shape</w:t>
-      </w:r>
-      <w:r>
-        <w:rPr>
-          <w:rFonts w:ascii="Helvetica" w:hAnsi="Helvetica" w:cs="Helvetica"/>
-          <w:sz w:val="22"/>
-          <w:szCs w:val="22"/>
-        </w:rPr>
-        <w:t xml:space="preserve">, and the color of the dot indicates whether or not they “know” they are infected (white: known? </w:t>
-      </w:r>
-      <w:r>
-        <w:rPr>
-          <w:rFonts w:ascii="Helvetica" w:hAnsi="Helvetica" w:cs="Helvetica"/>
-          <w:sz w:val="22"/>
-          <w:szCs w:val="22"/>
-        </w:rPr>
-        <w:t>= true; black: known? = false)</w:t>
-      </w:r>
-      <w:r>
-        <w:rPr>
-          <w:rFonts w:ascii="Helvetica" w:hAnsi="Helvetica" w:cs="Helvetica"/>
-          <w:color w:val="F79646" w:themeColor="accent6"/>
-          <w:sz w:val="22"/>
-          <w:szCs w:val="22"/>
-        </w:rPr>
-        <w:t>, which is based on being symptomatic</w:t>
-      </w:r>
-      <w:r>
-        <w:rPr>
-          <w:rFonts w:ascii="Helvetica" w:hAnsi="Helvetica" w:cs="Helvetica"/>
-          <w:sz w:val="22"/>
-          <w:szCs w:val="22"/>
-        </w:rPr>
-        <w:t>.</w:t>
-      </w:r>
-    </w:p>
-    <w:p>
-      <w:pPr>
-        <w:widowControl w:val="0"/>
-        <w:autoSpaceDE w:val="0"/>
-        <w:autoSpaceDN w:val="0"/>
-        <w:adjustRightInd w:val="0"/>
-        <w:spacing w:line="360" w:lineRule="auto"/>
-        <w:rPr>
-          <w:rFonts w:ascii="Helvetica" w:hAnsi="Helvetica" w:cs="Helvetica"/>
-          <w:sz w:val="22"/>
-          <w:szCs w:val="22"/>
-        </w:rPr>
-      </w:pPr>
-    </w:p>
-    <w:p>
-      <w:pPr>
-        <w:widowControl w:val="0"/>
-        <w:autoSpaceDE w:val="0"/>
-        <w:autoSpaceDN w:val="0"/>
-        <w:adjustRightInd w:val="0"/>
-        <w:spacing w:line="360" w:lineRule="auto"/>
-        <w:rPr>
-          <w:rFonts w:ascii="Helvetica" w:hAnsi="Helvetica" w:cs="Helvetica"/>
-          <w:sz w:val="22"/>
-          <w:szCs w:val="22"/>
-        </w:rPr>
-      </w:pPr>
-      <w:r>
-        <w:rPr>
-          <w:rFonts w:ascii="Helvetica" w:hAnsi="Helvetica" w:cs="Helvetica"/>
-          <w:sz w:val="22"/>
-          <w:szCs w:val="22"/>
-          <w:u w:val="single"/>
-        </w:rPr>
-        <w:t>Color</w:t>
-      </w:r>
-      <w:r>
-        <w:rPr>
-          <w:rFonts w:ascii="Helvetica" w:hAnsi="Helvetica" w:cs="Helvetica"/>
-          <w:sz w:val="22"/>
-          <w:szCs w:val="22"/>
-        </w:rPr>
-        <w:t xml:space="preserve"> </w:t>
-      </w:r>
-      <w:r>
-        <w:rPr>
-          <w:rFonts w:ascii="Helvetica" w:hAnsi="Helvetica" w:cs="Helvetica"/>
-          <w:sz w:val="22"/>
-          <w:szCs w:val="22"/>
-        </w:rPr>
-        <w:t>–</w:t>
-      </w:r>
-      <w:r>
-        <w:rPr>
-          <w:rFonts w:ascii="Helvetica" w:hAnsi="Helvetica" w:cs="Helvetica"/>
-          <w:sz w:val="22"/>
-          <w:szCs w:val="22"/>
-        </w:rPr>
-        <w:t xml:space="preserve"> </w:t>
-      </w:r>
-      <w:r>
-        <w:rPr>
-          <w:rFonts w:ascii="Helvetica" w:hAnsi="Helvetica" w:cs="Helvetica"/>
-          <w:sz w:val="22"/>
-          <w:szCs w:val="22"/>
-        </w:rPr>
-        <w:t xml:space="preserve">The color of the agent </w:t>
-      </w:r>
-      <w:r>
-        <w:rPr>
-          <w:rFonts w:ascii="Helvetica" w:hAnsi="Helvetica" w:cs="Helvetica"/>
-          <w:sz w:val="22"/>
-          <w:szCs w:val="22"/>
-        </w:rPr>
-        <w:t xml:space="preserve">indicates </w:t>
-      </w:r>
-      <w:r>
-        <w:rPr>
-          <w:rFonts w:ascii="Helvetica" w:hAnsi="Helvetica" w:cs="Helvetica"/>
-          <w:sz w:val="22"/>
-          <w:szCs w:val="22"/>
-        </w:rPr>
-        <w:t>his or her</w:t>
-      </w:r>
-      <w:r>
-        <w:rPr>
-          <w:rFonts w:ascii="Helvetica" w:hAnsi="Helvetica" w:cs="Helvetica"/>
-          <w:sz w:val="22"/>
-          <w:szCs w:val="22"/>
-        </w:rPr>
-        <w:t xml:space="preserve"> </w:t>
-      </w:r>
-      <w:r>
-        <w:rPr>
-          <w:rFonts w:ascii="Helvetica" w:hAnsi="Helvetica" w:cs="Helvetica"/>
-          <w:color w:val="F79646" w:themeColor="accent6"/>
-          <w:sz w:val="22"/>
-          <w:szCs w:val="22"/>
-        </w:rPr>
-        <w:t>individual</w:t>
-      </w:r>
-      <w:r>
-        <w:rPr>
-          <w:rFonts w:ascii="Helvetica" w:hAnsi="Helvetica" w:cs="Helvetica"/>
-          <w:color w:val="F79646" w:themeColor="accent6"/>
-          <w:sz w:val="22"/>
-          <w:szCs w:val="22"/>
-        </w:rPr>
-        <w:t>/personal</w:t>
-      </w:r>
-      <w:r>
-        <w:rPr>
-          <w:rFonts w:ascii="Helvetica" w:hAnsi="Helvetica" w:cs="Helvetica"/>
-          <w:sz w:val="22"/>
-          <w:szCs w:val="22"/>
-        </w:rPr>
-        <w:t xml:space="preserve"> likelihood of practicing safe sex</w:t>
-      </w:r>
-      <w:r>
-        <w:rPr>
-          <w:rFonts w:ascii="Helvetica" w:hAnsi="Helvetica" w:cs="Helvetica"/>
-          <w:sz w:val="22"/>
-          <w:szCs w:val="22"/>
-        </w:rPr>
-        <w:t>. A green agent is</w:t>
-      </w:r>
-      <w:r>
-        <w:rPr>
-          <w:rFonts w:ascii="Helvetica" w:hAnsi="Helvetica" w:cs="Helvetica"/>
-          <w:sz w:val="22"/>
-          <w:szCs w:val="22"/>
-        </w:rPr>
-        <w:t xml:space="preserve"> more likely to engage in safe sex, </w:t>
-      </w:r>
-      <w:r>
-        <w:rPr>
-          <w:rFonts w:ascii="Helvetica" w:hAnsi="Helvetica" w:cs="Helvetica"/>
-          <w:sz w:val="22"/>
-          <w:szCs w:val="22"/>
-        </w:rPr>
-        <w:t>while</w:t>
-      </w:r>
-      <w:r>
-        <w:rPr>
-          <w:rFonts w:ascii="Helvetica" w:hAnsi="Helvetica" w:cs="Helvetica"/>
-          <w:sz w:val="22"/>
-          <w:szCs w:val="22"/>
-        </w:rPr>
-        <w:t xml:space="preserve"> a red agent is less likely to use a condom. The likelihood is a scale from 0 to 100, and agents that are 50% likely of having safe sex </w:t>
-      </w:r>
-      <w:r>
-        <w:rPr>
-          <w:rFonts w:ascii="Helvetica" w:hAnsi="Helvetica" w:cs="Helvetica"/>
-          <w:color w:val="F79646" w:themeColor="accent6"/>
-          <w:sz w:val="22"/>
-          <w:szCs w:val="22"/>
-        </w:rPr>
-        <w:t>are displayed as white</w:t>
-      </w:r>
-      <w:r>
-        <w:rPr>
-          <w:rFonts w:ascii="Helvetica" w:hAnsi="Helvetica" w:cs="Helvetica"/>
-          <w:sz w:val="22"/>
-          <w:szCs w:val="22"/>
-        </w:rPr>
-        <w:t xml:space="preserve">. </w:t>
-      </w:r>
-    </w:p>
-    <w:p>
-      <w:pPr>
-        <w:widowControl w:val="0"/>
-        <w:autoSpaceDE w:val="0"/>
-        <w:autoSpaceDN w:val="0"/>
-        <w:adjustRightInd w:val="0"/>
-        <w:spacing w:line="360" w:lineRule="auto"/>
-        <w:rPr>
-          <w:rFonts w:ascii="Helvetica" w:hAnsi="Helvetica" w:cs="Helvetica"/>
-          <w:sz w:val="22"/>
-          <w:szCs w:val="22"/>
-        </w:rPr>
-      </w:pPr>
-    </w:p>
-    <w:p>
-      <w:pPr>
-        <w:widowControl w:val="0"/>
-        <w:autoSpaceDE w:val="0"/>
-        <w:autoSpaceDN w:val="0"/>
-        <w:adjustRightInd w:val="0"/>
-        <w:spacing w:line="360" w:lineRule="auto"/>
-        <w:rPr>
-          <w:rFonts w:ascii="Helvetica" w:hAnsi="Helvetica" w:cs="Helvetica"/>
-          <w:sz w:val="22"/>
-          <w:szCs w:val="22"/>
-        </w:rPr>
-      </w:pPr>
-      <w:r>
-        <w:rPr>
-          <w:rFonts w:ascii="Helvetica" w:hAnsi="Helvetica" w:cs="Helvetica"/>
-          <w:sz w:val="22"/>
-          <w:szCs w:val="22"/>
-          <w:u w:val="single"/>
-        </w:rPr>
-        <w:t>Label</w:t>
-      </w:r>
-      <w:r>
-        <w:rPr>
-          <w:rFonts w:ascii="Helvetica" w:hAnsi="Helvetica" w:cs="Helvetica"/>
-          <w:sz w:val="22"/>
-          <w:szCs w:val="22"/>
-        </w:rPr>
-        <w:t xml:space="preserve"> – The labels, if enabled, also indicate each agent’s likelihood of practicing safe sex, but it is more accurate because it shows the exact value, whereas c</w:t>
-      </w:r>
-      <w:r>
-        <w:rPr>
-          <w:rFonts w:ascii="Helvetica" w:hAnsi="Helvetica" w:cs="Helvetica"/>
-          <w:sz w:val="22"/>
-          <w:szCs w:val="22"/>
-        </w:rPr>
-        <w:t>olor</w:t>
-      </w:r>
-      <w:r>
-        <w:rPr>
-          <w:rFonts w:ascii="Helvetica" w:hAnsi="Helvetica" w:cs="Helvetica"/>
-          <w:color w:val="F79646" w:themeColor="accent6"/>
-          <w:sz w:val="22"/>
-          <w:szCs w:val="22"/>
-        </w:rPr>
-        <w:t xml:space="preserve"> changes by increments of 5 (clarify more/reword).</w:t>
-      </w:r>
-      <w:r>
-        <w:rPr>
-          <w:rFonts w:ascii="Helvetica" w:hAnsi="Helvetica" w:cs="Helvetica"/>
-          <w:sz w:val="22"/>
-          <w:szCs w:val="22"/>
-        </w:rPr>
-        <w:t xml:space="preserve"> </w:t>
-      </w:r>
-    </w:p>
-    <w:p>
-      <w:pPr>
-        <w:widowControl w:val="0"/>
-        <w:autoSpaceDE w:val="0"/>
-        <w:autoSpaceDN w:val="0"/>
-        <w:adjustRightInd w:val="0"/>
-        <w:spacing w:line="360" w:lineRule="auto"/>
-        <w:rPr>
-          <w:rFonts w:ascii="Helvetica" w:hAnsi="Helvetica" w:cs="Helvetica"/>
-          <w:sz w:val="22"/>
-          <w:szCs w:val="22"/>
-        </w:rPr>
-      </w:pPr>
-    </w:p>
-    <w:p>
-      <w:pPr>
-        <w:widowControl w:val="0"/>
-        <w:autoSpaceDE w:val="0"/>
-        <w:autoSpaceDN w:val="0"/>
-        <w:adjustRightInd w:val="0"/>
-        <w:spacing w:line="360" w:lineRule="auto"/>
-        <w:rPr>
-          <w:rFonts w:ascii="Helvetica" w:hAnsi="Helvetica" w:cs="Helvetica"/>
-          <w:sz w:val="22"/>
-          <w:szCs w:val="22"/>
-        </w:rPr>
-      </w:pPr>
-      <w:r>
-        <w:rPr>
-          <w:rFonts w:ascii="Helvetica" w:hAnsi="Helvetica" w:cs="Helvetica"/>
-          <w:sz w:val="22"/>
-          <w:szCs w:val="22"/>
-          <w:u w:val="single"/>
-        </w:rPr>
-        <w:t>Links</w:t>
-      </w:r>
-      <w:r>
-        <w:rPr>
-          <w:rFonts w:ascii="Helvetica" w:hAnsi="Helvetica" w:cs="Helvetica"/>
-          <w:sz w:val="22"/>
-          <w:szCs w:val="22"/>
-        </w:rPr>
-        <w:t xml:space="preserve"> – </w:t>
-      </w:r>
-      <w:r>
-        <w:rPr>
-          <w:rFonts w:ascii="Helvetica" w:hAnsi="Helvetica" w:cs="Helvetica"/>
-          <w:sz w:val="22"/>
-          <w:szCs w:val="22"/>
-        </w:rPr>
-        <w:t>In this model, turtles can have multiple friends, but only one sexual partner at a time</w:t>
-      </w:r>
-      <w:r>
-        <w:rPr>
-          <w:rFonts w:ascii="Helvetica" w:hAnsi="Helvetica" w:cs="Helvetica"/>
-          <w:sz w:val="22"/>
-          <w:szCs w:val="22"/>
-        </w:rPr>
-        <w:t xml:space="preserve">. </w:t>
-      </w:r>
-      <w:r>
-        <w:rPr>
-          <w:rFonts w:ascii="Helvetica" w:hAnsi="Helvetica" w:cs="Helvetica"/>
-          <w:sz w:val="22"/>
-          <w:szCs w:val="22"/>
-        </w:rPr>
-        <w:t>T</w:t>
-      </w:r>
-      <w:r>
-        <w:rPr>
-          <w:rFonts w:ascii="Helvetica" w:hAnsi="Helvetica" w:cs="Helvetica"/>
-          <w:sz w:val="22"/>
-          <w:szCs w:val="22"/>
-        </w:rPr>
-        <w:t>he</w:t>
-      </w:r>
-      <w:r>
-        <w:rPr>
-          <w:rFonts w:ascii="Helvetica" w:hAnsi="Helvetica" w:cs="Helvetica"/>
-          <w:sz w:val="22"/>
-          <w:szCs w:val="22"/>
-        </w:rPr>
-        <w:t xml:space="preserve"> </w:t>
-      </w:r>
-      <w:r>
-        <w:rPr>
-          <w:rFonts w:ascii="Helvetica" w:hAnsi="Helvetica" w:cs="Helvetica"/>
-          <w:sz w:val="22"/>
-          <w:szCs w:val="22"/>
-        </w:rPr>
-        <w:t>type of relationship between the two agents</w:t>
-      </w:r>
-      <w:r>
-        <w:rPr>
-          <w:rFonts w:ascii="Helvetica" w:hAnsi="Helvetica" w:cs="Helvetica"/>
-          <w:sz w:val="22"/>
-          <w:szCs w:val="22"/>
-        </w:rPr>
-        <w:t xml:space="preserve"> </w:t>
-      </w:r>
-      <w:r>
-        <w:rPr>
-          <w:rFonts w:ascii="Helvetica" w:hAnsi="Helvetica" w:cs="Helvetica"/>
-          <w:sz w:val="22"/>
-          <w:szCs w:val="22"/>
-        </w:rPr>
-        <w:t xml:space="preserve">is </w:t>
-      </w:r>
-      <w:r>
-        <w:rPr>
-          <w:rFonts w:ascii="Helvetica" w:hAnsi="Helvetica" w:cs="Helvetica"/>
-          <w:color w:val="F79646" w:themeColor="accent6"/>
-          <w:sz w:val="22"/>
-          <w:szCs w:val="22"/>
-        </w:rPr>
-        <w:t>distinguished</w:t>
-      </w:r>
-      <w:r>
-        <w:rPr>
-          <w:rFonts w:ascii="Helvetica" w:hAnsi="Helvetica" w:cs="Helvetica"/>
-          <w:color w:val="F79646" w:themeColor="accent6"/>
-          <w:sz w:val="22"/>
-          <w:szCs w:val="22"/>
-        </w:rPr>
-        <w:t>/indicated</w:t>
-      </w:r>
-      <w:r>
-        <w:rPr>
-          <w:rFonts w:ascii="Helvetica" w:hAnsi="Helvetica" w:cs="Helvetica"/>
-          <w:sz w:val="22"/>
-          <w:szCs w:val="22"/>
-        </w:rPr>
-        <w:t xml:space="preserve"> by color of the</w:t>
-      </w:r>
-      <w:r>
-        <w:rPr>
-          <w:rFonts w:ascii="Helvetica" w:hAnsi="Helvetica" w:cs="Helvetica"/>
-          <w:color w:val="F79646" w:themeColor="accent6"/>
-          <w:sz w:val="22"/>
-          <w:szCs w:val="22"/>
-        </w:rPr>
-        <w:t xml:space="preserve"> [connecting] </w:t>
-      </w:r>
-      <w:r>
-        <w:rPr>
-          <w:rFonts w:ascii="Helvetica" w:hAnsi="Helvetica" w:cs="Helvetica"/>
-          <w:sz w:val="22"/>
-          <w:szCs w:val="22"/>
-        </w:rPr>
-        <w:t>link:</w:t>
-      </w:r>
-      <w:r>
-        <w:rPr>
-          <w:rFonts w:ascii="Helvetica" w:hAnsi="Helvetica" w:cs="Helvetica"/>
-          <w:sz w:val="22"/>
-          <w:szCs w:val="22"/>
-        </w:rPr>
-        <w:t xml:space="preserve"> a blue link denotes friendship, and magenta link den</w:t>
-      </w:r>
-      <w:r>
-        <w:rPr>
-          <w:rFonts w:ascii="Helvetica" w:hAnsi="Helvetica" w:cs="Helvetica"/>
-          <w:sz w:val="22"/>
-          <w:szCs w:val="22"/>
-        </w:rPr>
-        <w:t>otes a sexual partnership.</w:t>
-      </w:r>
-    </w:p>
-    <w:p>
-      <w:pPr>
-        <w:widowControl w:val="0"/>
-        <w:autoSpaceDE w:val="0"/>
-        <w:autoSpaceDN w:val="0"/>
-        <w:adjustRightInd w:val="0"/>
-        <w:spacing w:line="360" w:lineRule="auto"/>
-        <w:rPr>
-          <w:rFonts w:ascii="Helvetica" w:hAnsi="Helvetica" w:cs="Helvetica"/>
-          <w:color w:val="F79646" w:themeColor="accent6"/>
-          <w:sz w:val="22"/>
-          <w:szCs w:val="22"/>
-        </w:rPr>
-      </w:pPr>
-    </w:p>
-    <w:p>
-      <w:pPr>
-        <w:widowControl w:val="0"/>
-        <w:autoSpaceDE w:val="0"/>
-        <w:autoSpaceDN w:val="0"/>
-        <w:adjustRightInd w:val="0"/>
-        <w:spacing w:line="360" w:lineRule="auto"/>
-        <w:rPr>
-          <w:rFonts w:ascii="Helvetica" w:hAnsi="Helvetica" w:cs="Helvetica"/>
-          <w:sz w:val="22"/>
-          <w:szCs w:val="22"/>
-        </w:rPr>
-      </w:pPr>
-      <w:r>
-        <w:rPr>
-          <w:rFonts w:ascii="Helvetica" w:hAnsi="Helvetica" w:cs="Helvetica"/>
-          <w:color w:val="F79646" w:themeColor="accent6"/>
-          <w:sz w:val="22"/>
-          <w:szCs w:val="22"/>
-        </w:rPr>
-        <w:t xml:space="preserve">The </w:t>
-      </w:r>
-      <w:r>
-        <w:rPr>
-          <w:rFonts w:ascii="Helvetica" w:hAnsi="Helvetica" w:cs="Helvetica"/>
-          <w:sz w:val="22"/>
-          <w:szCs w:val="22"/>
-        </w:rPr>
-        <w:t>c</w:t>
-      </w:r>
-      <w:r>
-        <w:rPr>
-          <w:rFonts w:ascii="Helvetica" w:hAnsi="Helvetica" w:cs="Helvetica"/>
-          <w:sz w:val="22"/>
-          <w:szCs w:val="22"/>
-        </w:rPr>
-        <w:t xml:space="preserve">olor of </w:t>
-      </w:r>
-      <w:r>
-        <w:rPr>
-          <w:rFonts w:ascii="Helvetica" w:hAnsi="Helvetica" w:cs="Helvetica"/>
-          <w:color w:val="F79646" w:themeColor="accent6"/>
-          <w:sz w:val="22"/>
-          <w:szCs w:val="22"/>
-        </w:rPr>
-        <w:t>the</w:t>
-      </w:r>
-      <w:r>
-        <w:rPr>
-          <w:rFonts w:ascii="Helvetica" w:hAnsi="Helvetica" w:cs="Helvetica"/>
-          <w:sz w:val="22"/>
-          <w:szCs w:val="22"/>
-        </w:rPr>
-        <w:t xml:space="preserve"> </w:t>
-      </w:r>
-      <w:r>
-        <w:rPr>
-          <w:rFonts w:ascii="Helvetica" w:hAnsi="Helvetica" w:cs="Helvetica"/>
-          <w:sz w:val="22"/>
-          <w:szCs w:val="22"/>
-        </w:rPr>
-        <w:t xml:space="preserve">link </w:t>
-      </w:r>
-      <w:r>
-        <w:rPr>
-          <w:rFonts w:ascii="Helvetica" w:hAnsi="Helvetica" w:cs="Helvetica"/>
-          <w:color w:val="F79646" w:themeColor="accent6"/>
-          <w:sz w:val="22"/>
-          <w:szCs w:val="22"/>
-        </w:rPr>
-        <w:t>between two agents</w:t>
-      </w:r>
-      <w:r>
-        <w:rPr>
-          <w:rFonts w:ascii="Helvetica" w:hAnsi="Helvetica" w:cs="Helvetica"/>
-          <w:sz w:val="22"/>
-          <w:szCs w:val="22"/>
-        </w:rPr>
-        <w:t xml:space="preserve"> </w:t>
-      </w:r>
-      <w:r>
-        <w:rPr>
-          <w:rFonts w:ascii="Helvetica" w:hAnsi="Helvetica" w:cs="Helvetica"/>
-          <w:sz w:val="22"/>
-          <w:szCs w:val="22"/>
-        </w:rPr>
-        <w:t xml:space="preserve">indicates </w:t>
-      </w:r>
-      <w:r>
-        <w:rPr>
-          <w:rFonts w:ascii="Helvetica" w:hAnsi="Helvetica" w:cs="Helvetica"/>
-          <w:color w:val="F79646" w:themeColor="accent6"/>
-          <w:sz w:val="22"/>
-          <w:szCs w:val="22"/>
-        </w:rPr>
-        <w:t>the</w:t>
-      </w:r>
-      <w:r>
-        <w:rPr>
-          <w:rFonts w:ascii="Helvetica" w:hAnsi="Helvetica" w:cs="Helvetica"/>
-          <w:sz w:val="22"/>
-          <w:szCs w:val="22"/>
-        </w:rPr>
-        <w:t xml:space="preserve"> </w:t>
-      </w:r>
-      <w:r>
-        <w:rPr>
-          <w:rFonts w:ascii="Helvetica" w:hAnsi="Helvetica" w:cs="Helvetica"/>
-          <w:sz w:val="22"/>
-          <w:szCs w:val="22"/>
-        </w:rPr>
-        <w:t>type of relationship between the two agents</w:t>
-      </w:r>
-      <w:r>
-        <w:rPr>
-          <w:rFonts w:ascii="Helvetica" w:hAnsi="Helvetica" w:cs="Helvetica"/>
-          <w:sz w:val="22"/>
-          <w:szCs w:val="22"/>
-        </w:rPr>
-        <w:t xml:space="preserve"> / is distinguished by color: a blue link denotes friendship, and magenta link den</w:t>
-      </w:r>
-      <w:r>
-        <w:rPr>
-          <w:rFonts w:ascii="Helvetica" w:hAnsi="Helvetica" w:cs="Helvetica"/>
-          <w:sz w:val="22"/>
-          <w:szCs w:val="22"/>
-        </w:rPr>
-        <w:t>otes a sexual partnership.</w:t>
-      </w:r>
-    </w:p>
-    <w:p>
-      <w:pPr>
-        <w:widowControl w:val="0"/>
-        <w:autoSpaceDE w:val="0"/>
-        <w:autoSpaceDN w:val="0"/>
-        <w:adjustRightInd w:val="0"/>
-        <w:spacing w:line="360" w:lineRule="auto"/>
-        <w:rPr>
-          <w:rFonts w:ascii="Helvetica" w:hAnsi="Helvetica" w:cs="Helvetica"/>
-          <w:sz w:val="22"/>
-          <w:szCs w:val="22"/>
-        </w:rPr>
-      </w:pPr>
-      <w:r>
-        <w:rPr>
-          <w:rFonts w:ascii="Helvetica" w:hAnsi="Helvetica" w:cs="Helvetica"/>
-          <w:color w:val="F79646" w:themeColor="accent6"/>
-          <w:sz w:val="22"/>
-          <w:szCs w:val="22"/>
-        </w:rPr>
-        <w:t xml:space="preserve">The </w:t>
-      </w:r>
-      <w:r>
-        <w:rPr>
-          <w:rFonts w:ascii="Helvetica" w:hAnsi="Helvetica" w:cs="Helvetica"/>
-          <w:sz w:val="22"/>
-          <w:szCs w:val="22"/>
-        </w:rPr>
-        <w:t>c</w:t>
-      </w:r>
-      <w:r>
-        <w:rPr>
-          <w:rFonts w:ascii="Helvetica" w:hAnsi="Helvetica" w:cs="Helvetica"/>
-          <w:sz w:val="22"/>
-          <w:szCs w:val="22"/>
-        </w:rPr>
-        <w:t xml:space="preserve">olor of </w:t>
-      </w:r>
-      <w:r>
-        <w:rPr>
-          <w:rFonts w:ascii="Helvetica" w:hAnsi="Helvetica" w:cs="Helvetica"/>
-          <w:color w:val="F79646" w:themeColor="accent6"/>
-          <w:sz w:val="22"/>
-          <w:szCs w:val="22"/>
-        </w:rPr>
-        <w:t>the</w:t>
-      </w:r>
-      <w:r>
-        <w:rPr>
-          <w:rFonts w:ascii="Helvetica" w:hAnsi="Helvetica" w:cs="Helvetica"/>
-          <w:sz w:val="22"/>
-          <w:szCs w:val="22"/>
-        </w:rPr>
-        <w:t xml:space="preserve"> </w:t>
-      </w:r>
-      <w:r>
-        <w:rPr>
-          <w:rFonts w:ascii="Helvetica" w:hAnsi="Helvetica" w:cs="Helvetica"/>
-          <w:sz w:val="22"/>
-          <w:szCs w:val="22"/>
-        </w:rPr>
-        <w:t xml:space="preserve">link </w:t>
-      </w:r>
-      <w:r>
-        <w:rPr>
-          <w:rFonts w:ascii="Helvetica" w:hAnsi="Helvetica" w:cs="Helvetica"/>
-          <w:color w:val="F79646" w:themeColor="accent6"/>
-          <w:sz w:val="22"/>
-          <w:szCs w:val="22"/>
-        </w:rPr>
-        <w:t>between two agents</w:t>
-      </w:r>
-      <w:r>
-        <w:rPr>
-          <w:rFonts w:ascii="Helvetica" w:hAnsi="Helvetica" w:cs="Helvetica"/>
-          <w:sz w:val="22"/>
-          <w:szCs w:val="22"/>
-        </w:rPr>
-        <w:t xml:space="preserve"> </w:t>
-      </w:r>
-      <w:r>
-        <w:rPr>
-          <w:rFonts w:ascii="Helvetica" w:hAnsi="Helvetica" w:cs="Helvetica"/>
-          <w:sz w:val="22"/>
-          <w:szCs w:val="22"/>
-        </w:rPr>
-        <w:t xml:space="preserve">indicates </w:t>
-      </w:r>
-      <w:r>
-        <w:rPr>
-          <w:rFonts w:ascii="Helvetica" w:hAnsi="Helvetica" w:cs="Helvetica"/>
-          <w:color w:val="F79646" w:themeColor="accent6"/>
-          <w:sz w:val="22"/>
-          <w:szCs w:val="22"/>
-        </w:rPr>
-        <w:t>the</w:t>
-      </w:r>
-      <w:r>
-        <w:rPr>
-          <w:rFonts w:ascii="Helvetica" w:hAnsi="Helvetica" w:cs="Helvetica"/>
-          <w:sz w:val="22"/>
-          <w:szCs w:val="22"/>
-        </w:rPr>
-        <w:t xml:space="preserve"> </w:t>
-      </w:r>
-      <w:r>
-        <w:rPr>
-          <w:rFonts w:ascii="Helvetica" w:hAnsi="Helvetica" w:cs="Helvetica"/>
-          <w:sz w:val="22"/>
-          <w:szCs w:val="22"/>
-        </w:rPr>
-        <w:t>type of rel</w:t>
-      </w:r>
       <w:bookmarkStart w:id="0" w:name="_GoBack"/>
       <w:bookmarkEnd w:id="0"/>
-      <w:r>
-        <w:rPr>
-          <w:rFonts w:ascii="Helvetica" w:hAnsi="Helvetica" w:cs="Helvetica"/>
-          <w:sz w:val="22"/>
-          <w:szCs w:val="22"/>
-        </w:rPr>
-        <w:t xml:space="preserve">ationship </w:t>
-      </w:r>
-    </w:p>
-    <w:p>
-      <w:pPr>
-        <w:widowControl w:val="0"/>
-        <w:autoSpaceDE w:val="0"/>
-        <w:autoSpaceDN w:val="0"/>
-        <w:adjustRightInd w:val="0"/>
-        <w:spacing w:line="360" w:lineRule="auto"/>
-        <w:rPr>
-          <w:rFonts w:ascii="Helvetica" w:hAnsi="Helvetica" w:cs="Helvetica"/>
-          <w:sz w:val="22"/>
-          <w:szCs w:val="22"/>
-        </w:rPr>
-      </w:pPr>
-    </w:p>
-    <w:p>
-      <w:pPr>
-        <w:widowControl w:val="0"/>
-        <w:autoSpaceDE w:val="0"/>
-        <w:autoSpaceDN w:val="0"/>
-        <w:adjustRightInd w:val="0"/>
-        <w:spacing w:line="360" w:lineRule="auto"/>
-        <w:rPr>
-          <w:rFonts w:ascii="Helvetica" w:hAnsi="Helvetica" w:cs="Helvetica"/>
-          <w:sz w:val="22"/>
-          <w:szCs w:val="22"/>
-        </w:rPr>
-      </w:pPr>
-    </w:p>
-    <w:p>
-      <w:pPr>
-        <w:widowControl w:val="0"/>
-        <w:autoSpaceDE w:val="0"/>
-        <w:autoSpaceDN w:val="0"/>
-        <w:adjustRightInd w:val="0"/>
-        <w:spacing w:line="360" w:lineRule="auto"/>
-        <w:rPr>
-          <w:rFonts w:ascii="Helvetica" w:hAnsi="Helvetica" w:cs="Helvetica"/>
-          <w:sz w:val="22"/>
-          <w:szCs w:val="22"/>
-        </w:rPr>
-      </w:pPr>
-      <w:r>
-        <w:rPr>
-          <w:rFonts w:ascii="Helvetica" w:hAnsi="Helvetica" w:cs="Helvetica"/>
-          <w:sz w:val="22"/>
-          <w:szCs w:val="22"/>
-        </w:rPr>
-        <w:t>In this model, turtles can have multiple friends, but only one sexual partner at a time</w:t>
-      </w:r>
-      <w:r>
-        <w:rPr>
-          <w:rFonts w:ascii="Helvetica" w:hAnsi="Helvetica" w:cs="Helvetica"/>
-          <w:sz w:val="22"/>
-          <w:szCs w:val="22"/>
-        </w:rPr>
-        <w:t>.</w:t>
+    </w:p>
+    <w:p>
+      <w:pPr>
+        <w:widowControl w:val="0"/>
+        <w:autoSpaceDE w:val="0"/>
+        <w:autoSpaceDN w:val="0"/>
+        <w:adjustRightInd w:val="0"/>
+        <w:spacing w:line="360" w:lineRule="auto"/>
+        <w:rPr>
+          <w:rFonts w:ascii="Helvetica" w:hAnsi="Helvetica" w:cs="Helvetica"/>
+          <w:sz w:val="22"/>
+          <w:szCs w:val="22"/>
+          <w:highlight w:val="lightGray"/>
+        </w:rPr>
+      </w:pPr>
+      <w:r>
+        <w:rPr>
+          <w:rFonts w:ascii="Helvetica" w:hAnsi="Helvetica" w:cs="Helvetica"/>
+          <w:color w:val="F79646" w:themeColor="accent6"/>
+          <w:sz w:val="22"/>
+          <w:szCs w:val="22"/>
+          <w:highlight w:val="lightGray"/>
+        </w:rPr>
+        <w:t xml:space="preserve">The </w:t>
+      </w:r>
+      <w:r>
+        <w:rPr>
+          <w:rFonts w:ascii="Helvetica" w:hAnsi="Helvetica" w:cs="Helvetica"/>
+          <w:sz w:val="22"/>
+          <w:szCs w:val="22"/>
+          <w:highlight w:val="lightGray"/>
+        </w:rPr>
+        <w:t xml:space="preserve">color of </w:t>
+      </w:r>
+      <w:r>
+        <w:rPr>
+          <w:rFonts w:ascii="Helvetica" w:hAnsi="Helvetica" w:cs="Helvetica"/>
+          <w:color w:val="F79646" w:themeColor="accent6"/>
+          <w:sz w:val="22"/>
+          <w:szCs w:val="22"/>
+          <w:highlight w:val="lightGray"/>
+        </w:rPr>
+        <w:t>the</w:t>
+      </w:r>
+      <w:r>
+        <w:rPr>
+          <w:rFonts w:ascii="Helvetica" w:hAnsi="Helvetica" w:cs="Helvetica"/>
+          <w:sz w:val="22"/>
+          <w:szCs w:val="22"/>
+          <w:highlight w:val="lightGray"/>
+        </w:rPr>
+        <w:t xml:space="preserve"> link </w:t>
+      </w:r>
+      <w:r>
+        <w:rPr>
+          <w:rFonts w:ascii="Helvetica" w:hAnsi="Helvetica" w:cs="Helvetica"/>
+          <w:color w:val="F79646" w:themeColor="accent6"/>
+          <w:sz w:val="22"/>
+          <w:szCs w:val="22"/>
+          <w:highlight w:val="lightGray"/>
+        </w:rPr>
+        <w:t>between two agents</w:t>
+      </w:r>
+      <w:r>
+        <w:rPr>
+          <w:rFonts w:ascii="Helvetica" w:hAnsi="Helvetica" w:cs="Helvetica"/>
+          <w:sz w:val="22"/>
+          <w:szCs w:val="22"/>
+          <w:highlight w:val="lightGray"/>
+        </w:rPr>
+        <w:t xml:space="preserve"> indicates </w:t>
+      </w:r>
+      <w:r>
+        <w:rPr>
+          <w:rFonts w:ascii="Helvetica" w:hAnsi="Helvetica" w:cs="Helvetica"/>
+          <w:color w:val="F79646" w:themeColor="accent6"/>
+          <w:sz w:val="22"/>
+          <w:szCs w:val="22"/>
+          <w:highlight w:val="lightGray"/>
+        </w:rPr>
+        <w:t>the</w:t>
+      </w:r>
+      <w:r>
+        <w:rPr>
+          <w:rFonts w:ascii="Helvetica" w:hAnsi="Helvetica" w:cs="Helvetica"/>
+          <w:sz w:val="22"/>
+          <w:szCs w:val="22"/>
+          <w:highlight w:val="lightGray"/>
+        </w:rPr>
+        <w:t xml:space="preserve"> type of relationship between the two agents / is distinguished by color: a blue link denotes friendship, and magenta link den</w:t>
+      </w:r>
+      <w:r>
+        <w:rPr>
+          <w:rFonts w:ascii="Helvetica" w:hAnsi="Helvetica" w:cs="Helvetica"/>
+          <w:sz w:val="22"/>
+          <w:szCs w:val="22"/>
+          <w:highlight w:val="lightGray"/>
+        </w:rPr>
+        <w:t>otes a sexual partnership.</w:t>
+      </w:r>
+    </w:p>
+    <w:p>
+      <w:pPr>
+        <w:widowControl w:val="0"/>
+        <w:autoSpaceDE w:val="0"/>
+        <w:autoSpaceDN w:val="0"/>
+        <w:adjustRightInd w:val="0"/>
+        <w:spacing w:line="360" w:lineRule="auto"/>
+        <w:rPr>
+          <w:rFonts w:ascii="Helvetica" w:hAnsi="Helvetica" w:cs="Helvetica"/>
+          <w:sz w:val="22"/>
+          <w:szCs w:val="22"/>
+          <w:highlight w:val="lightGray"/>
+        </w:rPr>
+      </w:pPr>
+      <w:r>
+        <w:rPr>
+          <w:rFonts w:ascii="Helvetica" w:hAnsi="Helvetica" w:cs="Helvetica"/>
+          <w:color w:val="F79646" w:themeColor="accent6"/>
+          <w:sz w:val="22"/>
+          <w:szCs w:val="22"/>
+          <w:highlight w:val="lightGray"/>
+        </w:rPr>
+        <w:t xml:space="preserve">The </w:t>
+      </w:r>
+      <w:r>
+        <w:rPr>
+          <w:rFonts w:ascii="Helvetica" w:hAnsi="Helvetica" w:cs="Helvetica"/>
+          <w:sz w:val="22"/>
+          <w:szCs w:val="22"/>
+          <w:highlight w:val="lightGray"/>
+        </w:rPr>
+        <w:t xml:space="preserve">color of </w:t>
+      </w:r>
+      <w:r>
+        <w:rPr>
+          <w:rFonts w:ascii="Helvetica" w:hAnsi="Helvetica" w:cs="Helvetica"/>
+          <w:color w:val="F79646" w:themeColor="accent6"/>
+          <w:sz w:val="22"/>
+          <w:szCs w:val="22"/>
+          <w:highlight w:val="lightGray"/>
+        </w:rPr>
+        <w:t>the</w:t>
+      </w:r>
+      <w:r>
+        <w:rPr>
+          <w:rFonts w:ascii="Helvetica" w:hAnsi="Helvetica" w:cs="Helvetica"/>
+          <w:sz w:val="22"/>
+          <w:szCs w:val="22"/>
+          <w:highlight w:val="lightGray"/>
+        </w:rPr>
+        <w:t xml:space="preserve"> link </w:t>
+      </w:r>
+      <w:r>
+        <w:rPr>
+          <w:rFonts w:ascii="Helvetica" w:hAnsi="Helvetica" w:cs="Helvetica"/>
+          <w:color w:val="F79646" w:themeColor="accent6"/>
+          <w:sz w:val="22"/>
+          <w:szCs w:val="22"/>
+          <w:highlight w:val="lightGray"/>
+        </w:rPr>
+        <w:t>between two agents</w:t>
+      </w:r>
+      <w:r>
+        <w:rPr>
+          <w:rFonts w:ascii="Helvetica" w:hAnsi="Helvetica" w:cs="Helvetica"/>
+          <w:sz w:val="22"/>
+          <w:szCs w:val="22"/>
+          <w:highlight w:val="lightGray"/>
+        </w:rPr>
+        <w:t xml:space="preserve"> indicates </w:t>
+      </w:r>
+      <w:r>
+        <w:rPr>
+          <w:rFonts w:ascii="Helvetica" w:hAnsi="Helvetica" w:cs="Helvetica"/>
+          <w:color w:val="F79646" w:themeColor="accent6"/>
+          <w:sz w:val="22"/>
+          <w:szCs w:val="22"/>
+          <w:highlight w:val="lightGray"/>
+        </w:rPr>
+        <w:t>the</w:t>
+      </w:r>
+      <w:r>
+        <w:rPr>
+          <w:rFonts w:ascii="Helvetica" w:hAnsi="Helvetica" w:cs="Helvetica"/>
+          <w:sz w:val="22"/>
+          <w:szCs w:val="22"/>
+          <w:highlight w:val="lightGray"/>
+        </w:rPr>
+        <w:t xml:space="preserve"> type of relationship </w:t>
+      </w:r>
+    </w:p>
+    <w:p>
+      <w:pPr>
+        <w:widowControl w:val="0"/>
+        <w:autoSpaceDE w:val="0"/>
+        <w:autoSpaceDN w:val="0"/>
+        <w:adjustRightInd w:val="0"/>
+        <w:spacing w:line="360" w:lineRule="auto"/>
+        <w:rPr>
+          <w:rFonts w:ascii="Helvetica" w:hAnsi="Helvetica" w:cs="Helvetica"/>
+          <w:sz w:val="22"/>
+          <w:szCs w:val="22"/>
+          <w:highlight w:val="lightGray"/>
+        </w:rPr>
+      </w:pPr>
+    </w:p>
+    <w:p>
+      <w:pPr>
+        <w:widowControl w:val="0"/>
+        <w:autoSpaceDE w:val="0"/>
+        <w:autoSpaceDN w:val="0"/>
+        <w:adjustRightInd w:val="0"/>
+        <w:spacing w:line="360" w:lineRule="auto"/>
+        <w:rPr>
+          <w:rFonts w:ascii="Helvetica" w:hAnsi="Helvetica" w:cs="Helvetica"/>
+          <w:sz w:val="22"/>
+          <w:szCs w:val="22"/>
+          <w:highlight w:val="lightGray"/>
+        </w:rPr>
+      </w:pPr>
+    </w:p>
+    <w:p>
+      <w:pPr>
+        <w:widowControl w:val="0"/>
+        <w:autoSpaceDE w:val="0"/>
+        <w:autoSpaceDN w:val="0"/>
+        <w:adjustRightInd w:val="0"/>
+        <w:spacing w:line="360" w:lineRule="auto"/>
+        <w:rPr>
+          <w:rFonts w:ascii="Helvetica" w:hAnsi="Helvetica" w:cs="Helvetica"/>
+          <w:sz w:val="22"/>
+          <w:szCs w:val="22"/>
+          <w:highlight w:val="lightGray"/>
+        </w:rPr>
+      </w:pPr>
+      <w:r>
+        <w:rPr>
+          <w:rFonts w:ascii="Helvetica" w:hAnsi="Helvetica" w:cs="Helvetica"/>
+          <w:sz w:val="22"/>
+          <w:szCs w:val="22"/>
+          <w:highlight w:val="lightGray"/>
+        </w:rPr>
+        <w:t>In this model, turtles can have multiple friends, but only one sexual partner at a time.</w:t>
       </w:r>
     </w:p>
     <w:p>
@@ -5606,6 +5552,7 @@
           <w:color w:val="F79646" w:themeColor="accent6"/>
           <w:sz w:val="22"/>
           <w:szCs w:val="22"/>
+          <w:highlight w:val="lightGray"/>
         </w:rPr>
         <w:t>[</w:t>
       </w:r>
@@ -5617,6 +5564,7 @@
           <w:color w:val="F79646" w:themeColor="accent6"/>
           <w:sz w:val="22"/>
           <w:szCs w:val="22"/>
+          <w:highlight w:val="lightGray"/>
         </w:rPr>
         <w:t>Relationship type is d</w:t>
       </w:r>
@@ -5627,6 +5575,7 @@
           <w:color w:val="F79646" w:themeColor="accent6"/>
           <w:sz w:val="22"/>
           <w:szCs w:val="22"/>
+          <w:highlight w:val="lightGray"/>
         </w:rPr>
         <w:t>etermined by link breeds</w:t>
       </w:r>
@@ -5638,6 +5587,7 @@
           <w:color w:val="F79646" w:themeColor="accent6"/>
           <w:sz w:val="22"/>
           <w:szCs w:val="22"/>
+          <w:highlight w:val="lightGray"/>
         </w:rPr>
         <w:t>.]</w:t>
       </w:r>
@@ -5647,6 +5597,7 @@
           <w:color w:val="F79646" w:themeColor="accent6"/>
           <w:sz w:val="22"/>
           <w:szCs w:val="22"/>
+          <w:highlight w:val="lightGray"/>
         </w:rPr>
         <w:t xml:space="preserve"> </w:t>
       </w:r>
@@ -5656,6 +5607,7 @@
           <w:color w:val="F79646" w:themeColor="accent6"/>
           <w:sz w:val="22"/>
           <w:szCs w:val="22"/>
+          <w:highlight w:val="lightGray"/>
         </w:rPr>
         <w:t xml:space="preserve">The </w:t>
       </w:r>
@@ -5664,6 +5616,7 @@
           <w:rFonts w:ascii="Helvetica" w:hAnsi="Helvetica" w:cs="Helvetica"/>
           <w:sz w:val="22"/>
           <w:szCs w:val="22"/>
+          <w:highlight w:val="lightGray"/>
         </w:rPr>
         <w:t>c</w:t>
       </w:r>
@@ -5672,6 +5625,7 @@
           <w:rFonts w:ascii="Helvetica" w:hAnsi="Helvetica" w:cs="Helvetica"/>
           <w:sz w:val="22"/>
           <w:szCs w:val="22"/>
+          <w:highlight w:val="lightGray"/>
         </w:rPr>
         <w:t xml:space="preserve">olor of </w:t>
       </w:r>
@@ -5681,6 +5635,7 @@
           <w:color w:val="F79646" w:themeColor="accent6"/>
           <w:sz w:val="22"/>
           <w:szCs w:val="22"/>
+          <w:highlight w:val="lightGray"/>
         </w:rPr>
         <w:t>the</w:t>
       </w:r>
@@ -5689,6 +5644,7 @@
           <w:rFonts w:ascii="Helvetica" w:hAnsi="Helvetica" w:cs="Helvetica"/>
           <w:sz w:val="22"/>
           <w:szCs w:val="22"/>
+          <w:highlight w:val="lightGray"/>
         </w:rPr>
         <w:t xml:space="preserve"> </w:t>
       </w:r>
@@ -5697,6 +5653,7 @@
           <w:rFonts w:ascii="Helvetica" w:hAnsi="Helvetica" w:cs="Helvetica"/>
           <w:sz w:val="22"/>
           <w:szCs w:val="22"/>
+          <w:highlight w:val="lightGray"/>
         </w:rPr>
         <w:t xml:space="preserve">link </w:t>
       </w:r>
@@ -5706,6 +5663,7 @@
           <w:color w:val="F79646" w:themeColor="accent6"/>
           <w:sz w:val="22"/>
           <w:szCs w:val="22"/>
+          <w:highlight w:val="lightGray"/>
         </w:rPr>
         <w:t>between two agents</w:t>
       </w:r>
@@ -5714,6 +5672,7 @@
           <w:rFonts w:ascii="Helvetica" w:hAnsi="Helvetica" w:cs="Helvetica"/>
           <w:sz w:val="22"/>
           <w:szCs w:val="22"/>
+          <w:highlight w:val="lightGray"/>
         </w:rPr>
         <w:t xml:space="preserve"> </w:t>
       </w:r>
@@ -5722,6 +5681,7 @@
           <w:rFonts w:ascii="Helvetica" w:hAnsi="Helvetica" w:cs="Helvetica"/>
           <w:sz w:val="22"/>
           <w:szCs w:val="22"/>
+          <w:highlight w:val="lightGray"/>
         </w:rPr>
         <w:t xml:space="preserve">indicates </w:t>
       </w:r>
@@ -5731,6 +5691,7 @@
           <w:color w:val="F79646" w:themeColor="accent6"/>
           <w:sz w:val="22"/>
           <w:szCs w:val="22"/>
+          <w:highlight w:val="lightGray"/>
         </w:rPr>
         <w:t>the</w:t>
       </w:r>
@@ -5739,6 +5700,7 @@
           <w:rFonts w:ascii="Helvetica" w:hAnsi="Helvetica" w:cs="Helvetica"/>
           <w:sz w:val="22"/>
           <w:szCs w:val="22"/>
+          <w:highlight w:val="lightGray"/>
         </w:rPr>
         <w:t xml:space="preserve"> </w:t>
       </w:r>
@@ -5747,22 +5709,16 @@
           <w:rFonts w:ascii="Helvetica" w:hAnsi="Helvetica" w:cs="Helvetica"/>
           <w:sz w:val="22"/>
           <w:szCs w:val="22"/>
-        </w:rPr>
-        <w:t>type of relationship between the two agents</w:t>
-      </w:r>
-      <w:r>
-        <w:rPr>
-          <w:rFonts w:ascii="Helvetica" w:hAnsi="Helvetica" w:cs="Helvetica"/>
-          <w:sz w:val="22"/>
-          <w:szCs w:val="22"/>
-        </w:rPr>
-        <w:t xml:space="preserve"> / is distinguished by color: a blue link denotes friendship, and magenta link den</w:t>
-      </w:r>
-      <w:r>
-        <w:rPr>
-          <w:rFonts w:ascii="Helvetica" w:hAnsi="Helvetica" w:cs="Helvetica"/>
-          <w:sz w:val="22"/>
-          <w:szCs w:val="22"/>
+          <w:highlight w:val="lightGray"/>
+        </w:rPr>
+        <w:t>type of relationship between the two agents / is distinguished by color: a blue link denotes friendship, and magenta link den</w:t>
+      </w:r>
+      <w:r>
+        <w:rPr>
+          <w:rFonts w:ascii="Helvetica" w:hAnsi="Helvetica" w:cs="Helvetica"/>
+          <w:sz w:val="22"/>
+          <w:szCs w:val="22"/>
+          <w:highlight w:val="lightGray"/>
         </w:rPr>
         <w:t xml:space="preserve">otes a sexual partnership </w:t>
       </w:r>
@@ -5772,6 +5728,7 @@
           <w:strike/>
           <w:sz w:val="22"/>
           <w:szCs w:val="22"/>
+          <w:highlight w:val="lightGray"/>
         </w:rPr>
         <w:t>link</w:t>
       </w:r>
@@ -5780,6 +5737,7 @@
           <w:rFonts w:ascii="Helvetica" w:hAnsi="Helvetica" w:cs="Helvetica"/>
           <w:sz w:val="22"/>
           <w:szCs w:val="22"/>
+          <w:highlight w:val="lightGray"/>
         </w:rPr>
         <w:t>.</w:t>
       </w:r>
@@ -22348,7 +22306,7 @@
 </file>
 
 <file path=customXml/itemProps1.xml><?xml version="1.0" encoding="utf-8"?>
-<ds:datastoreItem xmlns:ds="http://schemas.openxmlformats.org/officeDocument/2006/customXml" ds:itemID="{83017EA6-D640-B349-A79E-00AA739E46B2}">
+<ds:datastoreItem xmlns:ds="http://schemas.openxmlformats.org/officeDocument/2006/customXml" ds:itemID="{2DEAD44D-D1EA-1641-BE44-01465ED6BF96}">
   <ds:schemaRefs>
     <ds:schemaRef ds:uri="http://schemas.openxmlformats.org/officeDocument/2006/bibliography"/>
   </ds:schemaRefs>

</xml_diff>

<commit_message>
deleted gray parts yay. okay ened to move faster yo
</commit_message>
<xml_diff>
--- a/letsfinishthisyo/bartos-netlogo-final-new-v2.docx
+++ b/letsfinishthisyo/bartos-netlogo-final-new-v2.docx
@@ -4000,54 +4000,16 @@
           <w:sz w:val="22"/>
           <w:szCs w:val="22"/>
         </w:rPr>
-        <w:t>Custom values for each agent are generated randomly following an approximately normal distribution using the average global variables indicated above, as well as some additional variables that are hard-coded and invisible to the user.</w:t>
-      </w:r>
-    </w:p>
-    <w:p>
-      <w:pPr>
-        <w:widowControl w:val="0"/>
-        <w:autoSpaceDE w:val="0"/>
-        <w:autoSpaceDN w:val="0"/>
-        <w:adjustRightInd w:val="0"/>
-        <w:spacing w:line="360" w:lineRule="auto"/>
-        <w:rPr>
-          <w:rFonts w:ascii="Helvetica" w:hAnsi="Helvetica" w:cs="Helvetica"/>
-          <w:sz w:val="22"/>
-          <w:szCs w:val="22"/>
-        </w:rPr>
-      </w:pPr>
-    </w:p>
-    <w:p>
-      <w:pPr>
-        <w:widowControl w:val="0"/>
-        <w:autoSpaceDE w:val="0"/>
-        <w:autoSpaceDN w:val="0"/>
-        <w:adjustRightInd w:val="0"/>
-        <w:spacing w:line="360" w:lineRule="auto"/>
-        <w:rPr>
-          <w:rFonts w:ascii="Helvetica" w:hAnsi="Helvetica" w:cs="Helvetica"/>
-          <w:sz w:val="22"/>
-          <w:szCs w:val="22"/>
-        </w:rPr>
-      </w:pPr>
+        <w:t xml:space="preserve">Custom values for each agent are generated randomly following an approximately normal distribution using the average </w:t>
+      </w:r>
       <w:r>
         <w:rPr>
           <w:rFonts w:ascii="Helvetica" w:hAnsi="Helvetica" w:cs="Helvetica"/>
           <w:color w:val="4F81BD" w:themeColor="accent1"/>
           <w:sz w:val="22"/>
           <w:szCs w:val="22"/>
-          <w:highlight w:val="lightGray"/>
-        </w:rPr>
-        <w:t xml:space="preserve">The global variables indicated above are used, as well as some additional ones. </w:t>
-      </w:r>
-      <w:r>
-        <w:rPr>
-          <w:rFonts w:ascii="Helvetica" w:hAnsi="Helvetica" w:cs="Helvetica"/>
-          <w:sz w:val="22"/>
-          <w:szCs w:val="22"/>
-          <w:highlight w:val="lightGray"/>
-        </w:rPr>
-        <w:t xml:space="preserve">The </w:t>
+        </w:rPr>
+        <w:t>global variables indicated above, as well as some additional</w:t>
       </w:r>
       <w:r>
         <w:rPr>
@@ -4055,45 +4017,8 @@
           <w:color w:val="F79646" w:themeColor="accent6"/>
           <w:sz w:val="22"/>
           <w:szCs w:val="22"/>
-          <w:highlight w:val="lightGray"/>
-        </w:rPr>
-        <w:t xml:space="preserve">[average] </w:t>
-      </w:r>
-      <w:r>
-        <w:rPr>
-          <w:rFonts w:ascii="Helvetica" w:hAnsi="Helvetica" w:cs="Helvetica"/>
-          <w:sz w:val="22"/>
-          <w:szCs w:val="22"/>
-          <w:highlight w:val="lightGray"/>
-        </w:rPr>
-        <w:t xml:space="preserve">global variables indicated above are used, as well as some additional ones </w:t>
-      </w:r>
-      <w:r>
-        <w:rPr>
-          <w:rFonts w:ascii="Helvetica" w:hAnsi="Helvetica" w:cs="Helvetica"/>
-          <w:color w:val="F79646" w:themeColor="accent6"/>
-          <w:sz w:val="22"/>
-          <w:szCs w:val="22"/>
-          <w:highlight w:val="lightGray"/>
-        </w:rPr>
-        <w:t>that are invisible to the user</w:t>
-      </w:r>
-      <w:r>
-        <w:rPr>
-          <w:rFonts w:ascii="Helvetica" w:hAnsi="Helvetica" w:cs="Helvetica"/>
-          <w:sz w:val="22"/>
-          <w:szCs w:val="22"/>
-          <w:highlight w:val="lightGray"/>
-        </w:rPr>
-        <w:t>, to create/randomize/customize values for each agent using an approximate normal distribution around the global averages indicated above.</w:t>
-      </w:r>
-      <w:r>
-        <w:rPr>
-          <w:rFonts w:ascii="Helvetica" w:hAnsi="Helvetica" w:cs="Helvetica"/>
-          <w:sz w:val="22"/>
-          <w:szCs w:val="22"/>
-        </w:rPr>
-        <w:t xml:space="preserve"> </w:t>
+        </w:rPr>
+        <w:t xml:space="preserve"> variables that are hard-coded and invisible to the user.</w:t>
       </w:r>
     </w:p>
     <w:p>
@@ -4107,1179 +4032,6 @@
           <w:rFonts w:ascii="Helvetica" w:hAnsi="Helvetica" w:cs="Helvetica"/>
           <w:b/>
           <w:i/>
-          <w:sz w:val="22"/>
-          <w:szCs w:val="22"/>
-        </w:rPr>
-      </w:pPr>
-    </w:p>
-    <w:p>
-      <w:pPr>
-        <w:widowControl w:val="0"/>
-        <w:autoSpaceDE w:val="0"/>
-        <w:autoSpaceDN w:val="0"/>
-        <w:adjustRightInd w:val="0"/>
-        <w:spacing w:line="360" w:lineRule="auto"/>
-        <w:rPr>
-          <w:rFonts w:ascii="Helvetica" w:hAnsi="Helvetica" w:cs="Helvetica"/>
-          <w:b/>
-          <w:color w:val="F79646" w:themeColor="accent6"/>
-          <w:sz w:val="22"/>
-          <w:szCs w:val="22"/>
-          <w:u w:val="single"/>
-        </w:rPr>
-      </w:pPr>
-      <w:r>
-        <w:rPr>
-          <w:rFonts w:ascii="Helvetica" w:hAnsi="Helvetica" w:cs="Helvetica"/>
-          <w:b/>
-          <w:sz w:val="22"/>
-          <w:szCs w:val="22"/>
-        </w:rPr>
-        <w:t>Attitude:</w:t>
-      </w:r>
-      <w:r>
-        <w:rPr>
-          <w:rFonts w:ascii="Helvetica" w:hAnsi="Helvetica" w:cs="Helvetica"/>
-          <w:b/>
-          <w:sz w:val="22"/>
-          <w:szCs w:val="22"/>
-        </w:rPr>
-        <w:t xml:space="preserve">  </w:t>
-      </w:r>
-      <w:r>
-        <w:rPr>
-          <w:rFonts w:ascii="Helvetica" w:hAnsi="Helvetica" w:cs="Helvetica"/>
-          <w:sz w:val="22"/>
-          <w:szCs w:val="22"/>
-        </w:rPr>
-        <w:t xml:space="preserve">An agent’s attitude is initially set to </w:t>
-      </w:r>
-      <w:r>
-        <w:rPr>
-          <w:rFonts w:ascii="Helvetica" w:hAnsi="Helvetica" w:cs="Helvetica"/>
-          <w:color w:val="F79646" w:themeColor="accent6"/>
-          <w:sz w:val="22"/>
-          <w:szCs w:val="22"/>
-        </w:rPr>
-        <w:t>[</w:t>
-      </w:r>
-      <w:r>
-        <w:rPr>
-          <w:rFonts w:ascii="Helvetica" w:hAnsi="Helvetica" w:cs="Helvetica"/>
-          <w:color w:val="F79646" w:themeColor="accent6"/>
-          <w:sz w:val="22"/>
-          <w:szCs w:val="22"/>
-        </w:rPr>
-        <w:t>condom desire or whatever</w:t>
-      </w:r>
-      <w:r>
-        <w:rPr>
-          <w:rFonts w:ascii="Helvetica" w:hAnsi="Helvetica" w:cs="Helvetica"/>
-          <w:color w:val="F79646" w:themeColor="accent6"/>
-          <w:sz w:val="22"/>
-          <w:szCs w:val="22"/>
-        </w:rPr>
-        <w:t>]</w:t>
-      </w:r>
-      <w:r>
-        <w:rPr>
-          <w:rFonts w:ascii="Helvetica" w:hAnsi="Helvetica" w:cs="Helvetica"/>
-          <w:color w:val="F79646" w:themeColor="accent6"/>
-          <w:sz w:val="22"/>
-          <w:szCs w:val="22"/>
-        </w:rPr>
-        <w:t>.</w:t>
-      </w:r>
-      <w:r>
-        <w:rPr>
-          <w:rFonts w:ascii="Helvetica" w:hAnsi="Helvetica" w:cs="Helvetica"/>
-          <w:b/>
-          <w:color w:val="F79646" w:themeColor="accent6"/>
-          <w:sz w:val="22"/>
-          <w:szCs w:val="22"/>
-          <w:u w:val="single"/>
-        </w:rPr>
-        <w:t xml:space="preserve"> </w:t>
-      </w:r>
-      <w:r>
-        <w:rPr>
-          <w:rFonts w:ascii="Helvetica" w:hAnsi="Helvetica" w:cs="Helvetica"/>
-          <w:sz w:val="22"/>
-          <w:szCs w:val="22"/>
-        </w:rPr>
-        <w:t xml:space="preserve">Attitude evolves </w:t>
-      </w:r>
-      <w:r>
-        <w:rPr>
-          <w:rFonts w:ascii="Helvetica" w:hAnsi="Helvetica" w:cs="Helvetica"/>
-          <w:color w:val="F79646" w:themeColor="accent6"/>
-          <w:sz w:val="22"/>
-          <w:szCs w:val="22"/>
-        </w:rPr>
-        <w:t>during/over</w:t>
-      </w:r>
-      <w:r>
-        <w:rPr>
-          <w:rFonts w:ascii="Helvetica" w:hAnsi="Helvetica" w:cs="Helvetica"/>
-          <w:sz w:val="22"/>
-          <w:szCs w:val="22"/>
-        </w:rPr>
-        <w:t xml:space="preserve"> the course of the model and </w:t>
-      </w:r>
-      <w:r>
-        <w:rPr>
-          <w:rFonts w:ascii="Helvetica" w:hAnsi="Helvetica" w:cs="Helvetica"/>
-          <w:color w:val="F79646" w:themeColor="accent6"/>
-          <w:sz w:val="22"/>
-          <w:szCs w:val="22"/>
-        </w:rPr>
-        <w:t>changes/has the potential to change [on each tick.] based on talking to peers or getting infected.</w:t>
-      </w:r>
-    </w:p>
-    <w:p>
-      <w:pPr>
-        <w:widowControl w:val="0"/>
-        <w:autoSpaceDE w:val="0"/>
-        <w:autoSpaceDN w:val="0"/>
-        <w:adjustRightInd w:val="0"/>
-        <w:spacing w:line="360" w:lineRule="auto"/>
-        <w:rPr>
-          <w:rFonts w:ascii="Helvetica" w:hAnsi="Helvetica" w:cs="Helvetica"/>
-          <w:b/>
-          <w:color w:val="F79646" w:themeColor="accent6"/>
-          <w:sz w:val="22"/>
-          <w:szCs w:val="22"/>
-          <w:u w:val="single"/>
-        </w:rPr>
-      </w:pPr>
-    </w:p>
-    <w:p>
-      <w:pPr>
-        <w:widowControl w:val="0"/>
-        <w:autoSpaceDE w:val="0"/>
-        <w:autoSpaceDN w:val="0"/>
-        <w:adjustRightInd w:val="0"/>
-        <w:spacing w:line="360" w:lineRule="auto"/>
-        <w:rPr>
-          <w:rFonts w:ascii="Helvetica" w:hAnsi="Helvetica" w:cs="Helvetica"/>
-          <w:color w:val="F79646" w:themeColor="accent6"/>
-          <w:sz w:val="22"/>
-          <w:szCs w:val="22"/>
-        </w:rPr>
-      </w:pPr>
-      <w:r>
-        <w:rPr>
-          <w:rFonts w:ascii="Helvetica" w:hAnsi="Helvetica" w:cs="Helvetica"/>
-          <w:sz w:val="22"/>
-          <w:szCs w:val="22"/>
-          <w:highlight w:val="lightGray"/>
-        </w:rPr>
-        <w:t xml:space="preserve">An agent’s attitude evolves during/over the course of the model and </w:t>
-      </w:r>
-      <w:r>
-        <w:rPr>
-          <w:rFonts w:ascii="Helvetica" w:hAnsi="Helvetica" w:cs="Helvetica"/>
-          <w:color w:val="F79646" w:themeColor="accent6"/>
-          <w:sz w:val="22"/>
-          <w:szCs w:val="22"/>
-          <w:highlight w:val="lightGray"/>
-        </w:rPr>
-        <w:t>changes/has the potential to change [on each tick.] based on talking to peers or getting infected.</w:t>
-      </w:r>
-      <w:r>
-        <w:rPr>
-          <w:rFonts w:ascii="Helvetica" w:hAnsi="Helvetica" w:cs="Helvetica"/>
-          <w:color w:val="F79646" w:themeColor="accent6"/>
-          <w:sz w:val="22"/>
-          <w:szCs w:val="22"/>
-          <w:highlight w:val="lightGray"/>
-        </w:rPr>
-        <w:t xml:space="preserve"> It </w:t>
-      </w:r>
-      <w:r>
-        <w:rPr>
-          <w:rFonts w:ascii="Helvetica" w:hAnsi="Helvetica" w:cs="Helvetica"/>
-          <w:sz w:val="22"/>
-          <w:szCs w:val="22"/>
-          <w:highlight w:val="lightGray"/>
-        </w:rPr>
-        <w:t xml:space="preserve">is initially set </w:t>
-      </w:r>
-      <w:proofErr w:type="gramStart"/>
-      <w:r>
-        <w:rPr>
-          <w:rFonts w:ascii="Helvetica" w:hAnsi="Helvetica" w:cs="Helvetica"/>
-          <w:sz w:val="22"/>
-          <w:szCs w:val="22"/>
-          <w:highlight w:val="lightGray"/>
-        </w:rPr>
-        <w:t xml:space="preserve">to </w:t>
-      </w:r>
-      <w:r>
-        <w:rPr>
-          <w:rFonts w:ascii="Helvetica" w:hAnsi="Helvetica" w:cs="Helvetica"/>
-          <w:color w:val="F79646" w:themeColor="accent6"/>
-          <w:sz w:val="22"/>
-          <w:szCs w:val="22"/>
-          <w:highlight w:val="lightGray"/>
-        </w:rPr>
-        <w:t>....</w:t>
-      </w:r>
-      <w:proofErr w:type="gramEnd"/>
-      <w:r>
-        <w:rPr>
-          <w:rFonts w:ascii="Helvetica" w:hAnsi="Helvetica" w:cs="Helvetica"/>
-          <w:color w:val="F79646" w:themeColor="accent6"/>
-          <w:sz w:val="22"/>
-          <w:szCs w:val="22"/>
-          <w:highlight w:val="lightGray"/>
-        </w:rPr>
-        <w:t>condom desire or whatever.</w:t>
-      </w:r>
-    </w:p>
-    <w:p>
-      <w:pPr>
-        <w:widowControl w:val="0"/>
-        <w:autoSpaceDE w:val="0"/>
-        <w:autoSpaceDN w:val="0"/>
-        <w:adjustRightInd w:val="0"/>
-        <w:spacing w:line="360" w:lineRule="auto"/>
-        <w:rPr>
-          <w:rFonts w:ascii="Helvetica" w:hAnsi="Helvetica" w:cs="Helvetica"/>
-          <w:sz w:val="22"/>
-          <w:szCs w:val="22"/>
-        </w:rPr>
-      </w:pPr>
-    </w:p>
-    <w:p>
-      <w:pPr>
-        <w:widowControl w:val="0"/>
-        <w:autoSpaceDE w:val="0"/>
-        <w:autoSpaceDN w:val="0"/>
-        <w:adjustRightInd w:val="0"/>
-        <w:spacing w:line="360" w:lineRule="auto"/>
-        <w:rPr>
-          <w:rFonts w:ascii="Helvetica" w:hAnsi="Helvetica" w:cs="Helvetica"/>
-          <w:sz w:val="22"/>
-          <w:szCs w:val="22"/>
-        </w:rPr>
-      </w:pPr>
-      <w:r>
-        <w:rPr>
-          <w:rFonts w:ascii="Helvetica" w:hAnsi="Helvetica" w:cs="Helvetica"/>
-          <w:b/>
-          <w:sz w:val="22"/>
-          <w:szCs w:val="22"/>
-        </w:rPr>
-        <w:t>Certainty:</w:t>
-      </w:r>
-      <w:r>
-        <w:rPr>
-          <w:rFonts w:ascii="Helvetica" w:hAnsi="Helvetica" w:cs="Helvetica"/>
-          <w:sz w:val="22"/>
-          <w:szCs w:val="22"/>
-        </w:rPr>
-        <w:t xml:space="preserve">   </w:t>
-      </w:r>
-      <w:r>
-        <w:rPr>
-          <w:rFonts w:ascii="Helvetica" w:hAnsi="Helvetica" w:cs="Helvetica"/>
-          <w:sz w:val="22"/>
-          <w:szCs w:val="22"/>
-        </w:rPr>
-        <w:t xml:space="preserve">Certainty is </w:t>
-      </w:r>
-      <w:r>
-        <w:rPr>
-          <w:rFonts w:ascii="Helvetica" w:hAnsi="Helvetica" w:cs="Helvetica"/>
-          <w:sz w:val="22"/>
-          <w:szCs w:val="22"/>
-        </w:rPr>
-        <w:t xml:space="preserve">initially set to </w:t>
-      </w:r>
-      <w:r>
-        <w:rPr>
-          <w:rFonts w:ascii="Helvetica" w:hAnsi="Helvetica" w:cs="Helvetica"/>
-          <w:color w:val="F79646" w:themeColor="accent6"/>
-          <w:sz w:val="22"/>
-          <w:szCs w:val="22"/>
-        </w:rPr>
-        <w:t xml:space="preserve">a value </w:t>
-      </w:r>
-      <w:r>
-        <w:rPr>
-          <w:rFonts w:ascii="Helvetica" w:hAnsi="Helvetica" w:cs="Helvetica"/>
-          <w:color w:val="F79646" w:themeColor="accent6"/>
-          <w:sz w:val="22"/>
-          <w:szCs w:val="22"/>
-        </w:rPr>
-        <w:t>near</w:t>
-      </w:r>
-      <w:r>
-        <w:rPr>
-          <w:rFonts w:ascii="Helvetica" w:hAnsi="Helvetica" w:cs="Helvetica"/>
-          <w:color w:val="F79646" w:themeColor="accent6"/>
-          <w:sz w:val="22"/>
-          <w:szCs w:val="22"/>
-        </w:rPr>
-        <w:t xml:space="preserve"> the </w:t>
-      </w:r>
-      <w:proofErr w:type="spellStart"/>
-      <w:r>
-        <w:rPr>
-          <w:rFonts w:ascii="Helvetica" w:hAnsi="Helvetica" w:cs="Helvetica"/>
-          <w:color w:val="F79646" w:themeColor="accent6"/>
-          <w:sz w:val="22"/>
-          <w:szCs w:val="22"/>
-        </w:rPr>
-        <w:t>avg</w:t>
-      </w:r>
-      <w:proofErr w:type="spellEnd"/>
-      <w:r>
-        <w:rPr>
-          <w:rFonts w:ascii="Helvetica" w:hAnsi="Helvetica" w:cs="Helvetica"/>
-          <w:sz w:val="22"/>
-          <w:szCs w:val="22"/>
-        </w:rPr>
-        <w:t>-</w:t>
-      </w:r>
-      <w:proofErr w:type="spellStart"/>
-      <w:r>
-        <w:rPr>
-          <w:rFonts w:ascii="Helvetica" w:hAnsi="Helvetica" w:cs="Helvetica"/>
-          <w:sz w:val="22"/>
-          <w:szCs w:val="22"/>
-        </w:rPr>
-        <w:t>mesosystem</w:t>
-      </w:r>
-      <w:proofErr w:type="spellEnd"/>
-      <w:r>
-        <w:rPr>
-          <w:rFonts w:ascii="Helvetica" w:hAnsi="Helvetica" w:cs="Helvetica"/>
-          <w:sz w:val="22"/>
-          <w:szCs w:val="22"/>
-        </w:rPr>
-        <w:t>-condom-encouragement</w:t>
-      </w:r>
-      <w:r>
-        <w:rPr>
-          <w:rFonts w:ascii="Helvetica" w:hAnsi="Helvetica" w:cs="Helvetica"/>
-          <w:sz w:val="22"/>
-          <w:szCs w:val="22"/>
-        </w:rPr>
-        <w:t>. C</w:t>
-      </w:r>
-      <w:r>
-        <w:rPr>
-          <w:rFonts w:ascii="Helvetica" w:hAnsi="Helvetica" w:cs="Helvetica"/>
-          <w:sz w:val="22"/>
-          <w:szCs w:val="22"/>
-        </w:rPr>
-        <w:t>ertainty is the best determination of behavior, according to research</w:t>
-      </w:r>
-      <w:r>
-        <w:rPr>
-          <w:rFonts w:ascii="Helvetica" w:hAnsi="Helvetica" w:cs="Helvetica"/>
-          <w:sz w:val="22"/>
-          <w:szCs w:val="22"/>
-        </w:rPr>
-        <w:t xml:space="preserve"> (</w:t>
-      </w:r>
-      <w:r>
-        <w:rPr>
-          <w:rFonts w:ascii="Helvetica" w:hAnsi="Helvetica" w:cs="Helvetica"/>
-          <w:sz w:val="22"/>
-          <w:szCs w:val="22"/>
-          <w:highlight w:val="yellow"/>
-        </w:rPr>
-        <w:t>citation</w:t>
-      </w:r>
-      <w:r>
-        <w:rPr>
-          <w:rFonts w:ascii="Helvetica" w:hAnsi="Helvetica" w:cs="Helvetica"/>
-          <w:sz w:val="22"/>
-          <w:szCs w:val="22"/>
-        </w:rPr>
-        <w:t>).</w:t>
-      </w:r>
-      <w:r>
-        <w:rPr>
-          <w:rFonts w:ascii="Helvetica" w:hAnsi="Helvetica" w:cs="Helvetica"/>
-          <w:sz w:val="22"/>
-          <w:szCs w:val="22"/>
-        </w:rPr>
-        <w:t xml:space="preserve"> </w:t>
-      </w:r>
-      <w:r>
-        <w:rPr>
-          <w:rFonts w:ascii="Helvetica" w:hAnsi="Helvetica" w:cs="Helvetica"/>
-          <w:sz w:val="22"/>
-          <w:szCs w:val="22"/>
-        </w:rPr>
-        <w:t xml:space="preserve">… </w:t>
-      </w:r>
-      <w:proofErr w:type="gramStart"/>
-      <w:r>
-        <w:rPr>
-          <w:rFonts w:ascii="Helvetica" w:hAnsi="Helvetica" w:cs="Helvetica"/>
-          <w:sz w:val="22"/>
-          <w:szCs w:val="22"/>
-        </w:rPr>
-        <w:t>but</w:t>
-      </w:r>
-      <w:proofErr w:type="gramEnd"/>
-      <w:r>
-        <w:rPr>
-          <w:rFonts w:ascii="Helvetica" w:hAnsi="Helvetica" w:cs="Helvetica"/>
-          <w:sz w:val="22"/>
-          <w:szCs w:val="22"/>
-        </w:rPr>
-        <w:t xml:space="preserve"> ac</w:t>
-      </w:r>
-      <w:r>
-        <w:rPr>
-          <w:rFonts w:ascii="Helvetica" w:hAnsi="Helvetica" w:cs="Helvetica"/>
-          <w:sz w:val="22"/>
-          <w:szCs w:val="22"/>
-        </w:rPr>
-        <w:t>tually using attitude i</w:t>
-      </w:r>
-      <w:r>
-        <w:rPr>
-          <w:rFonts w:ascii="Helvetica" w:hAnsi="Helvetica" w:cs="Helvetica"/>
-          <w:sz w:val="22"/>
-          <w:szCs w:val="22"/>
-        </w:rPr>
-        <w:t>n</w:t>
-      </w:r>
-      <w:r>
-        <w:rPr>
-          <w:rFonts w:ascii="Helvetica" w:hAnsi="Helvetica" w:cs="Helvetica"/>
-          <w:sz w:val="22"/>
-          <w:szCs w:val="22"/>
-        </w:rPr>
-        <w:t>s</w:t>
-      </w:r>
-      <w:r>
-        <w:rPr>
-          <w:rFonts w:ascii="Helvetica" w:hAnsi="Helvetica" w:cs="Helvetica"/>
-          <w:sz w:val="22"/>
-          <w:szCs w:val="22"/>
-        </w:rPr>
-        <w:t>tead</w:t>
-      </w:r>
-    </w:p>
-    <w:p>
-      <w:pPr>
-        <w:widowControl w:val="0"/>
-        <w:autoSpaceDE w:val="0"/>
-        <w:autoSpaceDN w:val="0"/>
-        <w:adjustRightInd w:val="0"/>
-        <w:spacing w:line="360" w:lineRule="auto"/>
-        <w:rPr>
-          <w:rFonts w:ascii="Helvetica" w:hAnsi="Helvetica" w:cs="Helvetica"/>
-          <w:sz w:val="22"/>
-          <w:szCs w:val="22"/>
-        </w:rPr>
-      </w:pPr>
-    </w:p>
-    <w:p>
-      <w:pPr>
-        <w:spacing w:line="360" w:lineRule="auto"/>
-        <w:rPr>
-          <w:rFonts w:ascii="Helvetica" w:hAnsi="Helvetica" w:cs="Helvetica"/>
-          <w:b/>
-          <w:sz w:val="22"/>
-          <w:szCs w:val="22"/>
-          <w:u w:val="single"/>
-        </w:rPr>
-      </w:pPr>
-      <w:r>
-        <w:rPr>
-          <w:rFonts w:ascii="Helvetica" w:hAnsi="Helvetica" w:cs="Helvetica"/>
-          <w:b/>
-          <w:sz w:val="22"/>
-          <w:szCs w:val="22"/>
-        </w:rPr>
-        <w:t>Justification:</w:t>
-      </w:r>
-      <w:r>
-        <w:rPr>
-          <w:rFonts w:ascii="Helvetica" w:hAnsi="Helvetica" w:cs="Helvetica"/>
-          <w:sz w:val="22"/>
-          <w:szCs w:val="22"/>
-        </w:rPr>
-        <w:t xml:space="preserve">  </w:t>
-      </w:r>
-      <w:r>
-        <w:rPr>
-          <w:rFonts w:ascii="Helvetica" w:hAnsi="Helvetica" w:cs="Helvetica"/>
-          <w:sz w:val="22"/>
-          <w:szCs w:val="22"/>
-        </w:rPr>
-        <w:t xml:space="preserve">Justification is </w:t>
-      </w:r>
-      <w:r>
-        <w:rPr>
-          <w:rFonts w:ascii="Helvetica" w:hAnsi="Helvetica" w:cs="Helvetica"/>
-          <w:sz w:val="22"/>
-          <w:szCs w:val="22"/>
-        </w:rPr>
-        <w:t>initially set to the level of accurate education this agent has about safe sex and condom usage</w:t>
-      </w:r>
-      <w:r>
-        <w:rPr>
-          <w:rFonts w:ascii="Helvetica" w:hAnsi="Helvetica" w:cs="Helvetica"/>
-          <w:sz w:val="22"/>
-          <w:szCs w:val="22"/>
-        </w:rPr>
-        <w:t>.</w:t>
-      </w:r>
-      <w:r>
-        <w:rPr>
-          <w:rFonts w:ascii="Helvetica" w:hAnsi="Helvetica" w:cs="Helvetica"/>
-          <w:sz w:val="22"/>
-          <w:szCs w:val="22"/>
-        </w:rPr>
-        <w:t xml:space="preserve"> </w:t>
-      </w:r>
-      <w:r>
-        <w:rPr>
-          <w:rFonts w:ascii="Helvetica" w:hAnsi="Helvetica" w:cs="Helvetica"/>
-          <w:sz w:val="22"/>
-          <w:szCs w:val="22"/>
-          <w:highlight w:val="yellow"/>
-        </w:rPr>
-        <w:t>(revisit)</w:t>
-      </w:r>
-    </w:p>
-    <w:p>
-      <w:pPr>
-        <w:widowControl w:val="0"/>
-        <w:autoSpaceDE w:val="0"/>
-        <w:autoSpaceDN w:val="0"/>
-        <w:adjustRightInd w:val="0"/>
-        <w:spacing w:line="360" w:lineRule="auto"/>
-        <w:rPr>
-          <w:rFonts w:ascii="Helvetica" w:hAnsi="Helvetica" w:cs="Helvetica"/>
-          <w:sz w:val="22"/>
-          <w:szCs w:val="22"/>
-        </w:rPr>
-      </w:pPr>
-    </w:p>
-    <w:p>
-      <w:pPr>
-        <w:widowControl w:val="0"/>
-        <w:autoSpaceDE w:val="0"/>
-        <w:autoSpaceDN w:val="0"/>
-        <w:adjustRightInd w:val="0"/>
-        <w:spacing w:line="360" w:lineRule="auto"/>
-        <w:rPr>
-          <w:rFonts w:ascii="Helvetica" w:hAnsi="Helvetica" w:cs="Helvetica"/>
-          <w:color w:val="F79646" w:themeColor="accent6"/>
-          <w:sz w:val="22"/>
-          <w:szCs w:val="22"/>
-        </w:rPr>
-      </w:pPr>
-      <w:r>
-        <w:rPr>
-          <w:rFonts w:ascii="Helvetica" w:hAnsi="Helvetica" w:cs="Helvetica"/>
-          <w:b/>
-          <w:color w:val="F79646" w:themeColor="accent6"/>
-          <w:sz w:val="22"/>
-          <w:szCs w:val="22"/>
-        </w:rPr>
-        <w:t>Agent Appearance</w:t>
-      </w:r>
-      <w:r>
-        <w:rPr>
-          <w:rFonts w:ascii="Helvetica" w:hAnsi="Helvetica" w:cs="Helvetica"/>
-          <w:b/>
-          <w:color w:val="F79646" w:themeColor="accent6"/>
-          <w:sz w:val="22"/>
-          <w:szCs w:val="22"/>
-        </w:rPr>
-        <w:t>:</w:t>
-      </w:r>
-      <w:r>
-        <w:rPr>
-          <w:rFonts w:ascii="Helvetica" w:hAnsi="Helvetica" w:cs="Helvetica"/>
-          <w:color w:val="F79646" w:themeColor="accent6"/>
-          <w:sz w:val="22"/>
-          <w:szCs w:val="22"/>
-        </w:rPr>
-        <w:t xml:space="preserve">  </w:t>
-      </w:r>
-    </w:p>
-    <w:p>
-      <w:pPr>
-        <w:widowControl w:val="0"/>
-        <w:autoSpaceDE w:val="0"/>
-        <w:autoSpaceDN w:val="0"/>
-        <w:adjustRightInd w:val="0"/>
-        <w:spacing w:line="360" w:lineRule="auto"/>
-        <w:rPr>
-          <w:rFonts w:ascii="Helvetica" w:hAnsi="Helvetica" w:cs="Helvetica"/>
-          <w:color w:val="4BACC6" w:themeColor="accent5"/>
-          <w:sz w:val="22"/>
-          <w:szCs w:val="22"/>
-        </w:rPr>
-      </w:pPr>
-    </w:p>
-    <w:p>
-      <w:pPr>
-        <w:widowControl w:val="0"/>
-        <w:autoSpaceDE w:val="0"/>
-        <w:autoSpaceDN w:val="0"/>
-        <w:adjustRightInd w:val="0"/>
-        <w:spacing w:line="360" w:lineRule="auto"/>
-        <w:rPr>
-          <w:rFonts w:ascii="Helvetica" w:hAnsi="Helvetica" w:cs="Helvetica"/>
-          <w:sz w:val="22"/>
-          <w:szCs w:val="22"/>
-        </w:rPr>
-      </w:pPr>
-      <w:r>
-        <w:rPr>
-          <w:rFonts w:ascii="Helvetica" w:hAnsi="Helvetica" w:cs="Helvetica"/>
-          <w:sz w:val="22"/>
-          <w:szCs w:val="22"/>
-          <w:u w:val="single"/>
-        </w:rPr>
-        <w:t>Shape</w:t>
-      </w:r>
-      <w:r>
-        <w:rPr>
-          <w:rFonts w:ascii="Helvetica" w:hAnsi="Helvetica" w:cs="Helvetica"/>
-          <w:sz w:val="22"/>
-          <w:szCs w:val="22"/>
-        </w:rPr>
-        <w:t xml:space="preserve"> </w:t>
-      </w:r>
-      <w:r>
-        <w:rPr>
-          <w:rFonts w:ascii="Helvetica" w:hAnsi="Helvetica" w:cs="Helvetica"/>
-          <w:sz w:val="22"/>
-          <w:szCs w:val="22"/>
-        </w:rPr>
-        <w:t>–</w:t>
-      </w:r>
-      <w:r>
-        <w:rPr>
-          <w:rFonts w:ascii="Helvetica" w:hAnsi="Helvetica" w:cs="Helvetica"/>
-          <w:sz w:val="22"/>
-          <w:szCs w:val="22"/>
-        </w:rPr>
-        <w:t xml:space="preserve"> </w:t>
-      </w:r>
-      <w:r>
-        <w:rPr>
-          <w:rFonts w:ascii="Helvetica" w:hAnsi="Helvetica" w:cs="Helvetica"/>
-          <w:sz w:val="22"/>
-          <w:szCs w:val="22"/>
-        </w:rPr>
-        <w:t>Agent s</w:t>
-      </w:r>
-      <w:r>
-        <w:rPr>
-          <w:rFonts w:ascii="Helvetica" w:hAnsi="Helvetica" w:cs="Helvetica"/>
-          <w:sz w:val="22"/>
-          <w:szCs w:val="22"/>
-        </w:rPr>
-        <w:t xml:space="preserve">hape is determined by gender and </w:t>
-      </w:r>
-      <w:r>
-        <w:rPr>
-          <w:rFonts w:ascii="Helvetica" w:hAnsi="Helvetica" w:cs="Helvetica"/>
-          <w:color w:val="F79646" w:themeColor="accent6"/>
-          <w:sz w:val="22"/>
-          <w:szCs w:val="22"/>
-        </w:rPr>
-        <w:t>sick</w:t>
-      </w:r>
-      <w:r>
-        <w:rPr>
-          <w:rFonts w:ascii="Helvetica" w:hAnsi="Helvetica" w:cs="Helvetica"/>
-          <w:color w:val="F79646" w:themeColor="accent6"/>
-          <w:sz w:val="22"/>
-          <w:szCs w:val="22"/>
-        </w:rPr>
-        <w:t>/health/infection</w:t>
-      </w:r>
-      <w:r>
-        <w:rPr>
-          <w:rFonts w:ascii="Helvetica" w:hAnsi="Helvetica" w:cs="Helvetica"/>
-          <w:sz w:val="22"/>
-          <w:szCs w:val="22"/>
-        </w:rPr>
-        <w:t xml:space="preserve"> status</w:t>
-      </w:r>
-      <w:r>
-        <w:rPr>
-          <w:rFonts w:ascii="Helvetica" w:hAnsi="Helvetica" w:cs="Helvetica"/>
-          <w:sz w:val="22"/>
-          <w:szCs w:val="22"/>
-        </w:rPr>
-        <w:t>. I</w:t>
-      </w:r>
-      <w:r>
-        <w:rPr>
-          <w:rFonts w:ascii="Helvetica" w:hAnsi="Helvetica" w:cs="Helvetica"/>
-          <w:sz w:val="22"/>
-          <w:szCs w:val="22"/>
-        </w:rPr>
-        <w:t>nfected turtles have a dot on their shape</w:t>
-      </w:r>
-      <w:r>
-        <w:rPr>
-          <w:rFonts w:ascii="Helvetica" w:hAnsi="Helvetica" w:cs="Helvetica"/>
-          <w:sz w:val="22"/>
-          <w:szCs w:val="22"/>
-        </w:rPr>
-        <w:t xml:space="preserve">, and the color of the dot indicates whether or not they “know” they are infected (white: known? </w:t>
-      </w:r>
-      <w:r>
-        <w:rPr>
-          <w:rFonts w:ascii="Helvetica" w:hAnsi="Helvetica" w:cs="Helvetica"/>
-          <w:sz w:val="22"/>
-          <w:szCs w:val="22"/>
-        </w:rPr>
-        <w:t>= true; black: known? = false)</w:t>
-      </w:r>
-      <w:r>
-        <w:rPr>
-          <w:rFonts w:ascii="Helvetica" w:hAnsi="Helvetica" w:cs="Helvetica"/>
-          <w:color w:val="F79646" w:themeColor="accent6"/>
-          <w:sz w:val="22"/>
-          <w:szCs w:val="22"/>
-        </w:rPr>
-        <w:t>, which is based on being symptomatic</w:t>
-      </w:r>
-      <w:r>
-        <w:rPr>
-          <w:rFonts w:ascii="Helvetica" w:hAnsi="Helvetica" w:cs="Helvetica"/>
-          <w:sz w:val="22"/>
-          <w:szCs w:val="22"/>
-        </w:rPr>
-        <w:t>.</w:t>
-      </w:r>
-    </w:p>
-    <w:p>
-      <w:pPr>
-        <w:widowControl w:val="0"/>
-        <w:autoSpaceDE w:val="0"/>
-        <w:autoSpaceDN w:val="0"/>
-        <w:adjustRightInd w:val="0"/>
-        <w:spacing w:line="360" w:lineRule="auto"/>
-        <w:rPr>
-          <w:rFonts w:ascii="Helvetica" w:hAnsi="Helvetica" w:cs="Helvetica"/>
-          <w:sz w:val="22"/>
-          <w:szCs w:val="22"/>
-        </w:rPr>
-      </w:pPr>
-    </w:p>
-    <w:p>
-      <w:pPr>
-        <w:widowControl w:val="0"/>
-        <w:autoSpaceDE w:val="0"/>
-        <w:autoSpaceDN w:val="0"/>
-        <w:adjustRightInd w:val="0"/>
-        <w:spacing w:line="360" w:lineRule="auto"/>
-        <w:rPr>
-          <w:rFonts w:ascii="Helvetica" w:hAnsi="Helvetica" w:cs="Helvetica"/>
-          <w:sz w:val="22"/>
-          <w:szCs w:val="22"/>
-        </w:rPr>
-      </w:pPr>
-      <w:r>
-        <w:rPr>
-          <w:rFonts w:ascii="Helvetica" w:hAnsi="Helvetica" w:cs="Helvetica"/>
-          <w:sz w:val="22"/>
-          <w:szCs w:val="22"/>
-          <w:u w:val="single"/>
-        </w:rPr>
-        <w:t>Color</w:t>
-      </w:r>
-      <w:r>
-        <w:rPr>
-          <w:rFonts w:ascii="Helvetica" w:hAnsi="Helvetica" w:cs="Helvetica"/>
-          <w:sz w:val="22"/>
-          <w:szCs w:val="22"/>
-        </w:rPr>
-        <w:t xml:space="preserve"> </w:t>
-      </w:r>
-      <w:r>
-        <w:rPr>
-          <w:rFonts w:ascii="Helvetica" w:hAnsi="Helvetica" w:cs="Helvetica"/>
-          <w:sz w:val="22"/>
-          <w:szCs w:val="22"/>
-        </w:rPr>
-        <w:t>–</w:t>
-      </w:r>
-      <w:r>
-        <w:rPr>
-          <w:rFonts w:ascii="Helvetica" w:hAnsi="Helvetica" w:cs="Helvetica"/>
-          <w:sz w:val="22"/>
-          <w:szCs w:val="22"/>
-        </w:rPr>
-        <w:t xml:space="preserve"> </w:t>
-      </w:r>
-      <w:r>
-        <w:rPr>
-          <w:rFonts w:ascii="Helvetica" w:hAnsi="Helvetica" w:cs="Helvetica"/>
-          <w:sz w:val="22"/>
-          <w:szCs w:val="22"/>
-        </w:rPr>
-        <w:t xml:space="preserve">The color of the agent </w:t>
-      </w:r>
-      <w:r>
-        <w:rPr>
-          <w:rFonts w:ascii="Helvetica" w:hAnsi="Helvetica" w:cs="Helvetica"/>
-          <w:sz w:val="22"/>
-          <w:szCs w:val="22"/>
-        </w:rPr>
-        <w:t xml:space="preserve">indicates </w:t>
-      </w:r>
-      <w:r>
-        <w:rPr>
-          <w:rFonts w:ascii="Helvetica" w:hAnsi="Helvetica" w:cs="Helvetica"/>
-          <w:sz w:val="22"/>
-          <w:szCs w:val="22"/>
-        </w:rPr>
-        <w:t>his or her</w:t>
-      </w:r>
-      <w:r>
-        <w:rPr>
-          <w:rFonts w:ascii="Helvetica" w:hAnsi="Helvetica" w:cs="Helvetica"/>
-          <w:sz w:val="22"/>
-          <w:szCs w:val="22"/>
-        </w:rPr>
-        <w:t xml:space="preserve"> </w:t>
-      </w:r>
-      <w:r>
-        <w:rPr>
-          <w:rFonts w:ascii="Helvetica" w:hAnsi="Helvetica" w:cs="Helvetica"/>
-          <w:color w:val="F79646" w:themeColor="accent6"/>
-          <w:sz w:val="22"/>
-          <w:szCs w:val="22"/>
-        </w:rPr>
-        <w:t>individual</w:t>
-      </w:r>
-      <w:r>
-        <w:rPr>
-          <w:rFonts w:ascii="Helvetica" w:hAnsi="Helvetica" w:cs="Helvetica"/>
-          <w:color w:val="F79646" w:themeColor="accent6"/>
-          <w:sz w:val="22"/>
-          <w:szCs w:val="22"/>
-        </w:rPr>
-        <w:t>/personal</w:t>
-      </w:r>
-      <w:r>
-        <w:rPr>
-          <w:rFonts w:ascii="Helvetica" w:hAnsi="Helvetica" w:cs="Helvetica"/>
-          <w:sz w:val="22"/>
-          <w:szCs w:val="22"/>
-        </w:rPr>
-        <w:t xml:space="preserve"> likelihood of practicing safe sex</w:t>
-      </w:r>
-      <w:r>
-        <w:rPr>
-          <w:rFonts w:ascii="Helvetica" w:hAnsi="Helvetica" w:cs="Helvetica"/>
-          <w:sz w:val="22"/>
-          <w:szCs w:val="22"/>
-        </w:rPr>
-        <w:t>. A green agent is</w:t>
-      </w:r>
-      <w:r>
-        <w:rPr>
-          <w:rFonts w:ascii="Helvetica" w:hAnsi="Helvetica" w:cs="Helvetica"/>
-          <w:sz w:val="22"/>
-          <w:szCs w:val="22"/>
-        </w:rPr>
-        <w:t xml:space="preserve"> more likely to engage in safe sex, </w:t>
-      </w:r>
-      <w:r>
-        <w:rPr>
-          <w:rFonts w:ascii="Helvetica" w:hAnsi="Helvetica" w:cs="Helvetica"/>
-          <w:sz w:val="22"/>
-          <w:szCs w:val="22"/>
-        </w:rPr>
-        <w:t>while</w:t>
-      </w:r>
-      <w:r>
-        <w:rPr>
-          <w:rFonts w:ascii="Helvetica" w:hAnsi="Helvetica" w:cs="Helvetica"/>
-          <w:sz w:val="22"/>
-          <w:szCs w:val="22"/>
-        </w:rPr>
-        <w:t xml:space="preserve"> a red agent is less likely to use a condom. The likelihood is a scale from 0 to 100, and agents that are 50% likely of having safe sex </w:t>
-      </w:r>
-      <w:r>
-        <w:rPr>
-          <w:rFonts w:ascii="Helvetica" w:hAnsi="Helvetica" w:cs="Helvetica"/>
-          <w:color w:val="F79646" w:themeColor="accent6"/>
-          <w:sz w:val="22"/>
-          <w:szCs w:val="22"/>
-        </w:rPr>
-        <w:t>are displayed as white</w:t>
-      </w:r>
-      <w:r>
-        <w:rPr>
-          <w:rFonts w:ascii="Helvetica" w:hAnsi="Helvetica" w:cs="Helvetica"/>
-          <w:sz w:val="22"/>
-          <w:szCs w:val="22"/>
-        </w:rPr>
-        <w:t xml:space="preserve">. </w:t>
-      </w:r>
-    </w:p>
-    <w:p>
-      <w:pPr>
-        <w:widowControl w:val="0"/>
-        <w:autoSpaceDE w:val="0"/>
-        <w:autoSpaceDN w:val="0"/>
-        <w:adjustRightInd w:val="0"/>
-        <w:spacing w:line="360" w:lineRule="auto"/>
-        <w:rPr>
-          <w:rFonts w:ascii="Helvetica" w:hAnsi="Helvetica" w:cs="Helvetica"/>
-          <w:sz w:val="22"/>
-          <w:szCs w:val="22"/>
-        </w:rPr>
-      </w:pPr>
-    </w:p>
-    <w:p>
-      <w:pPr>
-        <w:widowControl w:val="0"/>
-        <w:autoSpaceDE w:val="0"/>
-        <w:autoSpaceDN w:val="0"/>
-        <w:adjustRightInd w:val="0"/>
-        <w:spacing w:line="360" w:lineRule="auto"/>
-        <w:rPr>
-          <w:rFonts w:ascii="Helvetica" w:hAnsi="Helvetica" w:cs="Helvetica"/>
-          <w:sz w:val="22"/>
-          <w:szCs w:val="22"/>
-        </w:rPr>
-      </w:pPr>
-      <w:r>
-        <w:rPr>
-          <w:rFonts w:ascii="Helvetica" w:hAnsi="Helvetica" w:cs="Helvetica"/>
-          <w:sz w:val="22"/>
-          <w:szCs w:val="22"/>
-          <w:u w:val="single"/>
-        </w:rPr>
-        <w:t>Label</w:t>
-      </w:r>
-      <w:r>
-        <w:rPr>
-          <w:rFonts w:ascii="Helvetica" w:hAnsi="Helvetica" w:cs="Helvetica"/>
-          <w:sz w:val="22"/>
-          <w:szCs w:val="22"/>
-        </w:rPr>
-        <w:t xml:space="preserve"> – The labels, if enabled, also indicate each agent’s likelihood of practicing safe sex, but it is more accurate because it shows the exact value, whereas c</w:t>
-      </w:r>
-      <w:r>
-        <w:rPr>
-          <w:rFonts w:ascii="Helvetica" w:hAnsi="Helvetica" w:cs="Helvetica"/>
-          <w:sz w:val="22"/>
-          <w:szCs w:val="22"/>
-        </w:rPr>
-        <w:t>olor</w:t>
-      </w:r>
-      <w:r>
-        <w:rPr>
-          <w:rFonts w:ascii="Helvetica" w:hAnsi="Helvetica" w:cs="Helvetica"/>
-          <w:color w:val="F79646" w:themeColor="accent6"/>
-          <w:sz w:val="22"/>
-          <w:szCs w:val="22"/>
-        </w:rPr>
-        <w:t xml:space="preserve"> changes by increments of 5 (clarify more/reword).</w:t>
-      </w:r>
-      <w:r>
-        <w:rPr>
-          <w:rFonts w:ascii="Helvetica" w:hAnsi="Helvetica" w:cs="Helvetica"/>
-          <w:sz w:val="22"/>
-          <w:szCs w:val="22"/>
-        </w:rPr>
-        <w:t xml:space="preserve"> </w:t>
-      </w:r>
-    </w:p>
-    <w:p>
-      <w:pPr>
-        <w:widowControl w:val="0"/>
-        <w:autoSpaceDE w:val="0"/>
-        <w:autoSpaceDN w:val="0"/>
-        <w:adjustRightInd w:val="0"/>
-        <w:spacing w:line="360" w:lineRule="auto"/>
-        <w:rPr>
-          <w:rFonts w:ascii="Helvetica" w:hAnsi="Helvetica" w:cs="Helvetica"/>
-          <w:sz w:val="22"/>
-          <w:szCs w:val="22"/>
-        </w:rPr>
-      </w:pPr>
-    </w:p>
-    <w:p>
-      <w:pPr>
-        <w:widowControl w:val="0"/>
-        <w:autoSpaceDE w:val="0"/>
-        <w:autoSpaceDN w:val="0"/>
-        <w:adjustRightInd w:val="0"/>
-        <w:spacing w:line="360" w:lineRule="auto"/>
-        <w:rPr>
-          <w:rFonts w:ascii="Helvetica" w:hAnsi="Helvetica" w:cs="Helvetica"/>
-          <w:sz w:val="22"/>
-          <w:szCs w:val="22"/>
-        </w:rPr>
-      </w:pPr>
-      <w:r>
-        <w:rPr>
-          <w:rFonts w:ascii="Helvetica" w:hAnsi="Helvetica" w:cs="Helvetica"/>
-          <w:sz w:val="22"/>
-          <w:szCs w:val="22"/>
-          <w:u w:val="single"/>
-        </w:rPr>
-        <w:t>Links</w:t>
-      </w:r>
-      <w:r>
-        <w:rPr>
-          <w:rFonts w:ascii="Helvetica" w:hAnsi="Helvetica" w:cs="Helvetica"/>
-          <w:sz w:val="22"/>
-          <w:szCs w:val="22"/>
-        </w:rPr>
-        <w:t xml:space="preserve"> – </w:t>
-      </w:r>
-      <w:r>
-        <w:rPr>
-          <w:rFonts w:ascii="Helvetica" w:hAnsi="Helvetica" w:cs="Helvetica"/>
-          <w:sz w:val="22"/>
-          <w:szCs w:val="22"/>
-        </w:rPr>
-        <w:t>In this model, turtles can have multiple friends, but only one sexual partner at a time</w:t>
-      </w:r>
-      <w:r>
-        <w:rPr>
-          <w:rFonts w:ascii="Helvetica" w:hAnsi="Helvetica" w:cs="Helvetica"/>
-          <w:sz w:val="22"/>
-          <w:szCs w:val="22"/>
-        </w:rPr>
-        <w:t xml:space="preserve">. </w:t>
-      </w:r>
-      <w:r>
-        <w:rPr>
-          <w:rFonts w:ascii="Helvetica" w:hAnsi="Helvetica" w:cs="Helvetica"/>
-          <w:sz w:val="22"/>
-          <w:szCs w:val="22"/>
-        </w:rPr>
-        <w:t>T</w:t>
-      </w:r>
-      <w:r>
-        <w:rPr>
-          <w:rFonts w:ascii="Helvetica" w:hAnsi="Helvetica" w:cs="Helvetica"/>
-          <w:sz w:val="22"/>
-          <w:szCs w:val="22"/>
-        </w:rPr>
-        <w:t>he</w:t>
-      </w:r>
-      <w:r>
-        <w:rPr>
-          <w:rFonts w:ascii="Helvetica" w:hAnsi="Helvetica" w:cs="Helvetica"/>
-          <w:sz w:val="22"/>
-          <w:szCs w:val="22"/>
-        </w:rPr>
-        <w:t xml:space="preserve"> </w:t>
-      </w:r>
-      <w:r>
-        <w:rPr>
-          <w:rFonts w:ascii="Helvetica" w:hAnsi="Helvetica" w:cs="Helvetica"/>
-          <w:sz w:val="22"/>
-          <w:szCs w:val="22"/>
-        </w:rPr>
-        <w:t>type of relationship between the two agents</w:t>
-      </w:r>
-      <w:r>
-        <w:rPr>
-          <w:rFonts w:ascii="Helvetica" w:hAnsi="Helvetica" w:cs="Helvetica"/>
-          <w:sz w:val="22"/>
-          <w:szCs w:val="22"/>
-        </w:rPr>
-        <w:t xml:space="preserve"> </w:t>
-      </w:r>
-      <w:r>
-        <w:rPr>
-          <w:rFonts w:ascii="Helvetica" w:hAnsi="Helvetica" w:cs="Helvetica"/>
-          <w:sz w:val="22"/>
-          <w:szCs w:val="22"/>
-        </w:rPr>
-        <w:t xml:space="preserve">is </w:t>
-      </w:r>
-      <w:r>
-        <w:rPr>
-          <w:rFonts w:ascii="Helvetica" w:hAnsi="Helvetica" w:cs="Helvetica"/>
-          <w:color w:val="F79646" w:themeColor="accent6"/>
-          <w:sz w:val="22"/>
-          <w:szCs w:val="22"/>
-        </w:rPr>
-        <w:t>distinguished</w:t>
-      </w:r>
-      <w:r>
-        <w:rPr>
-          <w:rFonts w:ascii="Helvetica" w:hAnsi="Helvetica" w:cs="Helvetica"/>
-          <w:color w:val="F79646" w:themeColor="accent6"/>
-          <w:sz w:val="22"/>
-          <w:szCs w:val="22"/>
-        </w:rPr>
-        <w:t>/indicated</w:t>
-      </w:r>
-      <w:r>
-        <w:rPr>
-          <w:rFonts w:ascii="Helvetica" w:hAnsi="Helvetica" w:cs="Helvetica"/>
-          <w:sz w:val="22"/>
-          <w:szCs w:val="22"/>
-        </w:rPr>
-        <w:t xml:space="preserve"> by color of the</w:t>
-      </w:r>
-      <w:r>
-        <w:rPr>
-          <w:rFonts w:ascii="Helvetica" w:hAnsi="Helvetica" w:cs="Helvetica"/>
-          <w:color w:val="F79646" w:themeColor="accent6"/>
-          <w:sz w:val="22"/>
-          <w:szCs w:val="22"/>
-        </w:rPr>
-        <w:t xml:space="preserve"> [connecting] </w:t>
-      </w:r>
-      <w:r>
-        <w:rPr>
-          <w:rFonts w:ascii="Helvetica" w:hAnsi="Helvetica" w:cs="Helvetica"/>
-          <w:sz w:val="22"/>
-          <w:szCs w:val="22"/>
-        </w:rPr>
-        <w:t>link:</w:t>
-      </w:r>
-      <w:r>
-        <w:rPr>
-          <w:rFonts w:ascii="Helvetica" w:hAnsi="Helvetica" w:cs="Helvetica"/>
-          <w:sz w:val="22"/>
-          <w:szCs w:val="22"/>
-        </w:rPr>
-        <w:t xml:space="preserve"> a blue link denotes friendship, and magenta link den</w:t>
-      </w:r>
-      <w:r>
-        <w:rPr>
-          <w:rFonts w:ascii="Helvetica" w:hAnsi="Helvetica" w:cs="Helvetica"/>
-          <w:sz w:val="22"/>
-          <w:szCs w:val="22"/>
-        </w:rPr>
-        <w:t>otes a sexual partnership.</w:t>
-      </w:r>
-    </w:p>
-    <w:p>
-      <w:pPr>
-        <w:widowControl w:val="0"/>
-        <w:autoSpaceDE w:val="0"/>
-        <w:autoSpaceDN w:val="0"/>
-        <w:adjustRightInd w:val="0"/>
-        <w:spacing w:line="360" w:lineRule="auto"/>
-        <w:rPr>
-          <w:rFonts w:ascii="Helvetica" w:hAnsi="Helvetica" w:cs="Helvetica"/>
-          <w:color w:val="F79646" w:themeColor="accent6"/>
           <w:sz w:val="22"/>
           <w:szCs w:val="22"/>
         </w:rPr>
@@ -5296,29 +4048,38 @@
         <w:spacing w:line="360" w:lineRule="auto"/>
         <w:rPr>
           <w:rFonts w:ascii="Helvetica" w:hAnsi="Helvetica" w:cs="Helvetica"/>
-          <w:sz w:val="22"/>
-          <w:szCs w:val="22"/>
-          <w:highlight w:val="lightGray"/>
-        </w:rPr>
-      </w:pPr>
-      <w:r>
-        <w:rPr>
-          <w:rFonts w:ascii="Helvetica" w:hAnsi="Helvetica" w:cs="Helvetica"/>
+          <w:b/>
           <w:color w:val="F79646" w:themeColor="accent6"/>
           <w:sz w:val="22"/>
           <w:szCs w:val="22"/>
-          <w:highlight w:val="lightGray"/>
-        </w:rPr>
-        <w:t xml:space="preserve">The </w:t>
-      </w:r>
-      <w:r>
-        <w:rPr>
-          <w:rFonts w:ascii="Helvetica" w:hAnsi="Helvetica" w:cs="Helvetica"/>
-          <w:sz w:val="22"/>
-          <w:szCs w:val="22"/>
-          <w:highlight w:val="lightGray"/>
-        </w:rPr>
-        <w:t xml:space="preserve">color of </w:t>
+          <w:u w:val="single"/>
+        </w:rPr>
+      </w:pPr>
+      <w:r>
+        <w:rPr>
+          <w:rFonts w:ascii="Helvetica" w:hAnsi="Helvetica" w:cs="Helvetica"/>
+          <w:b/>
+          <w:sz w:val="22"/>
+          <w:szCs w:val="22"/>
+        </w:rPr>
+        <w:t>Attitude:</w:t>
+      </w:r>
+      <w:r>
+        <w:rPr>
+          <w:rFonts w:ascii="Helvetica" w:hAnsi="Helvetica" w:cs="Helvetica"/>
+          <w:b/>
+          <w:sz w:val="22"/>
+          <w:szCs w:val="22"/>
+        </w:rPr>
+        <w:t xml:space="preserve">  </w:t>
+      </w:r>
+      <w:r>
+        <w:rPr>
+          <w:rFonts w:ascii="Helvetica" w:hAnsi="Helvetica" w:cs="Helvetica"/>
+          <w:sz w:val="22"/>
+          <w:szCs w:val="22"/>
+        </w:rPr>
+        <w:t xml:space="preserve">An agent’s attitude is initially set to </w:t>
       </w:r>
       <w:r>
         <w:rPr>
@@ -5326,18 +4087,8 @@
           <w:color w:val="F79646" w:themeColor="accent6"/>
           <w:sz w:val="22"/>
           <w:szCs w:val="22"/>
-          <w:highlight w:val="lightGray"/>
-        </w:rPr>
-        <w:t>the</w:t>
-      </w:r>
-      <w:r>
-        <w:rPr>
-          <w:rFonts w:ascii="Helvetica" w:hAnsi="Helvetica" w:cs="Helvetica"/>
-          <w:sz w:val="22"/>
-          <w:szCs w:val="22"/>
-          <w:highlight w:val="lightGray"/>
-        </w:rPr>
-        <w:t xml:space="preserve"> link </w:t>
+        </w:rPr>
+        <w:t>[</w:t>
       </w:r>
       <w:r>
         <w:rPr>
@@ -5345,18 +4096,8 @@
           <w:color w:val="F79646" w:themeColor="accent6"/>
           <w:sz w:val="22"/>
           <w:szCs w:val="22"/>
-          <w:highlight w:val="lightGray"/>
-        </w:rPr>
-        <w:t>between two agents</w:t>
-      </w:r>
-      <w:r>
-        <w:rPr>
-          <w:rFonts w:ascii="Helvetica" w:hAnsi="Helvetica" w:cs="Helvetica"/>
-          <w:sz w:val="22"/>
-          <w:szCs w:val="22"/>
-          <w:highlight w:val="lightGray"/>
-        </w:rPr>
-        <w:t xml:space="preserve"> indicates </w:t>
+        </w:rPr>
+        <w:t>condom desire or whatever</w:t>
       </w:r>
       <w:r>
         <w:rPr>
@@ -5364,80 +4105,36 @@
           <w:color w:val="F79646" w:themeColor="accent6"/>
           <w:sz w:val="22"/>
           <w:szCs w:val="22"/>
-          <w:highlight w:val="lightGray"/>
-        </w:rPr>
-        <w:t>the</w:t>
-      </w:r>
-      <w:r>
-        <w:rPr>
-          <w:rFonts w:ascii="Helvetica" w:hAnsi="Helvetica" w:cs="Helvetica"/>
-          <w:sz w:val="22"/>
-          <w:szCs w:val="22"/>
-          <w:highlight w:val="lightGray"/>
-        </w:rPr>
-        <w:t xml:space="preserve"> type of relationship between the two agents / is distinguished by color: a blue link denotes friendship, and magenta link den</w:t>
-      </w:r>
-      <w:r>
-        <w:rPr>
-          <w:rFonts w:ascii="Helvetica" w:hAnsi="Helvetica" w:cs="Helvetica"/>
-          <w:sz w:val="22"/>
-          <w:szCs w:val="22"/>
-          <w:highlight w:val="lightGray"/>
-        </w:rPr>
-        <w:t>otes a sexual partnership.</w:t>
-      </w:r>
-    </w:p>
-    <w:p>
-      <w:pPr>
-        <w:widowControl w:val="0"/>
-        <w:autoSpaceDE w:val="0"/>
-        <w:autoSpaceDN w:val="0"/>
-        <w:adjustRightInd w:val="0"/>
-        <w:spacing w:line="360" w:lineRule="auto"/>
-        <w:rPr>
-          <w:rFonts w:ascii="Helvetica" w:hAnsi="Helvetica" w:cs="Helvetica"/>
-          <w:sz w:val="22"/>
-          <w:szCs w:val="22"/>
-          <w:highlight w:val="lightGray"/>
-        </w:rPr>
-      </w:pPr>
+        </w:rPr>
+        <w:t>]</w:t>
+      </w:r>
       <w:r>
         <w:rPr>
           <w:rFonts w:ascii="Helvetica" w:hAnsi="Helvetica" w:cs="Helvetica"/>
           <w:color w:val="F79646" w:themeColor="accent6"/>
           <w:sz w:val="22"/>
           <w:szCs w:val="22"/>
-          <w:highlight w:val="lightGray"/>
-        </w:rPr>
-        <w:t xml:space="preserve">The </w:t>
-      </w:r>
-      <w:r>
-        <w:rPr>
-          <w:rFonts w:ascii="Helvetica" w:hAnsi="Helvetica" w:cs="Helvetica"/>
-          <w:sz w:val="22"/>
-          <w:szCs w:val="22"/>
-          <w:highlight w:val="lightGray"/>
-        </w:rPr>
-        <w:t xml:space="preserve">color of </w:t>
-      </w:r>
-      <w:r>
-        <w:rPr>
-          <w:rFonts w:ascii="Helvetica" w:hAnsi="Helvetica" w:cs="Helvetica"/>
+        </w:rPr>
+        <w:t>.</w:t>
+      </w:r>
+      <w:r>
+        <w:rPr>
+          <w:rFonts w:ascii="Helvetica" w:hAnsi="Helvetica" w:cs="Helvetica"/>
+          <w:b/>
           <w:color w:val="F79646" w:themeColor="accent6"/>
           <w:sz w:val="22"/>
           <w:szCs w:val="22"/>
-          <w:highlight w:val="lightGray"/>
-        </w:rPr>
-        <w:t>the</w:t>
-      </w:r>
-      <w:r>
-        <w:rPr>
-          <w:rFonts w:ascii="Helvetica" w:hAnsi="Helvetica" w:cs="Helvetica"/>
-          <w:sz w:val="22"/>
-          <w:szCs w:val="22"/>
-          <w:highlight w:val="lightGray"/>
-        </w:rPr>
-        <w:t xml:space="preserve"> link </w:t>
+          <w:u w:val="single"/>
+        </w:rPr>
+        <w:t xml:space="preserve"> </w:t>
+      </w:r>
+      <w:r>
+        <w:rPr>
+          <w:rFonts w:ascii="Helvetica" w:hAnsi="Helvetica" w:cs="Helvetica"/>
+          <w:sz w:val="22"/>
+          <w:szCs w:val="22"/>
+        </w:rPr>
+        <w:t xml:space="preserve">Attitude evolves </w:t>
       </w:r>
       <w:r>
         <w:rPr>
@@ -5445,18 +4142,16 @@
           <w:color w:val="F79646" w:themeColor="accent6"/>
           <w:sz w:val="22"/>
           <w:szCs w:val="22"/>
-          <w:highlight w:val="lightGray"/>
-        </w:rPr>
-        <w:t>between two agents</w:t>
-      </w:r>
-      <w:r>
-        <w:rPr>
-          <w:rFonts w:ascii="Helvetica" w:hAnsi="Helvetica" w:cs="Helvetica"/>
-          <w:sz w:val="22"/>
-          <w:szCs w:val="22"/>
-          <w:highlight w:val="lightGray"/>
-        </w:rPr>
-        <w:t xml:space="preserve"> indicates </w:t>
+        </w:rPr>
+        <w:t>during/over</w:t>
+      </w:r>
+      <w:r>
+        <w:rPr>
+          <w:rFonts w:ascii="Helvetica" w:hAnsi="Helvetica" w:cs="Helvetica"/>
+          <w:sz w:val="22"/>
+          <w:szCs w:val="22"/>
+        </w:rPr>
+        <w:t xml:space="preserve"> the course of the model and </w:t>
       </w:r>
       <w:r>
         <w:rPr>
@@ -5464,132 +4159,453 @@
           <w:color w:val="F79646" w:themeColor="accent6"/>
           <w:sz w:val="22"/>
           <w:szCs w:val="22"/>
-          <w:highlight w:val="lightGray"/>
-        </w:rPr>
-        <w:t>the</w:t>
-      </w:r>
-      <w:r>
-        <w:rPr>
-          <w:rFonts w:ascii="Helvetica" w:hAnsi="Helvetica" w:cs="Helvetica"/>
-          <w:sz w:val="22"/>
-          <w:szCs w:val="22"/>
-          <w:highlight w:val="lightGray"/>
-        </w:rPr>
-        <w:t xml:space="preserve"> type of relationship </w:t>
-      </w:r>
-    </w:p>
-    <w:p>
-      <w:pPr>
-        <w:widowControl w:val="0"/>
-        <w:autoSpaceDE w:val="0"/>
-        <w:autoSpaceDN w:val="0"/>
-        <w:adjustRightInd w:val="0"/>
-        <w:spacing w:line="360" w:lineRule="auto"/>
-        <w:rPr>
-          <w:rFonts w:ascii="Helvetica" w:hAnsi="Helvetica" w:cs="Helvetica"/>
-          <w:sz w:val="22"/>
-          <w:szCs w:val="22"/>
-          <w:highlight w:val="lightGray"/>
-        </w:rPr>
-      </w:pPr>
-    </w:p>
-    <w:p>
-      <w:pPr>
-        <w:widowControl w:val="0"/>
-        <w:autoSpaceDE w:val="0"/>
-        <w:autoSpaceDN w:val="0"/>
-        <w:adjustRightInd w:val="0"/>
-        <w:spacing w:line="360" w:lineRule="auto"/>
-        <w:rPr>
-          <w:rFonts w:ascii="Helvetica" w:hAnsi="Helvetica" w:cs="Helvetica"/>
-          <w:sz w:val="22"/>
-          <w:szCs w:val="22"/>
-          <w:highlight w:val="lightGray"/>
-        </w:rPr>
-      </w:pPr>
-    </w:p>
-    <w:p>
-      <w:pPr>
-        <w:widowControl w:val="0"/>
-        <w:autoSpaceDE w:val="0"/>
-        <w:autoSpaceDN w:val="0"/>
-        <w:adjustRightInd w:val="0"/>
-        <w:spacing w:line="360" w:lineRule="auto"/>
-        <w:rPr>
-          <w:rFonts w:ascii="Helvetica" w:hAnsi="Helvetica" w:cs="Helvetica"/>
-          <w:sz w:val="22"/>
-          <w:szCs w:val="22"/>
-          <w:highlight w:val="lightGray"/>
-        </w:rPr>
-      </w:pPr>
-      <w:r>
-        <w:rPr>
-          <w:rFonts w:ascii="Helvetica" w:hAnsi="Helvetica" w:cs="Helvetica"/>
-          <w:sz w:val="22"/>
-          <w:szCs w:val="22"/>
-          <w:highlight w:val="lightGray"/>
-        </w:rPr>
-        <w:t>In this model, turtles can have multiple friends, but only one sexual partner at a time.</w:t>
-      </w:r>
-    </w:p>
-    <w:p>
-      <w:pPr>
-        <w:widowControl w:val="0"/>
-        <w:autoSpaceDE w:val="0"/>
-        <w:autoSpaceDN w:val="0"/>
-        <w:adjustRightInd w:val="0"/>
-        <w:spacing w:line="360" w:lineRule="auto"/>
-        <w:rPr>
-          <w:rFonts w:ascii="Helvetica" w:hAnsi="Helvetica" w:cs="Helvetica"/>
-          <w:sz w:val="22"/>
-          <w:szCs w:val="22"/>
-        </w:rPr>
-      </w:pPr>
-      <w:r>
-        <w:rPr>
-          <w:rFonts w:ascii="Helvetica" w:hAnsi="Helvetica" w:cs="Helvetica"/>
-          <w:strike/>
+        </w:rPr>
+        <w:t>changes/has the potential to change [on each tick.] based on talking to peers or getting infected.</w:t>
+      </w:r>
+    </w:p>
+    <w:p>
+      <w:pPr>
+        <w:widowControl w:val="0"/>
+        <w:autoSpaceDE w:val="0"/>
+        <w:autoSpaceDN w:val="0"/>
+        <w:adjustRightInd w:val="0"/>
+        <w:spacing w:line="360" w:lineRule="auto"/>
+        <w:rPr>
+          <w:rFonts w:ascii="Helvetica" w:hAnsi="Helvetica" w:cs="Helvetica"/>
+          <w:b/>
           <w:color w:val="F79646" w:themeColor="accent6"/>
           <w:sz w:val="22"/>
           <w:szCs w:val="22"/>
-          <w:highlight w:val="lightGray"/>
-        </w:rPr>
-        <w:t>[</w:t>
+          <w:u w:val="single"/>
+        </w:rPr>
+      </w:pPr>
+    </w:p>
+    <w:p>
+      <w:pPr>
+        <w:widowControl w:val="0"/>
+        <w:autoSpaceDE w:val="0"/>
+        <w:autoSpaceDN w:val="0"/>
+        <w:adjustRightInd w:val="0"/>
+        <w:spacing w:line="360" w:lineRule="auto"/>
+        <w:rPr>
+          <w:rFonts w:ascii="Helvetica" w:hAnsi="Helvetica" w:cs="Helvetica"/>
+          <w:sz w:val="22"/>
+          <w:szCs w:val="22"/>
+        </w:rPr>
+      </w:pPr>
+      <w:r>
+        <w:rPr>
+          <w:rFonts w:ascii="Helvetica" w:hAnsi="Helvetica" w:cs="Helvetica"/>
+          <w:b/>
+          <w:sz w:val="22"/>
+          <w:szCs w:val="22"/>
+        </w:rPr>
+        <w:t>Certainty:</w:t>
+      </w:r>
+      <w:r>
+        <w:rPr>
+          <w:rFonts w:ascii="Helvetica" w:hAnsi="Helvetica" w:cs="Helvetica"/>
+          <w:sz w:val="22"/>
+          <w:szCs w:val="22"/>
+        </w:rPr>
+        <w:t xml:space="preserve">   </w:t>
+      </w:r>
+      <w:r>
+        <w:rPr>
+          <w:rFonts w:ascii="Helvetica" w:hAnsi="Helvetica" w:cs="Helvetica"/>
+          <w:sz w:val="22"/>
+          <w:szCs w:val="22"/>
+        </w:rPr>
+        <w:t xml:space="preserve">Certainty is </w:t>
+      </w:r>
+      <w:r>
+        <w:rPr>
+          <w:rFonts w:ascii="Helvetica" w:hAnsi="Helvetica" w:cs="Helvetica"/>
+          <w:sz w:val="22"/>
+          <w:szCs w:val="22"/>
+        </w:rPr>
+        <w:t xml:space="preserve">initially set to </w:t>
+      </w:r>
+      <w:r>
+        <w:rPr>
+          <w:rFonts w:ascii="Helvetica" w:hAnsi="Helvetica" w:cs="Helvetica"/>
+          <w:color w:val="F79646" w:themeColor="accent6"/>
+          <w:sz w:val="22"/>
+          <w:szCs w:val="22"/>
+        </w:rPr>
+        <w:t xml:space="preserve">a value </w:t>
+      </w:r>
+      <w:r>
+        <w:rPr>
+          <w:rFonts w:ascii="Helvetica" w:hAnsi="Helvetica" w:cs="Helvetica"/>
+          <w:color w:val="F79646" w:themeColor="accent6"/>
+          <w:sz w:val="22"/>
+          <w:szCs w:val="22"/>
+        </w:rPr>
+        <w:t>near</w:t>
+      </w:r>
+      <w:r>
+        <w:rPr>
+          <w:rFonts w:ascii="Helvetica" w:hAnsi="Helvetica" w:cs="Helvetica"/>
+          <w:color w:val="F79646" w:themeColor="accent6"/>
+          <w:sz w:val="22"/>
+          <w:szCs w:val="22"/>
+        </w:rPr>
+        <w:t xml:space="preserve"> the </w:t>
+      </w:r>
+      <w:proofErr w:type="spellStart"/>
+      <w:r>
+        <w:rPr>
+          <w:rFonts w:ascii="Helvetica" w:hAnsi="Helvetica" w:cs="Helvetica"/>
+          <w:color w:val="F79646" w:themeColor="accent6"/>
+          <w:sz w:val="22"/>
+          <w:szCs w:val="22"/>
+        </w:rPr>
+        <w:t>avg</w:t>
+      </w:r>
+      <w:proofErr w:type="spellEnd"/>
+      <w:r>
+        <w:rPr>
+          <w:rFonts w:ascii="Helvetica" w:hAnsi="Helvetica" w:cs="Helvetica"/>
+          <w:sz w:val="22"/>
+          <w:szCs w:val="22"/>
+        </w:rPr>
+        <w:t>-</w:t>
+      </w:r>
+      <w:proofErr w:type="spellStart"/>
+      <w:r>
+        <w:rPr>
+          <w:rFonts w:ascii="Helvetica" w:hAnsi="Helvetica" w:cs="Helvetica"/>
+          <w:sz w:val="22"/>
+          <w:szCs w:val="22"/>
+        </w:rPr>
+        <w:t>mesosystem</w:t>
+      </w:r>
+      <w:proofErr w:type="spellEnd"/>
+      <w:r>
+        <w:rPr>
+          <w:rFonts w:ascii="Helvetica" w:hAnsi="Helvetica" w:cs="Helvetica"/>
+          <w:sz w:val="22"/>
+          <w:szCs w:val="22"/>
+        </w:rPr>
+        <w:t>-condom-encouragement</w:t>
+      </w:r>
+      <w:r>
+        <w:rPr>
+          <w:rFonts w:ascii="Helvetica" w:hAnsi="Helvetica" w:cs="Helvetica"/>
+          <w:sz w:val="22"/>
+          <w:szCs w:val="22"/>
+        </w:rPr>
+        <w:t>. C</w:t>
+      </w:r>
+      <w:r>
+        <w:rPr>
+          <w:rFonts w:ascii="Helvetica" w:hAnsi="Helvetica" w:cs="Helvetica"/>
+          <w:sz w:val="22"/>
+          <w:szCs w:val="22"/>
+        </w:rPr>
+        <w:t>ertainty is the best determination of behavior, according to research</w:t>
+      </w:r>
+      <w:r>
+        <w:rPr>
+          <w:rFonts w:ascii="Helvetica" w:hAnsi="Helvetica" w:cs="Helvetica"/>
+          <w:sz w:val="22"/>
+          <w:szCs w:val="22"/>
+        </w:rPr>
+        <w:t xml:space="preserve"> (</w:t>
+      </w:r>
+      <w:r>
+        <w:rPr>
+          <w:rFonts w:ascii="Helvetica" w:hAnsi="Helvetica" w:cs="Helvetica"/>
+          <w:sz w:val="22"/>
+          <w:szCs w:val="22"/>
+          <w:highlight w:val="yellow"/>
+        </w:rPr>
+        <w:t>citation</w:t>
+      </w:r>
+      <w:r>
+        <w:rPr>
+          <w:rFonts w:ascii="Helvetica" w:hAnsi="Helvetica" w:cs="Helvetica"/>
+          <w:sz w:val="22"/>
+          <w:szCs w:val="22"/>
+        </w:rPr>
+        <w:t>).</w:t>
+      </w:r>
+      <w:r>
+        <w:rPr>
+          <w:rFonts w:ascii="Helvetica" w:hAnsi="Helvetica" w:cs="Helvetica"/>
+          <w:sz w:val="22"/>
+          <w:szCs w:val="22"/>
+        </w:rPr>
+        <w:t xml:space="preserve"> </w:t>
+      </w:r>
+      <w:r>
+        <w:rPr>
+          <w:rFonts w:ascii="Helvetica" w:hAnsi="Helvetica" w:cs="Helvetica"/>
+          <w:sz w:val="22"/>
+          <w:szCs w:val="22"/>
+        </w:rPr>
+        <w:t xml:space="preserve">… </w:t>
       </w:r>
       <w:proofErr w:type="gramStart"/>
       <w:r>
         <w:rPr>
           <w:rFonts w:ascii="Helvetica" w:hAnsi="Helvetica" w:cs="Helvetica"/>
-          <w:strike/>
+          <w:sz w:val="22"/>
+          <w:szCs w:val="22"/>
+        </w:rPr>
+        <w:t>but</w:t>
+      </w:r>
+      <w:proofErr w:type="gramEnd"/>
+      <w:r>
+        <w:rPr>
+          <w:rFonts w:ascii="Helvetica" w:hAnsi="Helvetica" w:cs="Helvetica"/>
+          <w:sz w:val="22"/>
+          <w:szCs w:val="22"/>
+        </w:rPr>
+        <w:t xml:space="preserve"> ac</w:t>
+      </w:r>
+      <w:r>
+        <w:rPr>
+          <w:rFonts w:ascii="Helvetica" w:hAnsi="Helvetica" w:cs="Helvetica"/>
+          <w:sz w:val="22"/>
+          <w:szCs w:val="22"/>
+        </w:rPr>
+        <w:t>tually using attitude i</w:t>
+      </w:r>
+      <w:r>
+        <w:rPr>
+          <w:rFonts w:ascii="Helvetica" w:hAnsi="Helvetica" w:cs="Helvetica"/>
+          <w:sz w:val="22"/>
+          <w:szCs w:val="22"/>
+        </w:rPr>
+        <w:t>n</w:t>
+      </w:r>
+      <w:r>
+        <w:rPr>
+          <w:rFonts w:ascii="Helvetica" w:hAnsi="Helvetica" w:cs="Helvetica"/>
+          <w:sz w:val="22"/>
+          <w:szCs w:val="22"/>
+        </w:rPr>
+        <w:t>s</w:t>
+      </w:r>
+      <w:r>
+        <w:rPr>
+          <w:rFonts w:ascii="Helvetica" w:hAnsi="Helvetica" w:cs="Helvetica"/>
+          <w:sz w:val="22"/>
+          <w:szCs w:val="22"/>
+        </w:rPr>
+        <w:t>tead</w:t>
+      </w:r>
+    </w:p>
+    <w:p>
+      <w:pPr>
+        <w:widowControl w:val="0"/>
+        <w:autoSpaceDE w:val="0"/>
+        <w:autoSpaceDN w:val="0"/>
+        <w:adjustRightInd w:val="0"/>
+        <w:spacing w:line="360" w:lineRule="auto"/>
+        <w:rPr>
+          <w:rFonts w:ascii="Helvetica" w:hAnsi="Helvetica" w:cs="Helvetica"/>
+          <w:sz w:val="22"/>
+          <w:szCs w:val="22"/>
+        </w:rPr>
+      </w:pPr>
+    </w:p>
+    <w:p>
+      <w:pPr>
+        <w:spacing w:line="360" w:lineRule="auto"/>
+        <w:rPr>
+          <w:rFonts w:ascii="Helvetica" w:hAnsi="Helvetica" w:cs="Helvetica"/>
+          <w:b/>
+          <w:sz w:val="22"/>
+          <w:szCs w:val="22"/>
+          <w:u w:val="single"/>
+        </w:rPr>
+      </w:pPr>
+      <w:r>
+        <w:rPr>
+          <w:rFonts w:ascii="Helvetica" w:hAnsi="Helvetica" w:cs="Helvetica"/>
+          <w:b/>
+          <w:sz w:val="22"/>
+          <w:szCs w:val="22"/>
+        </w:rPr>
+        <w:t>Justification:</w:t>
+      </w:r>
+      <w:r>
+        <w:rPr>
+          <w:rFonts w:ascii="Helvetica" w:hAnsi="Helvetica" w:cs="Helvetica"/>
+          <w:sz w:val="22"/>
+          <w:szCs w:val="22"/>
+        </w:rPr>
+        <w:t xml:space="preserve">  </w:t>
+      </w:r>
+      <w:r>
+        <w:rPr>
+          <w:rFonts w:ascii="Helvetica" w:hAnsi="Helvetica" w:cs="Helvetica"/>
+          <w:sz w:val="22"/>
+          <w:szCs w:val="22"/>
+        </w:rPr>
+        <w:t xml:space="preserve">Justification is </w:t>
+      </w:r>
+      <w:r>
+        <w:rPr>
+          <w:rFonts w:ascii="Helvetica" w:hAnsi="Helvetica" w:cs="Helvetica"/>
+          <w:sz w:val="22"/>
+          <w:szCs w:val="22"/>
+        </w:rPr>
+        <w:t>initially set to the level of accurate education this agent has about safe sex and condom usage</w:t>
+      </w:r>
+      <w:r>
+        <w:rPr>
+          <w:rFonts w:ascii="Helvetica" w:hAnsi="Helvetica" w:cs="Helvetica"/>
+          <w:sz w:val="22"/>
+          <w:szCs w:val="22"/>
+        </w:rPr>
+        <w:t>.</w:t>
+      </w:r>
+      <w:r>
+        <w:rPr>
+          <w:rFonts w:ascii="Helvetica" w:hAnsi="Helvetica" w:cs="Helvetica"/>
+          <w:sz w:val="22"/>
+          <w:szCs w:val="22"/>
+        </w:rPr>
+        <w:t xml:space="preserve"> </w:t>
+      </w:r>
+      <w:r>
+        <w:rPr>
+          <w:rFonts w:ascii="Helvetica" w:hAnsi="Helvetica" w:cs="Helvetica"/>
+          <w:sz w:val="22"/>
+          <w:szCs w:val="22"/>
+          <w:highlight w:val="yellow"/>
+        </w:rPr>
+        <w:t>(revisit)</w:t>
+      </w:r>
+    </w:p>
+    <w:p>
+      <w:pPr>
+        <w:widowControl w:val="0"/>
+        <w:autoSpaceDE w:val="0"/>
+        <w:autoSpaceDN w:val="0"/>
+        <w:adjustRightInd w:val="0"/>
+        <w:spacing w:line="360" w:lineRule="auto"/>
+        <w:rPr>
+          <w:rFonts w:ascii="Helvetica" w:hAnsi="Helvetica" w:cs="Helvetica"/>
+          <w:sz w:val="22"/>
+          <w:szCs w:val="22"/>
+        </w:rPr>
+      </w:pPr>
+    </w:p>
+    <w:p>
+      <w:pPr>
+        <w:widowControl w:val="0"/>
+        <w:autoSpaceDE w:val="0"/>
+        <w:autoSpaceDN w:val="0"/>
+        <w:adjustRightInd w:val="0"/>
+        <w:spacing w:line="360" w:lineRule="auto"/>
+        <w:rPr>
+          <w:rFonts w:ascii="Helvetica" w:hAnsi="Helvetica" w:cs="Helvetica"/>
           <w:color w:val="F79646" w:themeColor="accent6"/>
           <w:sz w:val="22"/>
           <w:szCs w:val="22"/>
-          <w:highlight w:val="lightGray"/>
-        </w:rPr>
-        <w:t>Relationship type is d</w:t>
-      </w:r>
-      <w:r>
-        <w:rPr>
-          <w:rFonts w:ascii="Helvetica" w:hAnsi="Helvetica" w:cs="Helvetica"/>
-          <w:strike/>
+        </w:rPr>
+      </w:pPr>
+      <w:r>
+        <w:rPr>
+          <w:rFonts w:ascii="Helvetica" w:hAnsi="Helvetica" w:cs="Helvetica"/>
+          <w:b/>
           <w:color w:val="F79646" w:themeColor="accent6"/>
           <w:sz w:val="22"/>
           <w:szCs w:val="22"/>
-          <w:highlight w:val="lightGray"/>
-        </w:rPr>
-        <w:t>etermined by link breeds</w:t>
-      </w:r>
-      <w:proofErr w:type="gramEnd"/>
-      <w:r>
-        <w:rPr>
-          <w:rFonts w:ascii="Helvetica" w:hAnsi="Helvetica" w:cs="Helvetica"/>
-          <w:strike/>
+        </w:rPr>
+        <w:t>Agent Appearance:</w:t>
+      </w:r>
+      <w:r>
+        <w:rPr>
+          <w:rFonts w:ascii="Helvetica" w:hAnsi="Helvetica" w:cs="Helvetica"/>
           <w:color w:val="F79646" w:themeColor="accent6"/>
           <w:sz w:val="22"/>
           <w:szCs w:val="22"/>
-          <w:highlight w:val="lightGray"/>
-        </w:rPr>
-        <w:t>.]</w:t>
+        </w:rPr>
+        <w:t xml:space="preserve">  </w:t>
+      </w:r>
+    </w:p>
+    <w:p>
+      <w:pPr>
+        <w:widowControl w:val="0"/>
+        <w:autoSpaceDE w:val="0"/>
+        <w:autoSpaceDN w:val="0"/>
+        <w:adjustRightInd w:val="0"/>
+        <w:spacing w:line="360" w:lineRule="auto"/>
+        <w:rPr>
+          <w:rFonts w:ascii="Helvetica" w:hAnsi="Helvetica" w:cs="Helvetica"/>
+          <w:color w:val="4BACC6" w:themeColor="accent5"/>
+          <w:sz w:val="22"/>
+          <w:szCs w:val="22"/>
+        </w:rPr>
+      </w:pPr>
+    </w:p>
+    <w:p>
+      <w:pPr>
+        <w:widowControl w:val="0"/>
+        <w:autoSpaceDE w:val="0"/>
+        <w:autoSpaceDN w:val="0"/>
+        <w:adjustRightInd w:val="0"/>
+        <w:spacing w:line="360" w:lineRule="auto"/>
+        <w:rPr>
+          <w:rFonts w:ascii="Helvetica" w:hAnsi="Helvetica" w:cs="Helvetica"/>
+          <w:sz w:val="22"/>
+          <w:szCs w:val="22"/>
+        </w:rPr>
+      </w:pPr>
+      <w:r>
+        <w:rPr>
+          <w:rFonts w:ascii="Helvetica" w:hAnsi="Helvetica" w:cs="Helvetica"/>
+          <w:sz w:val="22"/>
+          <w:szCs w:val="22"/>
+          <w:u w:val="single"/>
+        </w:rPr>
+        <w:t>Shape</w:t>
+      </w:r>
+      <w:r>
+        <w:rPr>
+          <w:rFonts w:ascii="Helvetica" w:hAnsi="Helvetica" w:cs="Helvetica"/>
+          <w:sz w:val="22"/>
+          <w:szCs w:val="22"/>
+        </w:rPr>
+        <w:t xml:space="preserve"> </w:t>
+      </w:r>
+      <w:r>
+        <w:rPr>
+          <w:rFonts w:ascii="Helvetica" w:hAnsi="Helvetica" w:cs="Helvetica"/>
+          <w:sz w:val="22"/>
+          <w:szCs w:val="22"/>
+        </w:rPr>
+        <w:t>–</w:t>
+      </w:r>
+      <w:r>
+        <w:rPr>
+          <w:rFonts w:ascii="Helvetica" w:hAnsi="Helvetica" w:cs="Helvetica"/>
+          <w:sz w:val="22"/>
+          <w:szCs w:val="22"/>
+        </w:rPr>
+        <w:t xml:space="preserve"> </w:t>
+      </w:r>
+      <w:r>
+        <w:rPr>
+          <w:rFonts w:ascii="Helvetica" w:hAnsi="Helvetica" w:cs="Helvetica"/>
+          <w:sz w:val="22"/>
+          <w:szCs w:val="22"/>
+        </w:rPr>
+        <w:t>Agent s</w:t>
+      </w:r>
+      <w:r>
+        <w:rPr>
+          <w:rFonts w:ascii="Helvetica" w:hAnsi="Helvetica" w:cs="Helvetica"/>
+          <w:sz w:val="22"/>
+          <w:szCs w:val="22"/>
+        </w:rPr>
+        <w:t xml:space="preserve">hape is determined by gender and </w:t>
       </w:r>
       <w:r>
         <w:rPr>
@@ -5597,37 +4613,176 @@
           <w:color w:val="F79646" w:themeColor="accent6"/>
           <w:sz w:val="22"/>
           <w:szCs w:val="22"/>
-          <w:highlight w:val="lightGray"/>
+        </w:rPr>
+        <w:t>sick</w:t>
+      </w:r>
+      <w:r>
+        <w:rPr>
+          <w:rFonts w:ascii="Helvetica" w:hAnsi="Helvetica" w:cs="Helvetica"/>
+          <w:color w:val="F79646" w:themeColor="accent6"/>
+          <w:sz w:val="22"/>
+          <w:szCs w:val="22"/>
+        </w:rPr>
+        <w:t>/health/infection</w:t>
+      </w:r>
+      <w:r>
+        <w:rPr>
+          <w:rFonts w:ascii="Helvetica" w:hAnsi="Helvetica" w:cs="Helvetica"/>
+          <w:sz w:val="22"/>
+          <w:szCs w:val="22"/>
+        </w:rPr>
+        <w:t xml:space="preserve"> status</w:t>
+      </w:r>
+      <w:r>
+        <w:rPr>
+          <w:rFonts w:ascii="Helvetica" w:hAnsi="Helvetica" w:cs="Helvetica"/>
+          <w:sz w:val="22"/>
+          <w:szCs w:val="22"/>
+        </w:rPr>
+        <w:t>. I</w:t>
+      </w:r>
+      <w:r>
+        <w:rPr>
+          <w:rFonts w:ascii="Helvetica" w:hAnsi="Helvetica" w:cs="Helvetica"/>
+          <w:sz w:val="22"/>
+          <w:szCs w:val="22"/>
+        </w:rPr>
+        <w:t>nfected turtles have a dot on their shape</w:t>
+      </w:r>
+      <w:r>
+        <w:rPr>
+          <w:rFonts w:ascii="Helvetica" w:hAnsi="Helvetica" w:cs="Helvetica"/>
+          <w:sz w:val="22"/>
+          <w:szCs w:val="22"/>
+        </w:rPr>
+        <w:t xml:space="preserve">, and the color of the dot indicates whether or not they “know” they are infected (white: known? </w:t>
+      </w:r>
+      <w:r>
+        <w:rPr>
+          <w:rFonts w:ascii="Helvetica" w:hAnsi="Helvetica" w:cs="Helvetica"/>
+          <w:sz w:val="22"/>
+          <w:szCs w:val="22"/>
+        </w:rPr>
+        <w:t>= true; black: known? = false)</w:t>
+      </w:r>
+      <w:r>
+        <w:rPr>
+          <w:rFonts w:ascii="Helvetica" w:hAnsi="Helvetica" w:cs="Helvetica"/>
+          <w:color w:val="F79646" w:themeColor="accent6"/>
+          <w:sz w:val="22"/>
+          <w:szCs w:val="22"/>
+        </w:rPr>
+        <w:t>, which is based on being symptomatic</w:t>
+      </w:r>
+      <w:r>
+        <w:rPr>
+          <w:rFonts w:ascii="Helvetica" w:hAnsi="Helvetica" w:cs="Helvetica"/>
+          <w:sz w:val="22"/>
+          <w:szCs w:val="22"/>
+        </w:rPr>
+        <w:t>.</w:t>
+      </w:r>
+    </w:p>
+    <w:p>
+      <w:pPr>
+        <w:widowControl w:val="0"/>
+        <w:autoSpaceDE w:val="0"/>
+        <w:autoSpaceDN w:val="0"/>
+        <w:adjustRightInd w:val="0"/>
+        <w:spacing w:line="360" w:lineRule="auto"/>
+        <w:rPr>
+          <w:rFonts w:ascii="Helvetica" w:hAnsi="Helvetica" w:cs="Helvetica"/>
+          <w:sz w:val="22"/>
+          <w:szCs w:val="22"/>
+        </w:rPr>
+      </w:pPr>
+    </w:p>
+    <w:p>
+      <w:pPr>
+        <w:widowControl w:val="0"/>
+        <w:autoSpaceDE w:val="0"/>
+        <w:autoSpaceDN w:val="0"/>
+        <w:adjustRightInd w:val="0"/>
+        <w:spacing w:line="360" w:lineRule="auto"/>
+        <w:rPr>
+          <w:rFonts w:ascii="Helvetica" w:hAnsi="Helvetica" w:cs="Helvetica"/>
+          <w:sz w:val="22"/>
+          <w:szCs w:val="22"/>
+        </w:rPr>
+      </w:pPr>
+      <w:r>
+        <w:rPr>
+          <w:rFonts w:ascii="Helvetica" w:hAnsi="Helvetica" w:cs="Helvetica"/>
+          <w:sz w:val="22"/>
+          <w:szCs w:val="22"/>
+          <w:u w:val="single"/>
+        </w:rPr>
+        <w:t>Color</w:t>
+      </w:r>
+      <w:r>
+        <w:rPr>
+          <w:rFonts w:ascii="Helvetica" w:hAnsi="Helvetica" w:cs="Helvetica"/>
+          <w:sz w:val="22"/>
+          <w:szCs w:val="22"/>
         </w:rPr>
         <w:t xml:space="preserve"> </w:t>
       </w:r>
       <w:r>
         <w:rPr>
           <w:rFonts w:ascii="Helvetica" w:hAnsi="Helvetica" w:cs="Helvetica"/>
+          <w:sz w:val="22"/>
+          <w:szCs w:val="22"/>
+        </w:rPr>
+        <w:t>–</w:t>
+      </w:r>
+      <w:r>
+        <w:rPr>
+          <w:rFonts w:ascii="Helvetica" w:hAnsi="Helvetica" w:cs="Helvetica"/>
+          <w:sz w:val="22"/>
+          <w:szCs w:val="22"/>
+        </w:rPr>
+        <w:t xml:space="preserve"> </w:t>
+      </w:r>
+      <w:r>
+        <w:rPr>
+          <w:rFonts w:ascii="Helvetica" w:hAnsi="Helvetica" w:cs="Helvetica"/>
+          <w:sz w:val="22"/>
+          <w:szCs w:val="22"/>
+        </w:rPr>
+        <w:t xml:space="preserve">The color of the agent </w:t>
+      </w:r>
+      <w:r>
+        <w:rPr>
+          <w:rFonts w:ascii="Helvetica" w:hAnsi="Helvetica" w:cs="Helvetica"/>
+          <w:sz w:val="22"/>
+          <w:szCs w:val="22"/>
+        </w:rPr>
+        <w:t xml:space="preserve">indicates </w:t>
+      </w:r>
+      <w:r>
+        <w:rPr>
+          <w:rFonts w:ascii="Helvetica" w:hAnsi="Helvetica" w:cs="Helvetica"/>
+          <w:sz w:val="22"/>
+          <w:szCs w:val="22"/>
+        </w:rPr>
+        <w:t>his or her</w:t>
+      </w:r>
+      <w:r>
+        <w:rPr>
+          <w:rFonts w:ascii="Helvetica" w:hAnsi="Helvetica" w:cs="Helvetica"/>
+          <w:sz w:val="22"/>
+          <w:szCs w:val="22"/>
+        </w:rPr>
+        <w:t xml:space="preserve"> </w:t>
+      </w:r>
+      <w:r>
+        <w:rPr>
+          <w:rFonts w:ascii="Helvetica" w:hAnsi="Helvetica" w:cs="Helvetica"/>
           <w:color w:val="F79646" w:themeColor="accent6"/>
           <w:sz w:val="22"/>
           <w:szCs w:val="22"/>
-          <w:highlight w:val="lightGray"/>
-        </w:rPr>
-        <w:t xml:space="preserve">The </w:t>
-      </w:r>
-      <w:r>
-        <w:rPr>
-          <w:rFonts w:ascii="Helvetica" w:hAnsi="Helvetica" w:cs="Helvetica"/>
-          <w:sz w:val="22"/>
-          <w:szCs w:val="22"/>
-          <w:highlight w:val="lightGray"/>
-        </w:rPr>
-        <w:t>c</w:t>
-      </w:r>
-      <w:r>
-        <w:rPr>
-          <w:rFonts w:ascii="Helvetica" w:hAnsi="Helvetica" w:cs="Helvetica"/>
-          <w:sz w:val="22"/>
-          <w:szCs w:val="22"/>
-          <w:highlight w:val="lightGray"/>
-        </w:rPr>
-        <w:t xml:space="preserve">olor of </w:t>
+        </w:rPr>
+        <w:t>individual</w:t>
       </w:r>
       <w:r>
         <w:rPr>
@@ -5635,27 +4790,228 @@
           <w:color w:val="F79646" w:themeColor="accent6"/>
           <w:sz w:val="22"/>
           <w:szCs w:val="22"/>
-          <w:highlight w:val="lightGray"/>
-        </w:rPr>
-        <w:t>the</w:t>
-      </w:r>
-      <w:r>
-        <w:rPr>
-          <w:rFonts w:ascii="Helvetica" w:hAnsi="Helvetica" w:cs="Helvetica"/>
-          <w:sz w:val="22"/>
-          <w:szCs w:val="22"/>
-          <w:highlight w:val="lightGray"/>
+        </w:rPr>
+        <w:t>/personal</w:t>
+      </w:r>
+      <w:r>
+        <w:rPr>
+          <w:rFonts w:ascii="Helvetica" w:hAnsi="Helvetica" w:cs="Helvetica"/>
+          <w:sz w:val="22"/>
+          <w:szCs w:val="22"/>
+        </w:rPr>
+        <w:t xml:space="preserve"> likelihood of practicing safe sex</w:t>
+      </w:r>
+      <w:r>
+        <w:rPr>
+          <w:rFonts w:ascii="Helvetica" w:hAnsi="Helvetica" w:cs="Helvetica"/>
+          <w:sz w:val="22"/>
+          <w:szCs w:val="22"/>
+        </w:rPr>
+        <w:t>. A green agent is</w:t>
+      </w:r>
+      <w:r>
+        <w:rPr>
+          <w:rFonts w:ascii="Helvetica" w:hAnsi="Helvetica" w:cs="Helvetica"/>
+          <w:sz w:val="22"/>
+          <w:szCs w:val="22"/>
+        </w:rPr>
+        <w:t xml:space="preserve"> more likely to engage in safe sex, </w:t>
+      </w:r>
+      <w:r>
+        <w:rPr>
+          <w:rFonts w:ascii="Helvetica" w:hAnsi="Helvetica" w:cs="Helvetica"/>
+          <w:sz w:val="22"/>
+          <w:szCs w:val="22"/>
+        </w:rPr>
+        <w:t>while</w:t>
+      </w:r>
+      <w:r>
+        <w:rPr>
+          <w:rFonts w:ascii="Helvetica" w:hAnsi="Helvetica" w:cs="Helvetica"/>
+          <w:sz w:val="22"/>
+          <w:szCs w:val="22"/>
+        </w:rPr>
+        <w:t xml:space="preserve"> a red agent is less likely to use a condom. The likelihood is a scale from 0 to 100, and agents that are 50% likely of having safe sex </w:t>
+      </w:r>
+      <w:r>
+        <w:rPr>
+          <w:rFonts w:ascii="Helvetica" w:hAnsi="Helvetica" w:cs="Helvetica"/>
+          <w:color w:val="F79646" w:themeColor="accent6"/>
+          <w:sz w:val="22"/>
+          <w:szCs w:val="22"/>
+        </w:rPr>
+        <w:t>are displayed as white</w:t>
+      </w:r>
+      <w:r>
+        <w:rPr>
+          <w:rFonts w:ascii="Helvetica" w:hAnsi="Helvetica" w:cs="Helvetica"/>
+          <w:sz w:val="22"/>
+          <w:szCs w:val="22"/>
+        </w:rPr>
+        <w:t xml:space="preserve">. </w:t>
+      </w:r>
+    </w:p>
+    <w:p>
+      <w:pPr>
+        <w:widowControl w:val="0"/>
+        <w:autoSpaceDE w:val="0"/>
+        <w:autoSpaceDN w:val="0"/>
+        <w:adjustRightInd w:val="0"/>
+        <w:spacing w:line="360" w:lineRule="auto"/>
+        <w:rPr>
+          <w:rFonts w:ascii="Helvetica" w:hAnsi="Helvetica" w:cs="Helvetica"/>
+          <w:sz w:val="22"/>
+          <w:szCs w:val="22"/>
+        </w:rPr>
+      </w:pPr>
+    </w:p>
+    <w:p>
+      <w:pPr>
+        <w:widowControl w:val="0"/>
+        <w:autoSpaceDE w:val="0"/>
+        <w:autoSpaceDN w:val="0"/>
+        <w:adjustRightInd w:val="0"/>
+        <w:spacing w:line="360" w:lineRule="auto"/>
+        <w:rPr>
+          <w:rFonts w:ascii="Helvetica" w:hAnsi="Helvetica" w:cs="Helvetica"/>
+          <w:sz w:val="22"/>
+          <w:szCs w:val="22"/>
+        </w:rPr>
+      </w:pPr>
+      <w:r>
+        <w:rPr>
+          <w:rFonts w:ascii="Helvetica" w:hAnsi="Helvetica" w:cs="Helvetica"/>
+          <w:sz w:val="22"/>
+          <w:szCs w:val="22"/>
+          <w:u w:val="single"/>
+        </w:rPr>
+        <w:t>Label</w:t>
+      </w:r>
+      <w:r>
+        <w:rPr>
+          <w:rFonts w:ascii="Helvetica" w:hAnsi="Helvetica" w:cs="Helvetica"/>
+          <w:sz w:val="22"/>
+          <w:szCs w:val="22"/>
+        </w:rPr>
+        <w:t xml:space="preserve"> – The labels, if enabled, also indicate each agent’s likelihood of practicing safe sex, but it is more accurate because it shows the exact value, whereas c</w:t>
+      </w:r>
+      <w:r>
+        <w:rPr>
+          <w:rFonts w:ascii="Helvetica" w:hAnsi="Helvetica" w:cs="Helvetica"/>
+          <w:sz w:val="22"/>
+          <w:szCs w:val="22"/>
+        </w:rPr>
+        <w:t>olor</w:t>
+      </w:r>
+      <w:r>
+        <w:rPr>
+          <w:rFonts w:ascii="Helvetica" w:hAnsi="Helvetica" w:cs="Helvetica"/>
+          <w:color w:val="F79646" w:themeColor="accent6"/>
+          <w:sz w:val="22"/>
+          <w:szCs w:val="22"/>
+        </w:rPr>
+        <w:t xml:space="preserve"> changes by increments of 5 (clarify more/reword).</w:t>
+      </w:r>
+      <w:r>
+        <w:rPr>
+          <w:rFonts w:ascii="Helvetica" w:hAnsi="Helvetica" w:cs="Helvetica"/>
+          <w:sz w:val="22"/>
+          <w:szCs w:val="22"/>
         </w:rPr>
         <w:t xml:space="preserve"> </w:t>
       </w:r>
-      <w:r>
-        <w:rPr>
-          <w:rFonts w:ascii="Helvetica" w:hAnsi="Helvetica" w:cs="Helvetica"/>
-          <w:sz w:val="22"/>
-          <w:szCs w:val="22"/>
-          <w:highlight w:val="lightGray"/>
-        </w:rPr>
-        <w:t xml:space="preserve">link </w:t>
+    </w:p>
+    <w:p>
+      <w:pPr>
+        <w:widowControl w:val="0"/>
+        <w:autoSpaceDE w:val="0"/>
+        <w:autoSpaceDN w:val="0"/>
+        <w:adjustRightInd w:val="0"/>
+        <w:spacing w:line="360" w:lineRule="auto"/>
+        <w:rPr>
+          <w:rFonts w:ascii="Helvetica" w:hAnsi="Helvetica" w:cs="Helvetica"/>
+          <w:sz w:val="22"/>
+          <w:szCs w:val="22"/>
+        </w:rPr>
+      </w:pPr>
+    </w:p>
+    <w:p>
+      <w:pPr>
+        <w:widowControl w:val="0"/>
+        <w:autoSpaceDE w:val="0"/>
+        <w:autoSpaceDN w:val="0"/>
+        <w:adjustRightInd w:val="0"/>
+        <w:spacing w:line="360" w:lineRule="auto"/>
+        <w:rPr>
+          <w:rFonts w:ascii="Helvetica" w:hAnsi="Helvetica" w:cs="Helvetica"/>
+          <w:sz w:val="22"/>
+          <w:szCs w:val="22"/>
+        </w:rPr>
+      </w:pPr>
+      <w:r>
+        <w:rPr>
+          <w:rFonts w:ascii="Helvetica" w:hAnsi="Helvetica" w:cs="Helvetica"/>
+          <w:sz w:val="22"/>
+          <w:szCs w:val="22"/>
+          <w:u w:val="single"/>
+        </w:rPr>
+        <w:t>Links</w:t>
+      </w:r>
+      <w:r>
+        <w:rPr>
+          <w:rFonts w:ascii="Helvetica" w:hAnsi="Helvetica" w:cs="Helvetica"/>
+          <w:sz w:val="22"/>
+          <w:szCs w:val="22"/>
+        </w:rPr>
+        <w:t xml:space="preserve"> – </w:t>
+      </w:r>
+      <w:r>
+        <w:rPr>
+          <w:rFonts w:ascii="Helvetica" w:hAnsi="Helvetica" w:cs="Helvetica"/>
+          <w:sz w:val="22"/>
+          <w:szCs w:val="22"/>
+        </w:rPr>
+        <w:t>In this model, turtles can have multiple friends, but only one sexual partner at a time</w:t>
+      </w:r>
+      <w:r>
+        <w:rPr>
+          <w:rFonts w:ascii="Helvetica" w:hAnsi="Helvetica" w:cs="Helvetica"/>
+          <w:sz w:val="22"/>
+          <w:szCs w:val="22"/>
+        </w:rPr>
+        <w:t xml:space="preserve">. </w:t>
+      </w:r>
+      <w:r>
+        <w:rPr>
+          <w:rFonts w:ascii="Helvetica" w:hAnsi="Helvetica" w:cs="Helvetica"/>
+          <w:sz w:val="22"/>
+          <w:szCs w:val="22"/>
+        </w:rPr>
+        <w:t>The</w:t>
+      </w:r>
+      <w:r>
+        <w:rPr>
+          <w:rFonts w:ascii="Helvetica" w:hAnsi="Helvetica" w:cs="Helvetica"/>
+          <w:sz w:val="22"/>
+          <w:szCs w:val="22"/>
+        </w:rPr>
+        <w:t xml:space="preserve"> </w:t>
+      </w:r>
+      <w:r>
+        <w:rPr>
+          <w:rFonts w:ascii="Helvetica" w:hAnsi="Helvetica" w:cs="Helvetica"/>
+          <w:sz w:val="22"/>
+          <w:szCs w:val="22"/>
+        </w:rPr>
+        <w:t>type of relationship between the two agents</w:t>
+      </w:r>
+      <w:r>
+        <w:rPr>
+          <w:rFonts w:ascii="Helvetica" w:hAnsi="Helvetica" w:cs="Helvetica"/>
+          <w:sz w:val="22"/>
+          <w:szCs w:val="22"/>
+        </w:rPr>
+        <w:t xml:space="preserve"> is </w:t>
       </w:r>
       <w:r>
         <w:rPr>
@@ -5663,27 +5019,16 @@
           <w:color w:val="F79646" w:themeColor="accent6"/>
           <w:sz w:val="22"/>
           <w:szCs w:val="22"/>
-          <w:highlight w:val="lightGray"/>
-        </w:rPr>
-        <w:t>between two agents</w:t>
-      </w:r>
-      <w:r>
-        <w:rPr>
-          <w:rFonts w:ascii="Helvetica" w:hAnsi="Helvetica" w:cs="Helvetica"/>
-          <w:sz w:val="22"/>
-          <w:szCs w:val="22"/>
-          <w:highlight w:val="lightGray"/>
-        </w:rPr>
-        <w:t xml:space="preserve"> </w:t>
-      </w:r>
-      <w:r>
-        <w:rPr>
-          <w:rFonts w:ascii="Helvetica" w:hAnsi="Helvetica" w:cs="Helvetica"/>
-          <w:sz w:val="22"/>
-          <w:szCs w:val="22"/>
-          <w:highlight w:val="lightGray"/>
-        </w:rPr>
-        <w:t xml:space="preserve">indicates </w:t>
+        </w:rPr>
+        <w:t>distinguished/indicated</w:t>
+      </w:r>
+      <w:r>
+        <w:rPr>
+          <w:rFonts w:ascii="Helvetica" w:hAnsi="Helvetica" w:cs="Helvetica"/>
+          <w:sz w:val="22"/>
+          <w:szCs w:val="22"/>
+        </w:rPr>
+        <w:t xml:space="preserve"> by color of the</w:t>
       </w:r>
       <w:r>
         <w:rPr>
@@ -5691,55 +5036,16 @@
           <w:color w:val="F79646" w:themeColor="accent6"/>
           <w:sz w:val="22"/>
           <w:szCs w:val="22"/>
-          <w:highlight w:val="lightGray"/>
-        </w:rPr>
-        <w:t>the</w:t>
-      </w:r>
-      <w:r>
-        <w:rPr>
-          <w:rFonts w:ascii="Helvetica" w:hAnsi="Helvetica" w:cs="Helvetica"/>
-          <w:sz w:val="22"/>
-          <w:szCs w:val="22"/>
-          <w:highlight w:val="lightGray"/>
-        </w:rPr>
-        <w:t xml:space="preserve"> </w:t>
-      </w:r>
-      <w:r>
-        <w:rPr>
-          <w:rFonts w:ascii="Helvetica" w:hAnsi="Helvetica" w:cs="Helvetica"/>
-          <w:sz w:val="22"/>
-          <w:szCs w:val="22"/>
-          <w:highlight w:val="lightGray"/>
-        </w:rPr>
-        <w:t>type of relationship between the two agents / is distinguished by color: a blue link denotes friendship, and magenta link den</w:t>
-      </w:r>
-      <w:r>
-        <w:rPr>
-          <w:rFonts w:ascii="Helvetica" w:hAnsi="Helvetica" w:cs="Helvetica"/>
-          <w:sz w:val="22"/>
-          <w:szCs w:val="22"/>
-          <w:highlight w:val="lightGray"/>
-        </w:rPr>
-        <w:t xml:space="preserve">otes a sexual partnership </w:t>
-      </w:r>
-      <w:r>
-        <w:rPr>
-          <w:rFonts w:ascii="Helvetica" w:hAnsi="Helvetica" w:cs="Helvetica"/>
-          <w:strike/>
-          <w:sz w:val="22"/>
-          <w:szCs w:val="22"/>
-          <w:highlight w:val="lightGray"/>
-        </w:rPr>
-        <w:t>link</w:t>
-      </w:r>
-      <w:r>
-        <w:rPr>
-          <w:rFonts w:ascii="Helvetica" w:hAnsi="Helvetica" w:cs="Helvetica"/>
-          <w:sz w:val="22"/>
-          <w:szCs w:val="22"/>
-          <w:highlight w:val="lightGray"/>
-        </w:rPr>
-        <w:t>.</w:t>
+        </w:rPr>
+        <w:t xml:space="preserve"> [connecting] </w:t>
+      </w:r>
+      <w:r>
+        <w:rPr>
+          <w:rFonts w:ascii="Helvetica" w:hAnsi="Helvetica" w:cs="Helvetica"/>
+          <w:sz w:val="22"/>
+          <w:szCs w:val="22"/>
+        </w:rPr>
+        <w:t>link: a blue link denotes friendship, and magenta link denotes a sexual partnership.</w:t>
       </w:r>
     </w:p>
     <w:p>
@@ -22306,7 +21612,7 @@
 </file>
 
 <file path=customXml/itemProps1.xml><?xml version="1.0" encoding="utf-8"?>
-<ds:datastoreItem xmlns:ds="http://schemas.openxmlformats.org/officeDocument/2006/customXml" ds:itemID="{2DEAD44D-D1EA-1641-BE44-01465ED6BF96}">
+<ds:datastoreItem xmlns:ds="http://schemas.openxmlformats.org/officeDocument/2006/customXml" ds:itemID="{2496F1ED-1008-EA4B-B412-4A794D9DA806}">
   <ds:schemaRefs>
     <ds:schemaRef ds:uri="http://schemas.openxmlformats.org/officeDocument/2006/bibliography"/>
   </ds:schemaRefs>

</xml_diff>

<commit_message>
dunno stopped working hours ago
</commit_message>
<xml_diff>
--- a/letsfinishthisyo/bartos-netlogo-final-new-v2.docx
+++ b/letsfinishthisyo/bartos-netlogo-final-new-v2.docx
@@ -832,6 +832,55 @@
           <w:szCs w:val="22"/>
         </w:rPr>
         <w:t xml:space="preserve"> Parameters</w:t>
+      </w:r>
+      <w:bookmarkStart w:id="0" w:name="_GoBack"/>
+      <w:bookmarkEnd w:id="0"/>
+    </w:p>
+    <w:p>
+      <w:pPr>
+        <w:widowControl w:val="0"/>
+        <w:autoSpaceDE w:val="0"/>
+        <w:autoSpaceDN w:val="0"/>
+        <w:adjustRightInd w:val="0"/>
+        <w:spacing w:line="360" w:lineRule="auto"/>
+        <w:rPr>
+          <w:rFonts w:ascii="Helvetica" w:hAnsi="Helvetica" w:cs="Helvetica"/>
+          <w:color w:val="4BACC6" w:themeColor="accent5"/>
+          <w:sz w:val="22"/>
+          <w:szCs w:val="22"/>
+        </w:rPr>
+      </w:pPr>
+      <w:r>
+        <w:rPr>
+          <w:rFonts w:ascii="Helvetica" w:hAnsi="Helvetica" w:cs="Helvetica"/>
+          <w:color w:val="4BACC6" w:themeColor="accent5"/>
+          <w:sz w:val="22"/>
+          <w:szCs w:val="22"/>
+          <w:highlight w:val="yellow"/>
+        </w:rPr>
+        <w:t>(</w:t>
+      </w:r>
+      <w:proofErr w:type="gramStart"/>
+      <w:r>
+        <w:rPr>
+          <w:rFonts w:ascii="Helvetica" w:hAnsi="Helvetica" w:cs="Helvetica"/>
+          <w:color w:val="4BACC6" w:themeColor="accent5"/>
+          <w:sz w:val="22"/>
+          <w:szCs w:val="22"/>
+          <w:highlight w:val="yellow"/>
+        </w:rPr>
+        <w:t>include</w:t>
+      </w:r>
+      <w:proofErr w:type="gramEnd"/>
+      <w:r>
+        <w:rPr>
+          <w:rFonts w:ascii="Helvetica" w:hAnsi="Helvetica" w:cs="Helvetica"/>
+          <w:color w:val="4BACC6" w:themeColor="accent5"/>
+          <w:sz w:val="22"/>
+          <w:szCs w:val="22"/>
+          <w:highlight w:val="yellow"/>
+        </w:rPr>
+        <w:t xml:space="preserve"> image of model interface??)</w:t>
       </w:r>
     </w:p>
     <w:p>
@@ -22037,8 +22086,6 @@
         </w:rPr>
         <w:t>Check that “Opinion” isn’t used in a confusing way</w:t>
       </w:r>
-      <w:bookmarkStart w:id="0" w:name="_GoBack"/>
-      <w:bookmarkEnd w:id="0"/>
     </w:p>
     <w:p>
       <w:pPr>
@@ -24337,7 +24384,7 @@
 </file>
 
 <file path=customXml/itemProps1.xml><?xml version="1.0" encoding="utf-8"?>
-<ds:datastoreItem xmlns:ds="http://schemas.openxmlformats.org/officeDocument/2006/customXml" ds:itemID="{336979B1-948C-8745-A46D-575E7D7ABD72}">
+<ds:datastoreItem xmlns:ds="http://schemas.openxmlformats.org/officeDocument/2006/customXml" ds:itemID="{F2FDC3E2-08B9-9A42-9A10-B3A96C4BCA25}">
   <ds:schemaRefs>
     <ds:schemaRef ds:uri="http://schemas.openxmlformats.org/officeDocument/2006/bibliography"/>
   </ds:schemaRefs>

</xml_diff>

<commit_message>
explained some functions in the lower part, about to move over some of my rationale
</commit_message>
<xml_diff>
--- a/letsfinishthisyo/bartos-netlogo-final-new-v2.docx
+++ b/letsfinishthisyo/bartos-netlogo-final-new-v2.docx
@@ -1936,6 +1936,7 @@
         <w:spacing w:line="360" w:lineRule="auto"/>
         <w:rPr>
           <w:rFonts w:ascii="Helvetica" w:hAnsi="Helvetica" w:cs="Helvetica"/>
+          <w:color w:val="4F81BD" w:themeColor="accent1"/>
           <w:sz w:val="22"/>
           <w:szCs w:val="22"/>
         </w:rPr>
@@ -2298,6 +2299,138 @@
           <w:szCs w:val="22"/>
         </w:rPr>
       </w:pPr>
+      <w:r>
+        <w:rPr>
+          <w:rFonts w:ascii="Helvetica" w:hAnsi="Helvetica" w:cs="Helvetica"/>
+          <w:sz w:val="22"/>
+          <w:szCs w:val="22"/>
+          <w:highlight w:val="yellow"/>
+        </w:rPr>
+        <w:t xml:space="preserve">Note: </w:t>
+      </w:r>
+      <w:r>
+        <w:rPr>
+          <w:rFonts w:ascii="Helvetica" w:hAnsi="Helvetica" w:cs="Helvetica"/>
+          <w:sz w:val="22"/>
+          <w:szCs w:val="22"/>
+          <w:highlight w:val="yellow"/>
+        </w:rPr>
+        <w:t xml:space="preserve">Chose </w:t>
+      </w:r>
+      <w:proofErr w:type="spellStart"/>
+      <w:r>
+        <w:rPr>
+          <w:rFonts w:ascii="Helvetica" w:hAnsi="Helvetica" w:cs="Helvetica"/>
+          <w:sz w:val="22"/>
+          <w:szCs w:val="22"/>
+          <w:highlight w:val="yellow"/>
+        </w:rPr>
+        <w:t>mesosystem</w:t>
+      </w:r>
+      <w:proofErr w:type="spellEnd"/>
+      <w:r>
+        <w:rPr>
+          <w:rFonts w:ascii="Helvetica" w:hAnsi="Helvetica" w:cs="Helvetica"/>
+          <w:sz w:val="22"/>
+          <w:szCs w:val="22"/>
+          <w:highlight w:val="yellow"/>
+        </w:rPr>
+        <w:t xml:space="preserve"> terminology based on </w:t>
+      </w:r>
+      <w:proofErr w:type="spellStart"/>
+      <w:r>
+        <w:rPr>
+          <w:rFonts w:ascii="Helvetica" w:hAnsi="Helvetica" w:cs="Helvetica"/>
+          <w:sz w:val="22"/>
+          <w:szCs w:val="22"/>
+          <w:highlight w:val="yellow"/>
+        </w:rPr>
+        <w:t>Bronfenbrenner’s</w:t>
+      </w:r>
+      <w:proofErr w:type="spellEnd"/>
+      <w:r>
+        <w:rPr>
+          <w:rFonts w:ascii="Helvetica" w:hAnsi="Helvetica" w:cs="Helvetica"/>
+          <w:sz w:val="22"/>
+          <w:szCs w:val="22"/>
+          <w:highlight w:val="yellow"/>
+        </w:rPr>
+        <w:t xml:space="preserve"> word, but not his theory.  </w:t>
+      </w:r>
+      <w:r>
+        <w:rPr>
+          <w:rFonts w:ascii="Helvetica" w:hAnsi="Helvetica" w:cs="Helvetica"/>
+          <w:sz w:val="22"/>
+          <w:szCs w:val="22"/>
+          <w:highlight w:val="yellow"/>
+        </w:rPr>
+        <w:sym w:font="Wingdings" w:char="F0E0"/>
+      </w:r>
+      <w:r>
+        <w:rPr>
+          <w:rFonts w:ascii="Helvetica" w:hAnsi="Helvetica" w:cs="Helvetica"/>
+          <w:sz w:val="22"/>
+          <w:szCs w:val="22"/>
+          <w:highlight w:val="yellow"/>
+        </w:rPr>
+        <w:t xml:space="preserve"> </w:t>
+      </w:r>
+      <w:proofErr w:type="gramStart"/>
+      <w:r>
+        <w:rPr>
+          <w:rFonts w:ascii="Helvetica" w:hAnsi="Helvetica" w:cs="Helvetica"/>
+          <w:sz w:val="22"/>
+          <w:szCs w:val="22"/>
+          <w:highlight w:val="yellow"/>
+        </w:rPr>
+        <w:t>don’t</w:t>
+      </w:r>
+      <w:proofErr w:type="gramEnd"/>
+      <w:r>
+        <w:rPr>
+          <w:rFonts w:ascii="Helvetica" w:hAnsi="Helvetica" w:cs="Helvetica"/>
+          <w:sz w:val="22"/>
+          <w:szCs w:val="22"/>
+          <w:highlight w:val="yellow"/>
+        </w:rPr>
+        <w:t xml:space="preserve"> include this in rationale section, include in parameter section</w:t>
+      </w:r>
+      <w:r>
+        <w:rPr>
+          <w:rFonts w:ascii="Helvetica" w:hAnsi="Helvetica" w:cs="Helvetica"/>
+          <w:sz w:val="22"/>
+          <w:szCs w:val="22"/>
+        </w:rPr>
+        <w:t xml:space="preserve"> </w:t>
+      </w:r>
+    </w:p>
+    <w:p>
+      <w:pPr>
+        <w:widowControl w:val="0"/>
+        <w:autoSpaceDE w:val="0"/>
+        <w:autoSpaceDN w:val="0"/>
+        <w:adjustRightInd w:val="0"/>
+        <w:spacing w:line="360" w:lineRule="auto"/>
+        <w:rPr>
+          <w:rFonts w:ascii="Helvetica" w:hAnsi="Helvetica" w:cs="Helvetica"/>
+          <w:sz w:val="22"/>
+          <w:szCs w:val="22"/>
+        </w:rPr>
+      </w:pPr>
+    </w:p>
+    <w:p>
+      <w:pPr>
+        <w:widowControl w:val="0"/>
+        <w:autoSpaceDE w:val="0"/>
+        <w:autoSpaceDN w:val="0"/>
+        <w:adjustRightInd w:val="0"/>
+        <w:spacing w:line="360" w:lineRule="auto"/>
+        <w:rPr>
+          <w:rFonts w:ascii="Helvetica" w:hAnsi="Helvetica" w:cs="Helvetica"/>
+          <w:sz w:val="22"/>
+          <w:szCs w:val="22"/>
+        </w:rPr>
+      </w:pPr>
     </w:p>
     <w:p>
       <w:pPr>
@@ -3555,8 +3688,6 @@
           <w:szCs w:val="22"/>
         </w:rPr>
       </w:pPr>
-      <w:bookmarkStart w:id="0" w:name="_GoBack"/>
-      <w:bookmarkEnd w:id="0"/>
     </w:p>
     <w:p>
       <w:pPr>
@@ -4882,7 +5013,7 @@
           <w:szCs w:val="22"/>
           <w:highlight w:val="yellow"/>
         </w:rPr>
-        <w:t>(need to implement, think its only on polar ends right now)</w:t>
+        <w:t>(need to implement, its only on polar ends right now)</w:t>
       </w:r>
     </w:p>
     <w:p>
@@ -5282,54 +5413,6 @@
         </w:rPr>
         <w:t xml:space="preserve"> personal likelihood of practicing safe sex</w:t>
       </w:r>
-      <w:r>
-        <w:rPr>
-          <w:rFonts w:ascii="Helvetica" w:hAnsi="Helvetica" w:cs="Helvetica"/>
-          <w:sz w:val="22"/>
-          <w:szCs w:val="22"/>
-        </w:rPr>
-        <w:t xml:space="preserve"> </w:t>
-      </w:r>
-      <w:proofErr w:type="gramStart"/>
-      <w:r>
-        <w:rPr>
-          <w:rFonts w:ascii="Helvetica" w:hAnsi="Helvetica" w:cs="Helvetica"/>
-          <w:color w:val="9BBB59" w:themeColor="accent3"/>
-          <w:sz w:val="22"/>
-          <w:szCs w:val="22"/>
-        </w:rPr>
-        <w:t xml:space="preserve">( </w:t>
-      </w:r>
-      <w:r>
-        <w:rPr>
-          <w:rFonts w:ascii="Helvetica" w:hAnsi="Helvetica" w:cs="Helvetica"/>
-          <w:b/>
-          <w:color w:val="9BBB59" w:themeColor="accent3"/>
-          <w:sz w:val="22"/>
-          <w:szCs w:val="22"/>
-        </w:rPr>
-        <w:t>talk</w:t>
-      </w:r>
-      <w:proofErr w:type="gramEnd"/>
-      <w:r>
-        <w:rPr>
-          <w:rFonts w:ascii="Helvetica" w:hAnsi="Helvetica" w:cs="Helvetica"/>
-          <w:b/>
-          <w:color w:val="9BBB59" w:themeColor="accent3"/>
-          <w:sz w:val="22"/>
-          <w:szCs w:val="22"/>
-        </w:rPr>
-        <w:t xml:space="preserve">-to-peers </w:t>
-      </w:r>
-      <w:r>
-        <w:rPr>
-          <w:rFonts w:ascii="Helvetica" w:hAnsi="Helvetica" w:cs="Helvetica"/>
-          <w:color w:val="9BBB59" w:themeColor="accent3"/>
-          <w:sz w:val="22"/>
-          <w:szCs w:val="22"/>
-        </w:rPr>
-        <w:t>)</w:t>
-      </w:r>
     </w:p>
     <w:p>
       <w:pPr>
@@ -5839,56 +5922,6 @@
           <w:sz w:val="22"/>
           <w:szCs w:val="22"/>
         </w:rPr>
-        <w:t xml:space="preserve">. </w:t>
-      </w:r>
-      <w:r>
-        <w:rPr>
-          <w:rFonts w:ascii="Helvetica" w:hAnsi="Helvetica"/>
-          <w:strike/>
-          <w:color w:val="4F81BD" w:themeColor="accent1"/>
-          <w:sz w:val="22"/>
-          <w:szCs w:val="22"/>
-        </w:rPr>
-        <w:t xml:space="preserve">This </w:t>
-      </w:r>
-      <w:r>
-        <w:rPr>
-          <w:rFonts w:ascii="Helvetica" w:hAnsi="Helvetica"/>
-          <w:strike/>
-          <w:color w:val="4F81BD" w:themeColor="accent1"/>
-          <w:sz w:val="22"/>
-          <w:szCs w:val="22"/>
-        </w:rPr>
-        <w:t>give</w:t>
-      </w:r>
-      <w:r>
-        <w:rPr>
-          <w:rFonts w:ascii="Helvetica" w:hAnsi="Helvetica"/>
-          <w:strike/>
-          <w:color w:val="4F81BD" w:themeColor="accent1"/>
-          <w:sz w:val="22"/>
-          <w:szCs w:val="22"/>
-        </w:rPr>
-        <w:t>s</w:t>
-      </w:r>
-      <w:r>
-        <w:rPr>
-          <w:rFonts w:ascii="Helvetica" w:hAnsi="Helvetica"/>
-          <w:strike/>
-          <w:color w:val="4F81BD" w:themeColor="accent1"/>
-          <w:sz w:val="22"/>
-          <w:szCs w:val="22"/>
-        </w:rPr>
-        <w:t xml:space="preserve"> everyone (coupled or not) a chance to make a friend</w:t>
-      </w:r>
-      <w:r>
-        <w:rPr>
-          <w:rFonts w:ascii="Helvetica" w:hAnsi="Helvetica"/>
-          <w:strike/>
-          <w:color w:val="4F81BD" w:themeColor="accent1"/>
-          <w:sz w:val="22"/>
-          <w:szCs w:val="22"/>
-        </w:rPr>
         <w:t>.</w:t>
       </w:r>
     </w:p>
@@ -5932,8 +5965,27 @@
           <w:sz w:val="22"/>
           <w:szCs w:val="22"/>
         </w:rPr>
-        <w:t xml:space="preserve"> to make a friend on each tick. </w:t>
-      </w:r>
+        <w:t xml:space="preserve"> to make a friend on each tick.</w:t>
+      </w:r>
+    </w:p>
+    <w:p>
+      <w:pPr>
+        <w:pStyle w:val="ListParagraph"/>
+        <w:widowControl w:val="0"/>
+        <w:numPr>
+          <w:ilvl w:val="2"/>
+          <w:numId w:val="2"/>
+        </w:numPr>
+        <w:autoSpaceDE w:val="0"/>
+        <w:autoSpaceDN w:val="0"/>
+        <w:adjustRightInd w:val="0"/>
+        <w:spacing w:line="360" w:lineRule="auto"/>
+        <w:rPr>
+          <w:rFonts w:ascii="Helvetica" w:hAnsi="Helvetica" w:cs="Helvetica"/>
+          <w:sz w:val="22"/>
+          <w:szCs w:val="22"/>
+        </w:rPr>
+      </w:pPr>
       <w:r>
         <w:rPr>
           <w:rFonts w:ascii="Helvetica" w:hAnsi="Helvetica" w:cs="Helvetica"/>
@@ -5996,28 +6048,242 @@
           <w:rFonts w:ascii="Helvetica" w:hAnsi="Helvetica" w:cs="Helvetica"/>
           <w:sz w:val="22"/>
           <w:szCs w:val="22"/>
-          <w:highlight w:val="lightGray"/>
-        </w:rPr>
-      </w:pPr>
-      <w:proofErr w:type="gramStart"/>
-      <w:r>
-        <w:rPr>
-          <w:rFonts w:ascii="Helvetica" w:hAnsi="Helvetica" w:cs="Helvetica"/>
-          <w:sz w:val="22"/>
-          <w:szCs w:val="22"/>
-          <w:highlight w:val="lightGray"/>
-        </w:rPr>
-        <w:t>every</w:t>
-      </w:r>
-      <w:proofErr w:type="gramEnd"/>
-      <w:r>
-        <w:rPr>
-          <w:rFonts w:ascii="Helvetica" w:hAnsi="Helvetica" w:cs="Helvetica"/>
-          <w:sz w:val="22"/>
-          <w:szCs w:val="22"/>
-          <w:highlight w:val="lightGray"/>
-        </w:rPr>
-        <w:t xml:space="preserve"> agent, coupled or not, gets a chance to make a friend on each tick, as long as they have not reached their maximum limit of friends.</w:t>
+        </w:rPr>
+      </w:pPr>
+      <w:r>
+        <w:rPr>
+          <w:rFonts w:ascii="Helvetica" w:hAnsi="Helvetica" w:cs="Helvetica"/>
+          <w:sz w:val="22"/>
+          <w:szCs w:val="22"/>
+        </w:rPr>
+        <w:t>If this agent has not reached their maximum limit of friends</w:t>
+      </w:r>
+      <w:r>
+        <w:rPr>
+          <w:rFonts w:ascii="Helvetica" w:hAnsi="Helvetica" w:cs="Helvetica"/>
+          <w:sz w:val="22"/>
+          <w:szCs w:val="22"/>
+        </w:rPr>
+        <w:t xml:space="preserve"> </w:t>
+      </w:r>
+      <w:r>
+        <w:rPr>
+          <w:rFonts w:ascii="Helvetica" w:hAnsi="Helvetica"/>
+          <w:sz w:val="22"/>
+          <w:szCs w:val="22"/>
+        </w:rPr>
+        <w:t>(and random chance permits)</w:t>
+      </w:r>
+      <w:r>
+        <w:rPr>
+          <w:rFonts w:ascii="Helvetica" w:hAnsi="Helvetica" w:cs="Helvetica"/>
+          <w:sz w:val="22"/>
+          <w:szCs w:val="22"/>
+        </w:rPr>
+        <w:t>,</w:t>
+      </w:r>
+      <w:r>
+        <w:rPr>
+          <w:rFonts w:ascii="Helvetica" w:hAnsi="Helvetica" w:cs="Helvetica"/>
+          <w:sz w:val="22"/>
+          <w:szCs w:val="22"/>
+        </w:rPr>
+        <w:t xml:space="preserve"> </w:t>
+      </w:r>
+      <w:r>
+        <w:rPr>
+          <w:rFonts w:ascii="Helvetica" w:hAnsi="Helvetica" w:cs="Helvetica"/>
+          <w:sz w:val="22"/>
+          <w:szCs w:val="22"/>
+        </w:rPr>
+        <w:t>they try to make a friend</w:t>
+      </w:r>
+      <w:r>
+        <w:rPr>
+          <w:rFonts w:ascii="Helvetica" w:hAnsi="Helvetica" w:cs="Helvetica"/>
+          <w:sz w:val="22"/>
+          <w:szCs w:val="22"/>
+        </w:rPr>
+        <w:t>.</w:t>
+      </w:r>
+    </w:p>
+    <w:p>
+      <w:pPr>
+        <w:pStyle w:val="ListParagraph"/>
+        <w:widowControl w:val="0"/>
+        <w:numPr>
+          <w:ilvl w:val="0"/>
+          <w:numId w:val="2"/>
+        </w:numPr>
+        <w:autoSpaceDE w:val="0"/>
+        <w:autoSpaceDN w:val="0"/>
+        <w:adjustRightInd w:val="0"/>
+        <w:spacing w:line="360" w:lineRule="auto"/>
+        <w:rPr>
+          <w:rFonts w:ascii="Helvetica" w:hAnsi="Helvetica" w:cs="Helvetica"/>
+          <w:sz w:val="22"/>
+          <w:szCs w:val="22"/>
+        </w:rPr>
+      </w:pPr>
+      <w:r>
+        <w:rPr>
+          <w:rFonts w:ascii="Helvetica" w:hAnsi="Helvetica"/>
+          <w:sz w:val="22"/>
+          <w:szCs w:val="22"/>
+        </w:rPr>
+        <w:t xml:space="preserve">Agents </w:t>
+      </w:r>
+      <w:r>
+        <w:rPr>
+          <w:rFonts w:ascii="Helvetica" w:hAnsi="Helvetica"/>
+          <w:color w:val="F79646" w:themeColor="accent6"/>
+          <w:sz w:val="22"/>
+          <w:szCs w:val="22"/>
+        </w:rPr>
+        <w:t xml:space="preserve">that </w:t>
+      </w:r>
+      <w:r>
+        <w:rPr>
+          <w:rFonts w:ascii="Helvetica" w:hAnsi="Helvetica"/>
+          <w:color w:val="F79646" w:themeColor="accent6"/>
+          <w:sz w:val="22"/>
+          <w:szCs w:val="22"/>
+        </w:rPr>
+        <w:t>(</w:t>
+      </w:r>
+      <w:r>
+        <w:rPr>
+          <w:rFonts w:ascii="Helvetica" w:hAnsi="Helvetica"/>
+          <w:color w:val="F79646" w:themeColor="accent6"/>
+          <w:sz w:val="22"/>
+          <w:szCs w:val="22"/>
+        </w:rPr>
+        <w:t>currently</w:t>
+      </w:r>
+      <w:r>
+        <w:rPr>
+          <w:rFonts w:ascii="Helvetica" w:hAnsi="Helvetica"/>
+          <w:color w:val="F79646" w:themeColor="accent6"/>
+          <w:sz w:val="22"/>
+          <w:szCs w:val="22"/>
+        </w:rPr>
+        <w:t>)</w:t>
+      </w:r>
+      <w:r>
+        <w:rPr>
+          <w:rFonts w:ascii="Helvetica" w:hAnsi="Helvetica"/>
+          <w:color w:val="F79646" w:themeColor="accent6"/>
+          <w:sz w:val="22"/>
+          <w:szCs w:val="22"/>
+        </w:rPr>
+        <w:t xml:space="preserve"> have a sexual partner</w:t>
+      </w:r>
+      <w:r>
+        <w:rPr>
+          <w:rFonts w:ascii="Helvetica" w:hAnsi="Helvetica"/>
+          <w:sz w:val="22"/>
+          <w:szCs w:val="22"/>
+        </w:rPr>
+        <w:t xml:space="preserve"> can </w:t>
+      </w:r>
+      <w:r>
+        <w:rPr>
+          <w:rFonts w:ascii="Helvetica" w:hAnsi="Helvetica"/>
+          <w:color w:val="F79646" w:themeColor="accent6"/>
+          <w:sz w:val="22"/>
+          <w:szCs w:val="22"/>
+        </w:rPr>
+        <w:t>potentially</w:t>
+      </w:r>
+      <w:r>
+        <w:rPr>
+          <w:rFonts w:ascii="Helvetica" w:hAnsi="Helvetica"/>
+          <w:sz w:val="22"/>
+          <w:szCs w:val="22"/>
+        </w:rPr>
+        <w:t xml:space="preserve"> uncouple </w:t>
+      </w:r>
+      <w:r>
+        <w:rPr>
+          <w:rFonts w:ascii="Helvetica" w:hAnsi="Helvetica"/>
+          <w:strike/>
+          <w:sz w:val="22"/>
+          <w:szCs w:val="22"/>
+        </w:rPr>
+        <w:t>or</w:t>
+      </w:r>
+      <w:r>
+        <w:rPr>
+          <w:rFonts w:ascii="Helvetica" w:hAnsi="Helvetica"/>
+          <w:strike/>
+          <w:sz w:val="22"/>
+          <w:szCs w:val="22"/>
+        </w:rPr>
+        <w:t xml:space="preserve"> potentially break up</w:t>
+      </w:r>
+      <w:r>
+        <w:rPr>
+          <w:rFonts w:ascii="Helvetica" w:hAnsi="Helvetica"/>
+          <w:sz w:val="22"/>
+          <w:szCs w:val="22"/>
+        </w:rPr>
+        <w:t>.</w:t>
+      </w:r>
+      <w:r>
+        <w:rPr>
+          <w:rFonts w:ascii="Helvetica" w:hAnsi="Helvetica"/>
+          <w:sz w:val="22"/>
+          <w:szCs w:val="22"/>
+        </w:rPr>
+        <w:t xml:space="preserve"> </w:t>
+      </w:r>
+      <w:r>
+        <w:rPr>
+          <w:rFonts w:ascii="Helvetica" w:hAnsi="Helvetica"/>
+          <w:sz w:val="22"/>
+          <w:szCs w:val="22"/>
+        </w:rPr>
+        <w:t xml:space="preserve">Agents will </w:t>
+      </w:r>
+      <w:r>
+        <w:rPr>
+          <w:rFonts w:ascii="Helvetica" w:hAnsi="Helvetica"/>
+          <w:sz w:val="22"/>
+          <w:szCs w:val="22"/>
+        </w:rPr>
+        <w:t>uncouple</w:t>
+      </w:r>
+      <w:r>
+        <w:rPr>
+          <w:rFonts w:ascii="Helvetica" w:hAnsi="Helvetica"/>
+          <w:sz w:val="22"/>
+          <w:szCs w:val="22"/>
+        </w:rPr>
+        <w:t xml:space="preserve"> if the length of the relationship reaches</w:t>
+      </w:r>
+      <w:r>
+        <w:rPr>
+          <w:rFonts w:ascii="Helvetica" w:hAnsi="Helvetica"/>
+          <w:sz w:val="22"/>
+          <w:szCs w:val="22"/>
+        </w:rPr>
+        <w:t xml:space="preserve"> t</w:t>
+      </w:r>
+      <w:r>
+        <w:rPr>
+          <w:rFonts w:ascii="Helvetica" w:hAnsi="Helvetica"/>
+          <w:sz w:val="22"/>
+          <w:szCs w:val="22"/>
+        </w:rPr>
+        <w:t>he commitment threshold for one of the partners</w:t>
+      </w:r>
+      <w:r>
+        <w:rPr>
+          <w:rFonts w:ascii="Helvetica" w:hAnsi="Helvetica"/>
+          <w:sz w:val="22"/>
+          <w:szCs w:val="22"/>
+        </w:rPr>
+        <w:t>.</w:t>
       </w:r>
     </w:p>
     <w:p>
@@ -6044,15 +6310,98 @@
           <w:sz w:val="22"/>
           <w:szCs w:val="22"/>
         </w:rPr>
-        <w:t>If this agent already has reached their maximum limit of friends,</w:t>
-      </w:r>
-      <w:r>
-        <w:rPr>
-          <w:rFonts w:ascii="Helvetica" w:hAnsi="Helvetica" w:cs="Helvetica"/>
-          <w:sz w:val="22"/>
-          <w:szCs w:val="22"/>
-        </w:rPr>
-        <w:t xml:space="preserve"> they</w:t>
+        <w:t xml:space="preserve">The order in which these functions are called on each tick (uncouple after make-friends and couple) </w:t>
+      </w:r>
+      <w:r>
+        <w:rPr>
+          <w:rFonts w:ascii="Helvetica" w:hAnsi="Helvetica" w:cs="Helvetica"/>
+          <w:color w:val="F79646" w:themeColor="accent6"/>
+          <w:sz w:val="22"/>
+          <w:szCs w:val="22"/>
+        </w:rPr>
+        <w:t>helps</w:t>
+      </w:r>
+      <w:r>
+        <w:rPr>
+          <w:rFonts w:ascii="Helvetica" w:hAnsi="Helvetica" w:cs="Helvetica"/>
+          <w:color w:val="F79646" w:themeColor="accent6"/>
+          <w:sz w:val="22"/>
+          <w:szCs w:val="22"/>
+        </w:rPr>
+        <w:t xml:space="preserve"> restrict</w:t>
+      </w:r>
+      <w:r>
+        <w:rPr>
+          <w:rFonts w:ascii="Helvetica" w:hAnsi="Helvetica" w:cs="Helvetica"/>
+          <w:color w:val="F79646" w:themeColor="accent6"/>
+          <w:sz w:val="22"/>
+          <w:szCs w:val="22"/>
+        </w:rPr>
+        <w:t>/place a restriction on</w:t>
+      </w:r>
+      <w:r>
+        <w:rPr>
+          <w:rFonts w:ascii="Helvetica" w:hAnsi="Helvetica" w:cs="Helvetica"/>
+          <w:color w:val="F79646" w:themeColor="accent6"/>
+          <w:sz w:val="22"/>
+          <w:szCs w:val="22"/>
+        </w:rPr>
+        <w:t xml:space="preserve"> who can couple after uncoupling</w:t>
+      </w:r>
+      <w:r>
+        <w:rPr>
+          <w:rFonts w:ascii="Helvetica" w:hAnsi="Helvetica" w:cs="Helvetica"/>
+          <w:color w:val="F79646" w:themeColor="accent6"/>
+          <w:sz w:val="22"/>
+          <w:szCs w:val="22"/>
+        </w:rPr>
+        <w:t>,</w:t>
+      </w:r>
+      <w:r>
+        <w:rPr>
+          <w:rFonts w:ascii="Helvetica" w:hAnsi="Helvetica" w:cs="Helvetica"/>
+          <w:color w:val="F79646" w:themeColor="accent6"/>
+          <w:sz w:val="22"/>
+          <w:szCs w:val="22"/>
+        </w:rPr>
+        <w:t xml:space="preserve"> simulate that exes would not be</w:t>
+      </w:r>
+      <w:r>
+        <w:rPr>
+          <w:rFonts w:ascii="Helvetica" w:hAnsi="Helvetica" w:cs="Helvetica"/>
+          <w:color w:val="F79646" w:themeColor="accent6"/>
+          <w:sz w:val="22"/>
+          <w:szCs w:val="22"/>
+        </w:rPr>
+        <w:t xml:space="preserve"> immediately </w:t>
+      </w:r>
+      <w:proofErr w:type="spellStart"/>
+      <w:r>
+        <w:rPr>
+          <w:rFonts w:ascii="Helvetica" w:hAnsi="Helvetica" w:cs="Helvetica"/>
+          <w:color w:val="F79646" w:themeColor="accent6"/>
+          <w:sz w:val="22"/>
+          <w:szCs w:val="22"/>
+        </w:rPr>
+        <w:t>friending</w:t>
+      </w:r>
+      <w:proofErr w:type="spellEnd"/>
+      <w:r>
+        <w:rPr>
+          <w:rFonts w:ascii="Helvetica" w:hAnsi="Helvetica" w:cs="Helvetica"/>
+          <w:color w:val="F79646" w:themeColor="accent6"/>
+          <w:sz w:val="22"/>
+          <w:szCs w:val="22"/>
+        </w:rPr>
+        <w:t xml:space="preserve"> each other again</w:t>
+      </w:r>
+      <w:r>
+        <w:rPr>
+          <w:rFonts w:ascii="Helvetica" w:hAnsi="Helvetica" w:cs="Helvetica"/>
+          <w:sz w:val="22"/>
+          <w:szCs w:val="22"/>
+        </w:rPr>
+        <w:t>,</w:t>
       </w:r>
       <w:r>
         <w:rPr>
@@ -6068,106 +6417,24 @@
           <w:sz w:val="22"/>
           <w:szCs w:val="22"/>
         </w:rPr>
-        <w:t>don't try to create any more friend links</w:t>
-      </w:r>
-    </w:p>
-    <w:p>
-      <w:pPr>
-        <w:pStyle w:val="ListParagraph"/>
-        <w:widowControl w:val="0"/>
-        <w:numPr>
-          <w:ilvl w:val="1"/>
-          <w:numId w:val="2"/>
-        </w:numPr>
-        <w:autoSpaceDE w:val="0"/>
-        <w:autoSpaceDN w:val="0"/>
-        <w:adjustRightInd w:val="0"/>
-        <w:spacing w:line="360" w:lineRule="auto"/>
-        <w:rPr>
-          <w:rFonts w:ascii="Helvetica" w:hAnsi="Helvetica" w:cs="Helvetica"/>
-          <w:sz w:val="22"/>
-          <w:szCs w:val="22"/>
-        </w:rPr>
-      </w:pPr>
-      <w:r>
-        <w:rPr>
-          <w:rFonts w:ascii="Helvetica" w:hAnsi="Helvetica" w:cs="Helvetica"/>
-          <w:sz w:val="22"/>
-          <w:szCs w:val="22"/>
-        </w:rPr>
-        <w:t>If this agent has not reached their maximum limit of friends</w:t>
-      </w:r>
-      <w:r>
-        <w:rPr>
-          <w:rFonts w:ascii="Helvetica" w:hAnsi="Helvetica" w:cs="Helvetica"/>
-          <w:sz w:val="22"/>
-          <w:szCs w:val="22"/>
-        </w:rPr>
-        <w:t xml:space="preserve"> </w:t>
-      </w:r>
-      <w:r>
-        <w:rPr>
-          <w:rFonts w:ascii="Helvetica" w:hAnsi="Helvetica"/>
-          <w:sz w:val="22"/>
-          <w:szCs w:val="22"/>
-        </w:rPr>
-        <w:t>(and random chance permits)</w:t>
-      </w:r>
-      <w:r>
-        <w:rPr>
-          <w:rFonts w:ascii="Helvetica" w:hAnsi="Helvetica" w:cs="Helvetica"/>
-          <w:sz w:val="22"/>
-          <w:szCs w:val="22"/>
-        </w:rPr>
-        <w:t>,</w:t>
-      </w:r>
-      <w:r>
-        <w:rPr>
-          <w:rFonts w:ascii="Helvetica" w:hAnsi="Helvetica" w:cs="Helvetica"/>
-          <w:sz w:val="22"/>
-          <w:szCs w:val="22"/>
-        </w:rPr>
-        <w:t xml:space="preserve"> </w:t>
-      </w:r>
-      <w:r>
-        <w:rPr>
-          <w:rFonts w:ascii="Helvetica" w:hAnsi="Helvetica" w:cs="Helvetica"/>
-          <w:sz w:val="22"/>
-          <w:szCs w:val="22"/>
-        </w:rPr>
-        <w:t>they try to make a friend.</w:t>
-      </w:r>
-      <w:r>
-        <w:rPr>
-          <w:rFonts w:ascii="Helvetica" w:hAnsi="Helvetica" w:cs="Helvetica"/>
-          <w:sz w:val="22"/>
-          <w:szCs w:val="22"/>
-        </w:rPr>
-        <w:t xml:space="preserve">  </w:t>
-      </w:r>
-      <w:proofErr w:type="gramStart"/>
-      <w:r>
-        <w:rPr>
-          <w:rFonts w:ascii="Helvetica" w:hAnsi="Helvetica" w:cs="Helvetica"/>
-          <w:b/>
-          <w:strike/>
-          <w:color w:val="9BBB59" w:themeColor="accent3"/>
-          <w:sz w:val="22"/>
-          <w:szCs w:val="22"/>
-        </w:rPr>
-        <w:t>[ make</w:t>
-      </w:r>
-      <w:proofErr w:type="gramEnd"/>
-      <w:r>
-        <w:rPr>
-          <w:rFonts w:ascii="Helvetica" w:hAnsi="Helvetica" w:cs="Helvetica"/>
-          <w:b/>
-          <w:strike/>
-          <w:color w:val="9BBB59" w:themeColor="accent3"/>
-          <w:sz w:val="22"/>
-          <w:szCs w:val="22"/>
-        </w:rPr>
-        <w:t>-friends ]</w:t>
+        <w:t>and this model does</w:t>
+      </w:r>
+      <w:r>
+        <w:rPr>
+          <w:rFonts w:ascii="Helvetica" w:hAnsi="Helvetica" w:cs="Helvetica"/>
+          <w:color w:val="F79646" w:themeColor="accent6"/>
+          <w:sz w:val="22"/>
+          <w:szCs w:val="22"/>
+        </w:rPr>
+        <w:t xml:space="preserve">n't (intend to) </w:t>
+      </w:r>
+      <w:r>
+        <w:rPr>
+          <w:rFonts w:ascii="Helvetica" w:hAnsi="Helvetica" w:cs="Helvetica"/>
+          <w:sz w:val="22"/>
+          <w:szCs w:val="22"/>
+        </w:rPr>
+        <w:t>simulate instant rebounds</w:t>
       </w:r>
     </w:p>
     <w:p>
@@ -6190,377 +6457,6 @@
       </w:pPr>
       <w:r>
         <w:rPr>
-          <w:rFonts w:ascii="Helvetica" w:hAnsi="Helvetica"/>
-          <w:sz w:val="22"/>
-          <w:szCs w:val="22"/>
-        </w:rPr>
-        <w:t xml:space="preserve">Agents </w:t>
-      </w:r>
-      <w:r>
-        <w:rPr>
-          <w:rFonts w:ascii="Helvetica" w:hAnsi="Helvetica"/>
-          <w:color w:val="F79646" w:themeColor="accent6"/>
-          <w:sz w:val="22"/>
-          <w:szCs w:val="22"/>
-        </w:rPr>
-        <w:t xml:space="preserve">that </w:t>
-      </w:r>
-      <w:r>
-        <w:rPr>
-          <w:rFonts w:ascii="Helvetica" w:hAnsi="Helvetica"/>
-          <w:color w:val="F79646" w:themeColor="accent6"/>
-          <w:sz w:val="22"/>
-          <w:szCs w:val="22"/>
-        </w:rPr>
-        <w:t>(</w:t>
-      </w:r>
-      <w:r>
-        <w:rPr>
-          <w:rFonts w:ascii="Helvetica" w:hAnsi="Helvetica"/>
-          <w:color w:val="F79646" w:themeColor="accent6"/>
-          <w:sz w:val="22"/>
-          <w:szCs w:val="22"/>
-        </w:rPr>
-        <w:t>currently</w:t>
-      </w:r>
-      <w:r>
-        <w:rPr>
-          <w:rFonts w:ascii="Helvetica" w:hAnsi="Helvetica"/>
-          <w:color w:val="F79646" w:themeColor="accent6"/>
-          <w:sz w:val="22"/>
-          <w:szCs w:val="22"/>
-        </w:rPr>
-        <w:t>)</w:t>
-      </w:r>
-      <w:r>
-        <w:rPr>
-          <w:rFonts w:ascii="Helvetica" w:hAnsi="Helvetica"/>
-          <w:color w:val="F79646" w:themeColor="accent6"/>
-          <w:sz w:val="22"/>
-          <w:szCs w:val="22"/>
-        </w:rPr>
-        <w:t xml:space="preserve"> have a sexual partner</w:t>
-      </w:r>
-      <w:r>
-        <w:rPr>
-          <w:rFonts w:ascii="Helvetica" w:hAnsi="Helvetica"/>
-          <w:sz w:val="22"/>
-          <w:szCs w:val="22"/>
-        </w:rPr>
-        <w:t xml:space="preserve"> can </w:t>
-      </w:r>
-      <w:r>
-        <w:rPr>
-          <w:rFonts w:ascii="Helvetica" w:hAnsi="Helvetica"/>
-          <w:color w:val="F79646" w:themeColor="accent6"/>
-          <w:sz w:val="22"/>
-          <w:szCs w:val="22"/>
-        </w:rPr>
-        <w:t>potentially</w:t>
-      </w:r>
-      <w:r>
-        <w:rPr>
-          <w:rFonts w:ascii="Helvetica" w:hAnsi="Helvetica"/>
-          <w:sz w:val="22"/>
-          <w:szCs w:val="22"/>
-        </w:rPr>
-        <w:t xml:space="preserve"> uncouple </w:t>
-      </w:r>
-      <w:r>
-        <w:rPr>
-          <w:rFonts w:ascii="Helvetica" w:hAnsi="Helvetica"/>
-          <w:strike/>
-          <w:sz w:val="22"/>
-          <w:szCs w:val="22"/>
-        </w:rPr>
-        <w:t>or</w:t>
-      </w:r>
-      <w:r>
-        <w:rPr>
-          <w:rFonts w:ascii="Helvetica" w:hAnsi="Helvetica"/>
-          <w:strike/>
-          <w:sz w:val="22"/>
-          <w:szCs w:val="22"/>
-        </w:rPr>
-        <w:t xml:space="preserve"> potentially break up</w:t>
-      </w:r>
-      <w:r>
-        <w:rPr>
-          <w:rFonts w:ascii="Helvetica" w:hAnsi="Helvetica"/>
-          <w:sz w:val="22"/>
-          <w:szCs w:val="22"/>
-        </w:rPr>
-        <w:t>.</w:t>
-      </w:r>
-      <w:r>
-        <w:rPr>
-          <w:rFonts w:ascii="Helvetica" w:hAnsi="Helvetica"/>
-          <w:sz w:val="22"/>
-          <w:szCs w:val="22"/>
-        </w:rPr>
-        <w:t xml:space="preserve"> </w:t>
-      </w:r>
-      <w:r>
-        <w:rPr>
-          <w:rFonts w:ascii="Helvetica" w:hAnsi="Helvetica"/>
-          <w:sz w:val="22"/>
-          <w:szCs w:val="22"/>
-        </w:rPr>
-        <w:t xml:space="preserve">Agents will </w:t>
-      </w:r>
-      <w:r>
-        <w:rPr>
-          <w:rFonts w:ascii="Helvetica" w:hAnsi="Helvetica"/>
-          <w:sz w:val="22"/>
-          <w:szCs w:val="22"/>
-        </w:rPr>
-        <w:t>uncouple</w:t>
-      </w:r>
-      <w:r>
-        <w:rPr>
-          <w:rFonts w:ascii="Helvetica" w:hAnsi="Helvetica"/>
-          <w:sz w:val="22"/>
-          <w:szCs w:val="22"/>
-        </w:rPr>
-        <w:t xml:space="preserve"> if the length of the relationship reaches</w:t>
-      </w:r>
-      <w:r>
-        <w:rPr>
-          <w:rFonts w:ascii="Helvetica" w:hAnsi="Helvetica"/>
-          <w:sz w:val="22"/>
-          <w:szCs w:val="22"/>
-        </w:rPr>
-        <w:t xml:space="preserve"> t</w:t>
-      </w:r>
-      <w:r>
-        <w:rPr>
-          <w:rFonts w:ascii="Helvetica" w:hAnsi="Helvetica"/>
-          <w:sz w:val="22"/>
-          <w:szCs w:val="22"/>
-        </w:rPr>
-        <w:t>he commitment threshold for one of the partners</w:t>
-      </w:r>
-      <w:r>
-        <w:rPr>
-          <w:rFonts w:ascii="Helvetica" w:hAnsi="Helvetica"/>
-          <w:sz w:val="22"/>
-          <w:szCs w:val="22"/>
-        </w:rPr>
-        <w:t>.</w:t>
-      </w:r>
-      <w:r>
-        <w:rPr>
-          <w:rFonts w:ascii="Helvetica" w:hAnsi="Helvetica"/>
-          <w:strike/>
-          <w:sz w:val="22"/>
-          <w:szCs w:val="22"/>
-        </w:rPr>
-        <w:t xml:space="preserve"> </w:t>
-      </w:r>
-      <w:r>
-        <w:rPr>
-          <w:rFonts w:ascii="Helvetica" w:hAnsi="Helvetica"/>
-          <w:strike/>
-          <w:color w:val="9BBB59" w:themeColor="accent3"/>
-          <w:sz w:val="22"/>
-          <w:szCs w:val="22"/>
-        </w:rPr>
-        <w:t>[</w:t>
-      </w:r>
-      <w:proofErr w:type="gramStart"/>
-      <w:r>
-        <w:rPr>
-          <w:rFonts w:ascii="Helvetica" w:hAnsi="Helvetica"/>
-          <w:strike/>
-          <w:color w:val="9BBB59" w:themeColor="accent3"/>
-          <w:sz w:val="22"/>
-          <w:szCs w:val="22"/>
-        </w:rPr>
-        <w:t>uncouple</w:t>
-      </w:r>
-      <w:proofErr w:type="gramEnd"/>
-      <w:r>
-        <w:rPr>
-          <w:rFonts w:ascii="Helvetica" w:hAnsi="Helvetica"/>
-          <w:strike/>
-          <w:color w:val="9BBB59" w:themeColor="accent3"/>
-          <w:sz w:val="22"/>
-          <w:szCs w:val="22"/>
-        </w:rPr>
-        <w:t>]</w:t>
-      </w:r>
-    </w:p>
-    <w:p>
-      <w:pPr>
-        <w:pStyle w:val="ListParagraph"/>
-        <w:widowControl w:val="0"/>
-        <w:numPr>
-          <w:ilvl w:val="1"/>
-          <w:numId w:val="2"/>
-        </w:numPr>
-        <w:autoSpaceDE w:val="0"/>
-        <w:autoSpaceDN w:val="0"/>
-        <w:adjustRightInd w:val="0"/>
-        <w:spacing w:line="360" w:lineRule="auto"/>
-        <w:rPr>
-          <w:rFonts w:ascii="Helvetica" w:hAnsi="Helvetica" w:cs="Helvetica"/>
-          <w:sz w:val="22"/>
-          <w:szCs w:val="22"/>
-        </w:rPr>
-      </w:pPr>
-      <w:r>
-        <w:rPr>
-          <w:rFonts w:ascii="Helvetica" w:hAnsi="Helvetica" w:cs="Helvetica"/>
-          <w:sz w:val="22"/>
-          <w:szCs w:val="22"/>
-        </w:rPr>
-        <w:t xml:space="preserve">The order in which these functions are called on each tick (uncouple after make-friends and couple) </w:t>
-      </w:r>
-      <w:r>
-        <w:rPr>
-          <w:rFonts w:ascii="Helvetica" w:hAnsi="Helvetica" w:cs="Helvetica"/>
-          <w:color w:val="F79646" w:themeColor="accent6"/>
-          <w:sz w:val="22"/>
-          <w:szCs w:val="22"/>
-        </w:rPr>
-        <w:t>helps</w:t>
-      </w:r>
-      <w:r>
-        <w:rPr>
-          <w:rFonts w:ascii="Helvetica" w:hAnsi="Helvetica" w:cs="Helvetica"/>
-          <w:color w:val="F79646" w:themeColor="accent6"/>
-          <w:sz w:val="22"/>
-          <w:szCs w:val="22"/>
-        </w:rPr>
-        <w:t xml:space="preserve"> restrict</w:t>
-      </w:r>
-      <w:r>
-        <w:rPr>
-          <w:rFonts w:ascii="Helvetica" w:hAnsi="Helvetica" w:cs="Helvetica"/>
-          <w:color w:val="F79646" w:themeColor="accent6"/>
-          <w:sz w:val="22"/>
-          <w:szCs w:val="22"/>
-        </w:rPr>
-        <w:t>/place a restriction on</w:t>
-      </w:r>
-      <w:r>
-        <w:rPr>
-          <w:rFonts w:ascii="Helvetica" w:hAnsi="Helvetica" w:cs="Helvetica"/>
-          <w:color w:val="F79646" w:themeColor="accent6"/>
-          <w:sz w:val="22"/>
-          <w:szCs w:val="22"/>
-        </w:rPr>
-        <w:t xml:space="preserve"> who can couple after uncoupling</w:t>
-      </w:r>
-      <w:r>
-        <w:rPr>
-          <w:rFonts w:ascii="Helvetica" w:hAnsi="Helvetica" w:cs="Helvetica"/>
-          <w:color w:val="F79646" w:themeColor="accent6"/>
-          <w:sz w:val="22"/>
-          <w:szCs w:val="22"/>
-        </w:rPr>
-        <w:t>,</w:t>
-      </w:r>
-      <w:r>
-        <w:rPr>
-          <w:rFonts w:ascii="Helvetica" w:hAnsi="Helvetica" w:cs="Helvetica"/>
-          <w:color w:val="F79646" w:themeColor="accent6"/>
-          <w:sz w:val="22"/>
-          <w:szCs w:val="22"/>
-        </w:rPr>
-        <w:t xml:space="preserve"> simulate that exes would not be</w:t>
-      </w:r>
-      <w:r>
-        <w:rPr>
-          <w:rFonts w:ascii="Helvetica" w:hAnsi="Helvetica" w:cs="Helvetica"/>
-          <w:color w:val="F79646" w:themeColor="accent6"/>
-          <w:sz w:val="22"/>
-          <w:szCs w:val="22"/>
-        </w:rPr>
-        <w:t xml:space="preserve"> immediately </w:t>
-      </w:r>
-      <w:proofErr w:type="spellStart"/>
-      <w:r>
-        <w:rPr>
-          <w:rFonts w:ascii="Helvetica" w:hAnsi="Helvetica" w:cs="Helvetica"/>
-          <w:color w:val="F79646" w:themeColor="accent6"/>
-          <w:sz w:val="22"/>
-          <w:szCs w:val="22"/>
-        </w:rPr>
-        <w:t>friending</w:t>
-      </w:r>
-      <w:proofErr w:type="spellEnd"/>
-      <w:r>
-        <w:rPr>
-          <w:rFonts w:ascii="Helvetica" w:hAnsi="Helvetica" w:cs="Helvetica"/>
-          <w:color w:val="F79646" w:themeColor="accent6"/>
-          <w:sz w:val="22"/>
-          <w:szCs w:val="22"/>
-        </w:rPr>
-        <w:t xml:space="preserve"> each other again</w:t>
-      </w:r>
-      <w:r>
-        <w:rPr>
-          <w:rFonts w:ascii="Helvetica" w:hAnsi="Helvetica" w:cs="Helvetica"/>
-          <w:sz w:val="22"/>
-          <w:szCs w:val="22"/>
-        </w:rPr>
-        <w:t>,</w:t>
-      </w:r>
-      <w:r>
-        <w:rPr>
-          <w:rFonts w:ascii="Helvetica" w:hAnsi="Helvetica" w:cs="Helvetica"/>
-          <w:sz w:val="22"/>
-          <w:szCs w:val="22"/>
-        </w:rPr>
-        <w:t xml:space="preserve"> </w:t>
-      </w:r>
-      <w:r>
-        <w:rPr>
-          <w:rFonts w:ascii="Helvetica" w:hAnsi="Helvetica" w:cs="Helvetica"/>
-          <w:sz w:val="22"/>
-          <w:szCs w:val="22"/>
-        </w:rPr>
-        <w:t>and this model does</w:t>
-      </w:r>
-      <w:r>
-        <w:rPr>
-          <w:rFonts w:ascii="Helvetica" w:hAnsi="Helvetica" w:cs="Helvetica"/>
-          <w:color w:val="F79646" w:themeColor="accent6"/>
-          <w:sz w:val="22"/>
-          <w:szCs w:val="22"/>
-        </w:rPr>
-        <w:t xml:space="preserve">n't (intend to) </w:t>
-      </w:r>
-      <w:r>
-        <w:rPr>
-          <w:rFonts w:ascii="Helvetica" w:hAnsi="Helvetica" w:cs="Helvetica"/>
-          <w:sz w:val="22"/>
-          <w:szCs w:val="22"/>
-        </w:rPr>
-        <w:t>simulate instant rebounds</w:t>
-      </w:r>
-    </w:p>
-    <w:p>
-      <w:pPr>
-        <w:pStyle w:val="ListParagraph"/>
-        <w:widowControl w:val="0"/>
-        <w:numPr>
-          <w:ilvl w:val="0"/>
-          <w:numId w:val="2"/>
-        </w:numPr>
-        <w:autoSpaceDE w:val="0"/>
-        <w:autoSpaceDN w:val="0"/>
-        <w:adjustRightInd w:val="0"/>
-        <w:spacing w:line="360" w:lineRule="auto"/>
-        <w:rPr>
-          <w:rFonts w:ascii="Helvetica" w:hAnsi="Helvetica" w:cs="Helvetica"/>
-          <w:sz w:val="22"/>
-          <w:szCs w:val="22"/>
-        </w:rPr>
-      </w:pPr>
-      <w:r>
-        <w:rPr>
           <w:rFonts w:ascii="Helvetica" w:hAnsi="Helvetica" w:cs="Helvetica"/>
           <w:sz w:val="22"/>
           <w:szCs w:val="22"/>
@@ -6820,36 +6716,6 @@
           <w:szCs w:val="22"/>
         </w:rPr>
         <w:t>.</w:t>
-      </w:r>
-      <w:r>
-        <w:rPr>
-          <w:rFonts w:ascii="Helvetica" w:hAnsi="Helvetica" w:cs="Helvetica"/>
-          <w:sz w:val="22"/>
-          <w:szCs w:val="22"/>
-        </w:rPr>
-        <w:t xml:space="preserve"> </w:t>
-      </w:r>
-      <w:proofErr w:type="gramStart"/>
-      <w:r>
-        <w:rPr>
-          <w:rFonts w:ascii="Helvetica" w:hAnsi="Helvetica" w:cs="Helvetica"/>
-          <w:strike/>
-          <w:color w:val="9BBB59" w:themeColor="accent3"/>
-          <w:sz w:val="22"/>
-          <w:szCs w:val="22"/>
-        </w:rPr>
-        <w:t>[ have</w:t>
-      </w:r>
-      <w:proofErr w:type="gramEnd"/>
-      <w:r>
-        <w:rPr>
-          <w:rFonts w:ascii="Helvetica" w:hAnsi="Helvetica" w:cs="Helvetica"/>
-          <w:strike/>
-          <w:color w:val="9BBB59" w:themeColor="accent3"/>
-          <w:sz w:val="22"/>
-          <w:szCs w:val="22"/>
-        </w:rPr>
-        <w:t>-sex ]</w:t>
       </w:r>
     </w:p>
     <w:p>
@@ -7510,6 +7376,50 @@
     </w:p>
     <w:p>
       <w:pPr>
+        <w:widowControl w:val="0"/>
+        <w:autoSpaceDE w:val="0"/>
+        <w:autoSpaceDN w:val="0"/>
+        <w:adjustRightInd w:val="0"/>
+        <w:spacing w:line="360" w:lineRule="auto"/>
+        <w:rPr>
+          <w:rFonts w:ascii="Helvetica" w:hAnsi="Helvetica"/>
+          <w:color w:val="F79646" w:themeColor="accent6"/>
+          <w:sz w:val="22"/>
+          <w:szCs w:val="22"/>
+        </w:rPr>
+      </w:pPr>
+      <w:r>
+        <w:rPr>
+          <w:rFonts w:ascii="Helvetica" w:hAnsi="Helvetica"/>
+          <w:color w:val="F79646" w:themeColor="accent6"/>
+          <w:sz w:val="22"/>
+          <w:szCs w:val="22"/>
+        </w:rPr>
+        <w:t xml:space="preserve">The turtles do not move, which isn’t </w:t>
+      </w:r>
+      <w:proofErr w:type="spellStart"/>
+      <w:r>
+        <w:rPr>
+          <w:rFonts w:ascii="Helvetica" w:hAnsi="Helvetica"/>
+          <w:color w:val="F79646" w:themeColor="accent6"/>
+          <w:sz w:val="22"/>
+          <w:szCs w:val="22"/>
+        </w:rPr>
+        <w:t>toally</w:t>
+      </w:r>
+      <w:proofErr w:type="spellEnd"/>
+      <w:r>
+        <w:rPr>
+          <w:rFonts w:ascii="Helvetica" w:hAnsi="Helvetica"/>
+          <w:color w:val="F79646" w:themeColor="accent6"/>
+          <w:sz w:val="22"/>
+          <w:szCs w:val="22"/>
+        </w:rPr>
+        <w:t xml:space="preserve"> realistic but allows the user to view spread of attitudes easier…?</w:t>
+      </w:r>
+    </w:p>
+    <w:p>
+      <w:pPr>
         <w:spacing w:line="360" w:lineRule="auto"/>
         <w:rPr>
           <w:rFonts w:ascii="Helvetica" w:hAnsi="Helvetica"/>
@@ -7735,7 +7645,17 @@
           <w:sz w:val="22"/>
           <w:szCs w:val="22"/>
         </w:rPr>
-        <w:t>-- Determining what factors inform/influence attitudes towards safe sex (and consequently behaviors), and to what extent they do so [potential options: attitudes of parents/friends/sexual partners, infection history of self or friends, education/awareness of safe sex practices]</w:t>
+        <w:t>-- Determining what factors inform/influen</w:t>
+      </w:r>
+      <w:bookmarkStart w:id="0" w:name="_GoBack"/>
+      <w:bookmarkEnd w:id="0"/>
+      <w:r>
+        <w:rPr>
+          <w:rFonts w:ascii="Helvetica" w:hAnsi="Helvetica" w:cs="Helvetica"/>
+          <w:sz w:val="22"/>
+          <w:szCs w:val="22"/>
+        </w:rPr>
+        <w:t>ce attitudes towards safe sex (and consequently behaviors), and to what extent they do so [potential options: attitudes of parents/friends/sexual partners, infection history of self or friends, education/awareness of safe sex practices]</w:t>
       </w:r>
     </w:p>
     <w:p>
@@ -13641,6 +13561,319 @@
         <w:autoSpaceDN w:val="0"/>
         <w:adjustRightInd w:val="0"/>
         <w:spacing w:line="360" w:lineRule="auto"/>
+        <w:rPr>
+          <w:rFonts w:ascii="Helvetica" w:hAnsi="Helvetica" w:cs="Helvetica"/>
+          <w:sz w:val="22"/>
+          <w:szCs w:val="22"/>
+        </w:rPr>
+      </w:pPr>
+      <w:r>
+        <w:rPr>
+          <w:rFonts w:ascii="Helvetica" w:hAnsi="Helvetica" w:cs="Helvetica"/>
+          <w:sz w:val="22"/>
+          <w:szCs w:val="22"/>
+        </w:rPr>
+        <w:t xml:space="preserve">From </w:t>
+      </w:r>
+      <w:r>
+        <w:rPr>
+          <w:rFonts w:ascii="Helvetica" w:hAnsi="Helvetica" w:cs="Helvetica"/>
+          <w:b/>
+          <w:sz w:val="22"/>
+          <w:szCs w:val="22"/>
+          <w:u w:val="single"/>
+        </w:rPr>
+        <w:t>rationale</w:t>
+      </w:r>
+      <w:r>
+        <w:rPr>
+          <w:rFonts w:ascii="Helvetica" w:hAnsi="Helvetica" w:cs="Helvetica"/>
+          <w:sz w:val="22"/>
+          <w:szCs w:val="22"/>
+        </w:rPr>
+        <w:t>:</w:t>
+      </w:r>
+    </w:p>
+    <w:p>
+      <w:pPr>
+        <w:widowControl w:val="0"/>
+        <w:autoSpaceDE w:val="0"/>
+        <w:autoSpaceDN w:val="0"/>
+        <w:adjustRightInd w:val="0"/>
+        <w:spacing w:line="360" w:lineRule="auto"/>
+        <w:rPr>
+          <w:rFonts w:ascii="Helvetica" w:hAnsi="Helvetica" w:cs="Helvetica"/>
+          <w:sz w:val="22"/>
+          <w:szCs w:val="22"/>
+        </w:rPr>
+      </w:pPr>
+      <w:r>
+        <w:rPr>
+          <w:rFonts w:ascii="Helvetica" w:hAnsi="Helvetica" w:cs="Helvetica"/>
+          <w:sz w:val="22"/>
+          <w:szCs w:val="22"/>
+        </w:rPr>
+        <w:t>Limitation: doesn’t take into account ethnicities. Some articles say that African Americans keep STDs within their own race, others examine the attitudes/practices of specific ethnicities – even classic Jefferson high school was pretty homogenous, and this is not necessarily representative of a college campus…though there is always self segregation</w:t>
+      </w:r>
+    </w:p>
+    <w:p>
+      <w:pPr>
+        <w:widowControl w:val="0"/>
+        <w:autoSpaceDE w:val="0"/>
+        <w:autoSpaceDN w:val="0"/>
+        <w:adjustRightInd w:val="0"/>
+        <w:spacing w:line="360" w:lineRule="auto"/>
+        <w:rPr>
+          <w:rFonts w:ascii="Helvetica" w:hAnsi="Helvetica" w:cs="Helvetica"/>
+          <w:sz w:val="22"/>
+          <w:szCs w:val="22"/>
+        </w:rPr>
+      </w:pPr>
+    </w:p>
+    <w:p>
+      <w:pPr>
+        <w:widowControl w:val="0"/>
+        <w:autoSpaceDE w:val="0"/>
+        <w:autoSpaceDN w:val="0"/>
+        <w:adjustRightInd w:val="0"/>
+        <w:spacing w:line="360" w:lineRule="auto"/>
+        <w:rPr>
+          <w:rFonts w:ascii="Helvetica" w:hAnsi="Helvetica" w:cs="Helvetica"/>
+          <w:sz w:val="22"/>
+          <w:szCs w:val="22"/>
+        </w:rPr>
+      </w:pPr>
+      <w:r>
+        <w:rPr>
+          <w:rFonts w:ascii="Helvetica" w:hAnsi="Helvetica" w:cs="Helvetica"/>
+          <w:sz w:val="22"/>
+          <w:szCs w:val="22"/>
+        </w:rPr>
+        <w:t xml:space="preserve">This model is also not intended to represent sexual attitudes and </w:t>
+      </w:r>
+      <w:proofErr w:type="gramStart"/>
+      <w:r>
+        <w:rPr>
+          <w:rFonts w:ascii="Helvetica" w:hAnsi="Helvetica" w:cs="Helvetica"/>
+          <w:sz w:val="22"/>
+          <w:szCs w:val="22"/>
+        </w:rPr>
+        <w:t>behaviors</w:t>
+      </w:r>
+      <w:proofErr w:type="gramEnd"/>
+      <w:r>
+        <w:rPr>
+          <w:rFonts w:ascii="Helvetica" w:hAnsi="Helvetica" w:cs="Helvetica"/>
+          <w:sz w:val="22"/>
+          <w:szCs w:val="22"/>
+        </w:rPr>
+        <w:t xml:space="preserve"> as people get older. College is a special time, and a unique time of higher risk (</w:t>
+      </w:r>
+      <w:r>
+        <w:rPr>
+          <w:rFonts w:ascii="Helvetica" w:hAnsi="Helvetica" w:cs="Helvetica"/>
+          <w:sz w:val="22"/>
+          <w:szCs w:val="22"/>
+          <w:highlight w:val="yellow"/>
+        </w:rPr>
+        <w:t>reference</w:t>
+      </w:r>
+      <w:r>
+        <w:rPr>
+          <w:rFonts w:ascii="Helvetica" w:hAnsi="Helvetica" w:cs="Helvetica"/>
+          <w:sz w:val="22"/>
+          <w:szCs w:val="22"/>
+        </w:rPr>
+        <w:t>?) due to hookup culture of millennials</w:t>
+      </w:r>
+    </w:p>
+    <w:p>
+      <w:pPr>
+        <w:widowControl w:val="0"/>
+        <w:autoSpaceDE w:val="0"/>
+        <w:autoSpaceDN w:val="0"/>
+        <w:adjustRightInd w:val="0"/>
+        <w:spacing w:line="360" w:lineRule="auto"/>
+        <w:rPr>
+          <w:rFonts w:ascii="Helvetica" w:hAnsi="Helvetica" w:cs="Helvetica"/>
+          <w:sz w:val="22"/>
+          <w:szCs w:val="22"/>
+        </w:rPr>
+      </w:pPr>
+    </w:p>
+    <w:p>
+      <w:pPr>
+        <w:widowControl w:val="0"/>
+        <w:autoSpaceDE w:val="0"/>
+        <w:autoSpaceDN w:val="0"/>
+        <w:adjustRightInd w:val="0"/>
+        <w:spacing w:line="360" w:lineRule="auto"/>
+        <w:rPr>
+          <w:rFonts w:ascii="Helvetica" w:hAnsi="Helvetica" w:cs="Helvetica"/>
+          <w:sz w:val="22"/>
+          <w:szCs w:val="22"/>
+        </w:rPr>
+      </w:pPr>
+      <w:proofErr w:type="spellStart"/>
+      <w:r>
+        <w:rPr>
+          <w:rFonts w:ascii="Helvetica" w:hAnsi="Helvetica" w:cs="Helvetica"/>
+          <w:sz w:val="22"/>
+          <w:szCs w:val="22"/>
+        </w:rPr>
+        <w:t>Std</w:t>
+      </w:r>
+      <w:proofErr w:type="spellEnd"/>
+      <w:r>
+        <w:rPr>
+          <w:rFonts w:ascii="Helvetica" w:hAnsi="Helvetica" w:cs="Helvetica"/>
+          <w:sz w:val="22"/>
+          <w:szCs w:val="22"/>
+        </w:rPr>
+        <w:t xml:space="preserve"> transmission network may be different not only on existence of </w:t>
+      </w:r>
+      <w:proofErr w:type="spellStart"/>
+      <w:proofErr w:type="gramStart"/>
+      <w:r>
+        <w:rPr>
+          <w:rFonts w:ascii="Helvetica" w:hAnsi="Helvetica" w:cs="Helvetica"/>
+          <w:sz w:val="22"/>
+          <w:szCs w:val="22"/>
+        </w:rPr>
+        <w:t>std</w:t>
+      </w:r>
+      <w:proofErr w:type="spellEnd"/>
+      <w:proofErr w:type="gramEnd"/>
+      <w:r>
+        <w:rPr>
+          <w:rFonts w:ascii="Helvetica" w:hAnsi="Helvetica" w:cs="Helvetica"/>
+          <w:sz w:val="22"/>
+          <w:szCs w:val="22"/>
+        </w:rPr>
+        <w:t xml:space="preserve">, but </w:t>
+      </w:r>
+      <w:proofErr w:type="spellStart"/>
+      <w:r>
+        <w:rPr>
+          <w:rFonts w:ascii="Helvetica" w:hAnsi="Helvetica" w:cs="Helvetica"/>
+          <w:sz w:val="22"/>
+          <w:szCs w:val="22"/>
+        </w:rPr>
+        <w:t>stad</w:t>
+      </w:r>
+      <w:proofErr w:type="spellEnd"/>
+      <w:r>
+        <w:rPr>
+          <w:rFonts w:ascii="Helvetica" w:hAnsi="Helvetica" w:cs="Helvetica"/>
+          <w:sz w:val="22"/>
+          <w:szCs w:val="22"/>
+        </w:rPr>
+        <w:t xml:space="preserve"> of epidemic</w:t>
+      </w:r>
+    </w:p>
+    <w:p>
+      <w:pPr>
+        <w:widowControl w:val="0"/>
+        <w:autoSpaceDE w:val="0"/>
+        <w:autoSpaceDN w:val="0"/>
+        <w:adjustRightInd w:val="0"/>
+        <w:spacing w:line="360" w:lineRule="auto"/>
+        <w:rPr>
+          <w:rFonts w:ascii="Helvetica" w:hAnsi="Helvetica" w:cs="Helvetica"/>
+          <w:sz w:val="22"/>
+          <w:szCs w:val="22"/>
+        </w:rPr>
+      </w:pPr>
+    </w:p>
+    <w:p>
+      <w:pPr>
+        <w:widowControl w:val="0"/>
+        <w:autoSpaceDE w:val="0"/>
+        <w:autoSpaceDN w:val="0"/>
+        <w:adjustRightInd w:val="0"/>
+        <w:spacing w:line="360" w:lineRule="auto"/>
+        <w:rPr>
+          <w:rFonts w:ascii="Helvetica" w:hAnsi="Helvetica" w:cs="Helvetica"/>
+          <w:sz w:val="22"/>
+          <w:szCs w:val="22"/>
+        </w:rPr>
+      </w:pPr>
+      <w:proofErr w:type="spellStart"/>
+      <w:proofErr w:type="gramStart"/>
+      <w:r>
+        <w:rPr>
+          <w:rFonts w:ascii="Helvetica" w:hAnsi="Helvetica" w:cs="Helvetica"/>
+          <w:sz w:val="22"/>
+          <w:szCs w:val="22"/>
+        </w:rPr>
+        <w:t>Assortative</w:t>
+      </w:r>
+      <w:proofErr w:type="spellEnd"/>
+      <w:r>
+        <w:rPr>
+          <w:rFonts w:ascii="Helvetica" w:hAnsi="Helvetica" w:cs="Helvetica"/>
+          <w:sz w:val="22"/>
+          <w:szCs w:val="22"/>
+        </w:rPr>
+        <w:t xml:space="preserve"> or </w:t>
+      </w:r>
+      <w:proofErr w:type="spellStart"/>
+      <w:r>
+        <w:rPr>
+          <w:rFonts w:ascii="Helvetica" w:hAnsi="Helvetica" w:cs="Helvetica"/>
+          <w:sz w:val="22"/>
+          <w:szCs w:val="22"/>
+        </w:rPr>
+        <w:t>disassortative</w:t>
+      </w:r>
+      <w:proofErr w:type="spellEnd"/>
+      <w:r>
+        <w:rPr>
+          <w:rFonts w:ascii="Helvetica" w:hAnsi="Helvetica" w:cs="Helvetica"/>
+          <w:sz w:val="22"/>
+          <w:szCs w:val="22"/>
+        </w:rPr>
+        <w:t>??</w:t>
+      </w:r>
+      <w:proofErr w:type="gramEnd"/>
+      <w:r>
+        <w:rPr>
+          <w:rFonts w:ascii="Helvetica" w:hAnsi="Helvetica" w:cs="Helvetica"/>
+          <w:sz w:val="22"/>
+          <w:szCs w:val="22"/>
+        </w:rPr>
+        <w:t xml:space="preserve"> …???</w:t>
+      </w:r>
+    </w:p>
+    <w:p>
+      <w:pPr>
+        <w:widowControl w:val="0"/>
+        <w:autoSpaceDE w:val="0"/>
+        <w:autoSpaceDN w:val="0"/>
+        <w:adjustRightInd w:val="0"/>
+        <w:spacing w:line="360" w:lineRule="auto"/>
+        <w:rPr>
+          <w:rFonts w:ascii="Helvetica" w:hAnsi="Helvetica" w:cs="Helvetica"/>
+          <w:sz w:val="22"/>
+          <w:szCs w:val="22"/>
+        </w:rPr>
+      </w:pPr>
+      <w:r>
+        <w:rPr>
+          <w:rFonts w:ascii="Helvetica" w:hAnsi="Helvetica" w:cs="Helvetica"/>
+          <w:sz w:val="22"/>
+          <w:szCs w:val="22"/>
+        </w:rPr>
+        <w:t>------</w:t>
+      </w:r>
+    </w:p>
+    <w:p>
+      <w:pPr>
+        <w:widowControl w:val="0"/>
+        <w:autoSpaceDE w:val="0"/>
+        <w:autoSpaceDN w:val="0"/>
+        <w:adjustRightInd w:val="0"/>
+        <w:spacing w:line="360" w:lineRule="auto"/>
         <w:ind w:left="720" w:hanging="720"/>
         <w:rPr>
           <w:rFonts w:ascii="Helvetica" w:hAnsi="Helvetica" w:cs="Helvetica"/>
@@ -13648,112 +13881,6 @@
           <w:szCs w:val="22"/>
         </w:rPr>
       </w:pPr>
-    </w:p>
-    <w:p>
-      <w:pPr>
-        <w:widowControl w:val="0"/>
-        <w:autoSpaceDE w:val="0"/>
-        <w:autoSpaceDN w:val="0"/>
-        <w:adjustRightInd w:val="0"/>
-        <w:spacing w:line="360" w:lineRule="auto"/>
-        <w:rPr>
-          <w:rFonts w:ascii="Helvetica" w:hAnsi="Helvetica" w:cs="Helvetica"/>
-          <w:sz w:val="22"/>
-          <w:szCs w:val="22"/>
-        </w:rPr>
-      </w:pPr>
-      <w:proofErr w:type="gramStart"/>
-      <w:r>
-        <w:rPr>
-          <w:rFonts w:ascii="Helvetica" w:hAnsi="Helvetica" w:cs="Helvetica"/>
-          <w:sz w:val="22"/>
-          <w:szCs w:val="22"/>
-          <w:highlight w:val="lightGray"/>
-        </w:rPr>
-        <w:t>make</w:t>
-      </w:r>
-      <w:proofErr w:type="gramEnd"/>
-      <w:r>
-        <w:rPr>
-          <w:rFonts w:ascii="Helvetica" w:hAnsi="Helvetica" w:cs="Helvetica"/>
-          <w:sz w:val="22"/>
-          <w:szCs w:val="22"/>
-          <w:highlight w:val="lightGray"/>
-        </w:rPr>
-        <w:t xml:space="preserve"> friends (will only be called if the turtle has not reached their maximum friend limit) and their tendency is acceptable</w:t>
-      </w:r>
-      <w:r>
-        <w:rPr>
-          <w:rFonts w:ascii="Helvetica" w:hAnsi="Helvetica" w:cs="Helvetica"/>
-          <w:sz w:val="22"/>
-          <w:szCs w:val="22"/>
-          <w:highlight w:val="lightGray"/>
-        </w:rPr>
-        <w:t xml:space="preserve"> </w:t>
-      </w:r>
-      <w:r>
-        <w:rPr>
-          <w:rFonts w:ascii="Helvetica" w:hAnsi="Helvetica" w:cs="Helvetica"/>
-          <w:sz w:val="22"/>
-          <w:szCs w:val="22"/>
-          <w:highlight w:val="lightGray"/>
-        </w:rPr>
-        <w:sym w:font="Wingdings" w:char="F0E0"/>
-      </w:r>
-      <w:r>
-        <w:rPr>
-          <w:rFonts w:ascii="Helvetica" w:hAnsi="Helvetica" w:cs="Helvetica"/>
-          <w:sz w:val="22"/>
-          <w:szCs w:val="22"/>
-          <w:highlight w:val="lightGray"/>
-        </w:rPr>
-        <w:t xml:space="preserve"> </w:t>
-      </w:r>
-      <w:r>
-        <w:rPr>
-          <w:rFonts w:ascii="Helvetica" w:hAnsi="Helvetica" w:cs="Helvetica"/>
-          <w:sz w:val="22"/>
-          <w:szCs w:val="22"/>
-          <w:highlight w:val="lightGray"/>
-        </w:rPr>
-        <w:t>everyone should attempt to make friends on each tick as well</w:t>
-      </w:r>
-      <w:r>
-        <w:rPr>
-          <w:rFonts w:ascii="Helvetica" w:hAnsi="Helvetica" w:cs="Helvetica"/>
-          <w:sz w:val="22"/>
-          <w:szCs w:val="22"/>
-          <w:highlight w:val="lightGray"/>
-        </w:rPr>
-        <w:t xml:space="preserve">, </w:t>
-      </w:r>
-      <w:r>
-        <w:rPr>
-          <w:rFonts w:ascii="Helvetica" w:hAnsi="Helvetica" w:cs="Helvetica"/>
-          <w:sz w:val="22"/>
-          <w:szCs w:val="22"/>
-          <w:highlight w:val="lightGray"/>
-        </w:rPr>
-        <w:t>because otherwise, all the sexual partner links break</w:t>
-      </w:r>
-      <w:r>
-        <w:rPr>
-          <w:rFonts w:ascii="Helvetica" w:hAnsi="Helvetica" w:cs="Helvetica"/>
-          <w:sz w:val="22"/>
-          <w:szCs w:val="22"/>
-          <w:highlight w:val="lightGray"/>
-        </w:rPr>
-        <w:t xml:space="preserve">, </w:t>
-      </w:r>
-      <w:r>
-        <w:rPr>
-          <w:rFonts w:ascii="Helvetica" w:hAnsi="Helvetica" w:cs="Helvetica"/>
-          <w:sz w:val="22"/>
-          <w:szCs w:val="22"/>
-          <w:highlight w:val="lightGray"/>
-        </w:rPr>
-        <w:t>then it becomes single-sex clusters and nothing cool happens</w:t>
-      </w:r>
     </w:p>
     <w:p>
       <w:pPr>
@@ -19336,34 +19463,1300 @@
         <w:adjustRightInd w:val="0"/>
         <w:spacing w:line="360" w:lineRule="auto"/>
         <w:rPr>
-          <w:rFonts w:ascii="Helvetica" w:hAnsi="Helvetica" w:cs="Helvetica"/>
-          <w:sz w:val="22"/>
-          <w:szCs w:val="22"/>
-        </w:rPr>
-      </w:pPr>
-    </w:p>
-    <w:p>
-      <w:pPr>
-        <w:widowControl w:val="0"/>
-        <w:autoSpaceDE w:val="0"/>
-        <w:autoSpaceDN w:val="0"/>
-        <w:adjustRightInd w:val="0"/>
-        <w:spacing w:line="360" w:lineRule="auto"/>
-        <w:rPr>
-          <w:rFonts w:ascii="Helvetica" w:hAnsi="Helvetica" w:cs="Helvetica"/>
-          <w:sz w:val="22"/>
-          <w:szCs w:val="22"/>
-        </w:rPr>
-      </w:pPr>
-    </w:p>
-    <w:p>
-      <w:pPr>
-        <w:rPr>
-          <w:rFonts w:ascii="Helvetica" w:hAnsi="Helvetica" w:cs="Helvetica"/>
-          <w:sz w:val="22"/>
-          <w:szCs w:val="22"/>
-        </w:rPr>
-      </w:pPr>
+          <w:rFonts w:ascii="Helvetica" w:hAnsi="Helvetica"/>
+          <w:sz w:val="22"/>
+          <w:szCs w:val="22"/>
+        </w:rPr>
+      </w:pPr>
+      <w:proofErr w:type="gramStart"/>
+      <w:r>
+        <w:rPr>
+          <w:rFonts w:ascii="Helvetica" w:hAnsi="Helvetica"/>
+          <w:b/>
+          <w:color w:val="9BBB59" w:themeColor="accent3"/>
+          <w:sz w:val="22"/>
+          <w:szCs w:val="22"/>
+        </w:rPr>
+        <w:t>assign</w:t>
+      </w:r>
+      <w:proofErr w:type="gramEnd"/>
+      <w:r>
+        <w:rPr>
+          <w:rFonts w:ascii="Helvetica" w:hAnsi="Helvetica"/>
+          <w:b/>
+          <w:color w:val="9BBB59" w:themeColor="accent3"/>
+          <w:sz w:val="22"/>
+          <w:szCs w:val="22"/>
+        </w:rPr>
+        <w:t>-normally-distributed-member-variables</w:t>
+      </w:r>
+      <w:r>
+        <w:rPr>
+          <w:rFonts w:ascii="Helvetica" w:hAnsi="Helvetica"/>
+          <w:b/>
+          <w:color w:val="9BBB59" w:themeColor="accent3"/>
+          <w:sz w:val="22"/>
+          <w:szCs w:val="22"/>
+        </w:rPr>
+        <w:t xml:space="preserve">: </w:t>
+      </w:r>
+      <w:r>
+        <w:rPr>
+          <w:rFonts w:ascii="Helvetica" w:hAnsi="Helvetica"/>
+          <w:sz w:val="22"/>
+          <w:szCs w:val="22"/>
+        </w:rPr>
+        <w:t>Individual agent variables are assigned</w:t>
+      </w:r>
+      <w:r>
+        <w:rPr>
+          <w:rFonts w:ascii="Helvetica" w:hAnsi="Helvetica"/>
+          <w:sz w:val="22"/>
+          <w:szCs w:val="22"/>
+        </w:rPr>
+        <w:t xml:space="preserve"> randomly following</w:t>
+      </w:r>
+      <w:r>
+        <w:rPr>
+          <w:rFonts w:ascii="Helvetica" w:hAnsi="Helvetica"/>
+          <w:sz w:val="22"/>
+          <w:szCs w:val="22"/>
+        </w:rPr>
+        <w:t xml:space="preserve"> </w:t>
+      </w:r>
+      <w:r>
+        <w:rPr>
+          <w:rFonts w:ascii="Helvetica" w:hAnsi="Helvetica"/>
+          <w:sz w:val="22"/>
+          <w:szCs w:val="22"/>
+        </w:rPr>
+        <w:t xml:space="preserve">a normal distribution based on slider or global values </w:t>
+      </w:r>
+    </w:p>
+    <w:p>
+      <w:pPr>
+        <w:widowControl w:val="0"/>
+        <w:autoSpaceDE w:val="0"/>
+        <w:autoSpaceDN w:val="0"/>
+        <w:adjustRightInd w:val="0"/>
+        <w:spacing w:line="360" w:lineRule="auto"/>
+        <w:rPr>
+          <w:rFonts w:ascii="Helvetica" w:hAnsi="Helvetica" w:cs="Helvetica"/>
+          <w:sz w:val="22"/>
+          <w:szCs w:val="22"/>
+        </w:rPr>
+      </w:pPr>
+    </w:p>
+    <w:p>
+      <w:pPr>
+        <w:rPr>
+          <w:rFonts w:ascii="Helvetica" w:hAnsi="Helvetica" w:cs="Helvetica"/>
+          <w:sz w:val="22"/>
+          <w:szCs w:val="22"/>
+        </w:rPr>
+      </w:pPr>
+      <w:proofErr w:type="gramStart"/>
+      <w:r>
+        <w:rPr>
+          <w:rFonts w:ascii="Helvetica" w:hAnsi="Helvetica" w:cs="Helvetica"/>
+          <w:b/>
+          <w:color w:val="9BBB59" w:themeColor="accent3"/>
+          <w:sz w:val="22"/>
+          <w:szCs w:val="22"/>
+        </w:rPr>
+        <w:t>talk</w:t>
+      </w:r>
+      <w:proofErr w:type="gramEnd"/>
+      <w:r>
+        <w:rPr>
+          <w:rFonts w:ascii="Helvetica" w:hAnsi="Helvetica" w:cs="Helvetica"/>
+          <w:b/>
+          <w:color w:val="9BBB59" w:themeColor="accent3"/>
+          <w:sz w:val="22"/>
+          <w:szCs w:val="22"/>
+        </w:rPr>
+        <w:t>-to-peers</w:t>
+      </w:r>
+      <w:r>
+        <w:rPr>
+          <w:rFonts w:ascii="Helvetica" w:hAnsi="Helvetica" w:cs="Helvetica"/>
+          <w:sz w:val="22"/>
+          <w:szCs w:val="22"/>
+        </w:rPr>
+        <w:t xml:space="preserve">: </w:t>
+      </w:r>
+    </w:p>
+    <w:p>
+      <w:pPr>
+        <w:pStyle w:val="ListParagraph"/>
+        <w:widowControl w:val="0"/>
+        <w:numPr>
+          <w:ilvl w:val="0"/>
+          <w:numId w:val="2"/>
+        </w:numPr>
+        <w:autoSpaceDE w:val="0"/>
+        <w:autoSpaceDN w:val="0"/>
+        <w:adjustRightInd w:val="0"/>
+        <w:spacing w:line="360" w:lineRule="auto"/>
+        <w:rPr>
+          <w:rFonts w:ascii="Helvetica" w:hAnsi="Helvetica" w:cs="Helvetica"/>
+          <w:sz w:val="22"/>
+          <w:szCs w:val="22"/>
+        </w:rPr>
+      </w:pPr>
+      <w:r>
+        <w:rPr>
+          <w:rFonts w:ascii="Helvetica" w:hAnsi="Helvetica" w:cs="Helvetica"/>
+          <w:sz w:val="22"/>
+          <w:szCs w:val="22"/>
+        </w:rPr>
+        <w:t>Agents talk to their friends and sexual partner (if any), which might impact their personal likelihood of practicing safe sex</w:t>
+      </w:r>
+    </w:p>
+    <w:p>
+      <w:pPr>
+        <w:pStyle w:val="ListParagraph"/>
+        <w:widowControl w:val="0"/>
+        <w:numPr>
+          <w:ilvl w:val="0"/>
+          <w:numId w:val="2"/>
+        </w:numPr>
+        <w:autoSpaceDE w:val="0"/>
+        <w:autoSpaceDN w:val="0"/>
+        <w:adjustRightInd w:val="0"/>
+        <w:spacing w:line="360" w:lineRule="auto"/>
+        <w:rPr>
+          <w:rFonts w:ascii="Helvetica" w:hAnsi="Helvetica" w:cs="Helvetica"/>
+          <w:sz w:val="22"/>
+          <w:szCs w:val="22"/>
+        </w:rPr>
+      </w:pPr>
+      <w:r>
+        <w:rPr>
+          <w:rFonts w:ascii="Helvetica" w:hAnsi="Helvetica" w:cs="Helvetica"/>
+          <w:sz w:val="22"/>
+          <w:szCs w:val="22"/>
+        </w:rPr>
+        <w:t xml:space="preserve">Agents talk to their friends (indicated with blue links), and potentially update their opinions about </w:t>
+      </w:r>
+      <w:r>
+        <w:rPr>
+          <w:rFonts w:ascii="Helvetica" w:hAnsi="Helvetica" w:cs="Helvetica"/>
+          <w:sz w:val="22"/>
+          <w:szCs w:val="22"/>
+        </w:rPr>
+        <w:t xml:space="preserve">safe sex </w:t>
+      </w:r>
+      <w:r>
+        <w:rPr>
+          <w:rFonts w:ascii="Helvetica" w:hAnsi="Helvetica" w:cs="Helvetica"/>
+          <w:sz w:val="22"/>
+          <w:szCs w:val="22"/>
+        </w:rPr>
+        <w:t>(and conse</w:t>
+      </w:r>
+      <w:r>
+        <w:rPr>
+          <w:rFonts w:ascii="Helvetica" w:hAnsi="Helvetica" w:cs="Helvetica"/>
+          <w:sz w:val="22"/>
+          <w:szCs w:val="22"/>
+        </w:rPr>
+        <w:t xml:space="preserve">quently likelihood to practice </w:t>
+      </w:r>
+      <w:r>
+        <w:rPr>
+          <w:rFonts w:ascii="Helvetica" w:hAnsi="Helvetica" w:cs="Helvetica"/>
+          <w:sz w:val="22"/>
+          <w:szCs w:val="22"/>
+        </w:rPr>
+        <w:t>safe sex</w:t>
+      </w:r>
+      <w:r>
+        <w:rPr>
+          <w:rFonts w:ascii="Helvetica" w:hAnsi="Helvetica" w:cs="Helvetica"/>
+          <w:sz w:val="22"/>
+          <w:szCs w:val="22"/>
+        </w:rPr>
+        <w:t>)</w:t>
+      </w:r>
+      <w:r>
+        <w:rPr>
+          <w:rFonts w:ascii="Helvetica" w:hAnsi="Helvetica" w:cs="Helvetica"/>
+          <w:sz w:val="22"/>
+          <w:szCs w:val="22"/>
+        </w:rPr>
+        <w:t>.</w:t>
+      </w:r>
+    </w:p>
+    <w:p>
+      <w:pPr>
+        <w:rPr>
+          <w:rFonts w:ascii="Helvetica" w:hAnsi="Helvetica" w:cs="Helvetica"/>
+          <w:sz w:val="22"/>
+          <w:szCs w:val="22"/>
+        </w:rPr>
+      </w:pPr>
+    </w:p>
+    <w:p>
+      <w:pPr>
+        <w:rPr>
+          <w:rFonts w:ascii="Helvetica" w:hAnsi="Helvetica" w:cs="Helvetica"/>
+          <w:sz w:val="22"/>
+          <w:szCs w:val="22"/>
+        </w:rPr>
+      </w:pPr>
+    </w:p>
+    <w:p>
+      <w:pPr>
+        <w:rPr>
+          <w:rFonts w:ascii="Helvetica" w:hAnsi="Helvetica" w:cs="Helvetica"/>
+          <w:sz w:val="22"/>
+          <w:szCs w:val="22"/>
+        </w:rPr>
+      </w:pPr>
+    </w:p>
+    <w:p>
+      <w:pPr>
+        <w:rPr>
+          <w:rFonts w:ascii="Helvetica" w:hAnsi="Helvetica" w:cs="Helvetica"/>
+          <w:sz w:val="22"/>
+          <w:szCs w:val="22"/>
+        </w:rPr>
+      </w:pPr>
+    </w:p>
+    <w:p>
+      <w:pPr>
+        <w:rPr>
+          <w:rFonts w:ascii="Helvetica" w:hAnsi="Helvetica" w:cs="Helvetica"/>
+          <w:sz w:val="22"/>
+          <w:szCs w:val="22"/>
+        </w:rPr>
+      </w:pPr>
+      <w:proofErr w:type="gramStart"/>
+      <w:r>
+        <w:rPr>
+          <w:rFonts w:ascii="Helvetica" w:hAnsi="Helvetica" w:cs="Helvetica"/>
+          <w:b/>
+          <w:color w:val="9BBB59" w:themeColor="accent3"/>
+          <w:sz w:val="22"/>
+          <w:szCs w:val="22"/>
+        </w:rPr>
+        <w:t>couple</w:t>
+      </w:r>
+      <w:proofErr w:type="gramEnd"/>
+      <w:r>
+        <w:rPr>
+          <w:rFonts w:ascii="Helvetica" w:hAnsi="Helvetica" w:cs="Helvetica"/>
+          <w:sz w:val="22"/>
+          <w:szCs w:val="22"/>
+        </w:rPr>
+        <w:t xml:space="preserve">: </w:t>
+      </w:r>
+      <w:proofErr w:type="spellStart"/>
+      <w:r>
+        <w:rPr>
+          <w:rFonts w:ascii="Helvetica" w:hAnsi="Helvetica" w:cs="Helvetica"/>
+          <w:sz w:val="22"/>
+          <w:szCs w:val="22"/>
+        </w:rPr>
+        <w:t>kjal;kdfjs</w:t>
+      </w:r>
+      <w:proofErr w:type="spellEnd"/>
+      <w:r>
+        <w:rPr>
+          <w:rFonts w:ascii="Helvetica" w:hAnsi="Helvetica" w:cs="Helvetica"/>
+          <w:sz w:val="22"/>
+          <w:szCs w:val="22"/>
+        </w:rPr>
+        <w:t xml:space="preserve"> </w:t>
+      </w:r>
+    </w:p>
+    <w:p>
+      <w:pPr>
+        <w:rPr>
+          <w:rFonts w:ascii="Helvetica" w:hAnsi="Helvetica" w:cs="Helvetica"/>
+          <w:sz w:val="22"/>
+          <w:szCs w:val="22"/>
+        </w:rPr>
+      </w:pPr>
+    </w:p>
+    <w:p>
+      <w:pPr>
+        <w:widowControl w:val="0"/>
+        <w:autoSpaceDE w:val="0"/>
+        <w:autoSpaceDN w:val="0"/>
+        <w:adjustRightInd w:val="0"/>
+        <w:spacing w:line="360" w:lineRule="auto"/>
+        <w:rPr>
+          <w:rFonts w:ascii="Helvetica" w:hAnsi="Helvetica" w:cs="Helvetica"/>
+          <w:strike/>
+          <w:color w:val="4F81BD" w:themeColor="accent1"/>
+          <w:sz w:val="22"/>
+          <w:szCs w:val="22"/>
+        </w:rPr>
+      </w:pPr>
+      <w:proofErr w:type="gramStart"/>
+      <w:r>
+        <w:rPr>
+          <w:rFonts w:ascii="Helvetica" w:hAnsi="Helvetica" w:cs="Helvetica"/>
+          <w:b/>
+          <w:color w:val="9BBB59" w:themeColor="accent3"/>
+          <w:sz w:val="22"/>
+          <w:szCs w:val="22"/>
+        </w:rPr>
+        <w:t>make</w:t>
+      </w:r>
+      <w:proofErr w:type="gramEnd"/>
+      <w:r>
+        <w:rPr>
+          <w:rFonts w:ascii="Helvetica" w:hAnsi="Helvetica" w:cs="Helvetica"/>
+          <w:b/>
+          <w:color w:val="9BBB59" w:themeColor="accent3"/>
+          <w:sz w:val="22"/>
+          <w:szCs w:val="22"/>
+        </w:rPr>
+        <w:t>-friends</w:t>
+      </w:r>
+      <w:r>
+        <w:rPr>
+          <w:rFonts w:ascii="Helvetica" w:hAnsi="Helvetica" w:cs="Helvetica"/>
+          <w:sz w:val="22"/>
+          <w:szCs w:val="22"/>
+        </w:rPr>
+        <w:t xml:space="preserve">: </w:t>
+      </w:r>
+      <w:r>
+        <w:rPr>
+          <w:rFonts w:ascii="Helvetica" w:hAnsi="Helvetica" w:cs="Helvetica"/>
+          <w:sz w:val="22"/>
+          <w:szCs w:val="22"/>
+        </w:rPr>
+        <w:t xml:space="preserve">Agents make friends. </w:t>
+      </w:r>
+      <w:r>
+        <w:rPr>
+          <w:rFonts w:ascii="Helvetica" w:hAnsi="Helvetica"/>
+          <w:strike/>
+          <w:color w:val="4F81BD" w:themeColor="accent1"/>
+          <w:sz w:val="22"/>
+          <w:szCs w:val="22"/>
+        </w:rPr>
+        <w:t>This gives everyone (coupled or not) a chance to make a friend.</w:t>
+      </w:r>
+    </w:p>
+    <w:p>
+      <w:pPr>
+        <w:rPr>
+          <w:rFonts w:ascii="Helvetica" w:hAnsi="Helvetica" w:cs="Helvetica"/>
+          <w:sz w:val="22"/>
+          <w:szCs w:val="22"/>
+        </w:rPr>
+      </w:pPr>
+      <w:r>
+        <w:rPr>
+          <w:rFonts w:ascii="Helvetica" w:hAnsi="Helvetica" w:cs="Helvetica"/>
+          <w:sz w:val="22"/>
+          <w:szCs w:val="22"/>
+        </w:rPr>
+        <w:t xml:space="preserve">If this agent has not reached their maximum limit of friends </w:t>
+      </w:r>
+      <w:r>
+        <w:rPr>
+          <w:rFonts w:ascii="Helvetica" w:hAnsi="Helvetica"/>
+          <w:sz w:val="22"/>
+          <w:szCs w:val="22"/>
+        </w:rPr>
+        <w:t>(and random chance permits)</w:t>
+      </w:r>
+      <w:r>
+        <w:rPr>
+          <w:rFonts w:ascii="Helvetica" w:hAnsi="Helvetica" w:cs="Helvetica"/>
+          <w:sz w:val="22"/>
+          <w:szCs w:val="22"/>
+        </w:rPr>
+        <w:t xml:space="preserve">, they try to make a friend (regardless of it they are coupled or not) </w:t>
+      </w:r>
+    </w:p>
+    <w:p>
+      <w:pPr>
+        <w:rPr>
+          <w:rFonts w:ascii="Helvetica" w:hAnsi="Helvetica" w:cs="Helvetica"/>
+          <w:sz w:val="22"/>
+          <w:szCs w:val="22"/>
+        </w:rPr>
+      </w:pPr>
+    </w:p>
+    <w:p>
+      <w:pPr>
+        <w:rPr>
+          <w:rFonts w:ascii="Helvetica" w:hAnsi="Helvetica" w:cs="Helvetica"/>
+          <w:sz w:val="22"/>
+          <w:szCs w:val="22"/>
+        </w:rPr>
+      </w:pPr>
+    </w:p>
+    <w:p>
+      <w:pPr>
+        <w:rPr>
+          <w:rFonts w:ascii="Helvetica" w:hAnsi="Helvetica" w:cs="Helvetica"/>
+          <w:sz w:val="22"/>
+          <w:szCs w:val="22"/>
+        </w:rPr>
+      </w:pPr>
+      <w:r>
+        <w:rPr>
+          <w:rFonts w:ascii="Helvetica" w:hAnsi="Helvetica" w:cs="Helvetica"/>
+          <w:sz w:val="22"/>
+          <w:szCs w:val="22"/>
+        </w:rPr>
+        <w:t>As long as they have not reached their maximum limit of friends, every agent (coupled or not) gets a chance to make a friend on each tick.</w:t>
+      </w:r>
+    </w:p>
+    <w:p>
+      <w:pPr>
+        <w:rPr>
+          <w:rFonts w:ascii="Helvetica" w:hAnsi="Helvetica" w:cs="Helvetica"/>
+          <w:sz w:val="22"/>
+          <w:szCs w:val="22"/>
+        </w:rPr>
+      </w:pPr>
+      <w:r>
+        <w:rPr>
+          <w:rFonts w:ascii="Helvetica" w:hAnsi="Helvetica" w:cs="Helvetica"/>
+          <w:sz w:val="22"/>
+          <w:szCs w:val="22"/>
+          <w:highlight w:val="yellow"/>
+        </w:rPr>
+        <w:t>Otherwise, all the sexual partner links break, then it becomes single-sex clusters (don’t think this actually could happen anymore… possibly reword)</w:t>
+      </w:r>
+    </w:p>
+    <w:p>
+      <w:pPr>
+        <w:rPr>
+          <w:rFonts w:ascii="Helvetica" w:hAnsi="Helvetica" w:cs="Helvetica"/>
+          <w:sz w:val="22"/>
+          <w:szCs w:val="22"/>
+        </w:rPr>
+      </w:pPr>
+    </w:p>
+    <w:p>
+      <w:pPr>
+        <w:rPr>
+          <w:rFonts w:ascii="Helvetica" w:hAnsi="Helvetica" w:cs="Helvetica"/>
+          <w:sz w:val="22"/>
+          <w:szCs w:val="22"/>
+        </w:rPr>
+      </w:pPr>
+      <w:r>
+        <w:rPr>
+          <w:rFonts w:ascii="Helvetica" w:hAnsi="Helvetica" w:cs="Helvetica"/>
+          <w:sz w:val="22"/>
+          <w:szCs w:val="22"/>
+        </w:rPr>
+        <w:t>If this agent has not reached their maximum limit of friends,</w:t>
+      </w:r>
+      <w:r>
+        <w:rPr>
+          <w:rFonts w:ascii="Helvetica" w:hAnsi="Helvetica" w:cs="Helvetica"/>
+          <w:sz w:val="22"/>
+          <w:szCs w:val="22"/>
+        </w:rPr>
+        <w:t xml:space="preserve"> they </w:t>
+      </w:r>
+      <w:r>
+        <w:rPr>
+          <w:rFonts w:ascii="Helvetica" w:hAnsi="Helvetica" w:cs="Helvetica"/>
+          <w:sz w:val="22"/>
+          <w:szCs w:val="22"/>
+        </w:rPr>
+        <w:t>try to make a friend</w:t>
+      </w:r>
+    </w:p>
+    <w:p>
+      <w:pPr>
+        <w:rPr>
+          <w:rFonts w:ascii="Helvetica" w:hAnsi="Helvetica" w:cs="Helvetica"/>
+          <w:sz w:val="22"/>
+          <w:szCs w:val="22"/>
+        </w:rPr>
+      </w:pPr>
+    </w:p>
+    <w:p>
+      <w:pPr>
+        <w:rPr>
+          <w:rFonts w:ascii="Helvetica" w:hAnsi="Helvetica" w:cs="Helvetica"/>
+          <w:sz w:val="22"/>
+          <w:szCs w:val="22"/>
+        </w:rPr>
+      </w:pPr>
+      <w:r>
+        <w:rPr>
+          <w:rFonts w:ascii="Helvetica" w:hAnsi="Helvetica" w:cs="Helvetica"/>
+          <w:sz w:val="22"/>
+          <w:szCs w:val="22"/>
+        </w:rPr>
+        <w:t>If this agent has not reached their maximum limit of friends</w:t>
+      </w:r>
+      <w:r>
+        <w:rPr>
+          <w:rFonts w:ascii="Helvetica" w:hAnsi="Helvetica" w:cs="Helvetica"/>
+          <w:sz w:val="22"/>
+          <w:szCs w:val="22"/>
+        </w:rPr>
+        <w:t xml:space="preserve"> </w:t>
+      </w:r>
+      <w:r>
+        <w:rPr>
+          <w:rFonts w:ascii="Helvetica" w:hAnsi="Helvetica"/>
+          <w:sz w:val="22"/>
+          <w:szCs w:val="22"/>
+        </w:rPr>
+        <w:t>(and random chance permits)</w:t>
+      </w:r>
+      <w:r>
+        <w:rPr>
+          <w:rFonts w:ascii="Helvetica" w:hAnsi="Helvetica" w:cs="Helvetica"/>
+          <w:sz w:val="22"/>
+          <w:szCs w:val="22"/>
+        </w:rPr>
+        <w:t>,</w:t>
+      </w:r>
+      <w:r>
+        <w:rPr>
+          <w:rFonts w:ascii="Helvetica" w:hAnsi="Helvetica" w:cs="Helvetica"/>
+          <w:sz w:val="22"/>
+          <w:szCs w:val="22"/>
+        </w:rPr>
+        <w:t xml:space="preserve"> they try to make a friend.</w:t>
+      </w:r>
+      <w:r>
+        <w:rPr>
+          <w:rFonts w:ascii="Helvetica" w:hAnsi="Helvetica" w:cs="Helvetica"/>
+          <w:sz w:val="22"/>
+          <w:szCs w:val="22"/>
+        </w:rPr>
+        <w:t xml:space="preserve">  </w:t>
+      </w:r>
+    </w:p>
+    <w:p>
+      <w:pPr>
+        <w:widowControl w:val="0"/>
+        <w:autoSpaceDE w:val="0"/>
+        <w:autoSpaceDN w:val="0"/>
+        <w:adjustRightInd w:val="0"/>
+        <w:spacing w:line="360" w:lineRule="auto"/>
+        <w:rPr>
+          <w:rFonts w:ascii="Helvetica" w:hAnsi="Helvetica" w:cs="Helvetica"/>
+          <w:sz w:val="22"/>
+          <w:szCs w:val="22"/>
+          <w:highlight w:val="lightGray"/>
+        </w:rPr>
+      </w:pPr>
+    </w:p>
+    <w:p>
+      <w:pPr>
+        <w:widowControl w:val="0"/>
+        <w:autoSpaceDE w:val="0"/>
+        <w:autoSpaceDN w:val="0"/>
+        <w:adjustRightInd w:val="0"/>
+        <w:spacing w:line="360" w:lineRule="auto"/>
+        <w:rPr>
+          <w:rFonts w:ascii="Helvetica" w:hAnsi="Helvetica" w:cs="Helvetica"/>
+          <w:sz w:val="22"/>
+          <w:szCs w:val="22"/>
+          <w:highlight w:val="lightGray"/>
+        </w:rPr>
+      </w:pPr>
+      <w:proofErr w:type="gramStart"/>
+      <w:r>
+        <w:rPr>
+          <w:rFonts w:ascii="Helvetica" w:hAnsi="Helvetica" w:cs="Helvetica"/>
+          <w:sz w:val="22"/>
+          <w:szCs w:val="22"/>
+          <w:highlight w:val="lightGray"/>
+        </w:rPr>
+        <w:t>every</w:t>
+      </w:r>
+      <w:proofErr w:type="gramEnd"/>
+      <w:r>
+        <w:rPr>
+          <w:rFonts w:ascii="Helvetica" w:hAnsi="Helvetica" w:cs="Helvetica"/>
+          <w:sz w:val="22"/>
+          <w:szCs w:val="22"/>
+          <w:highlight w:val="lightGray"/>
+        </w:rPr>
+        <w:t xml:space="preserve"> agent, coupled or not, gets a chance to make a friend on each tick, as long as they have not reached their maximum limit of friends.</w:t>
+      </w:r>
+    </w:p>
+    <w:p>
+      <w:pPr>
+        <w:widowControl w:val="0"/>
+        <w:autoSpaceDE w:val="0"/>
+        <w:autoSpaceDN w:val="0"/>
+        <w:adjustRightInd w:val="0"/>
+        <w:spacing w:line="360" w:lineRule="auto"/>
+        <w:rPr>
+          <w:rFonts w:ascii="Helvetica" w:hAnsi="Helvetica" w:cs="Helvetica"/>
+          <w:sz w:val="22"/>
+          <w:szCs w:val="22"/>
+        </w:rPr>
+      </w:pPr>
+    </w:p>
+    <w:p>
+      <w:pPr>
+        <w:widowControl w:val="0"/>
+        <w:autoSpaceDE w:val="0"/>
+        <w:autoSpaceDN w:val="0"/>
+        <w:adjustRightInd w:val="0"/>
+        <w:spacing w:line="360" w:lineRule="auto"/>
+        <w:rPr>
+          <w:rFonts w:ascii="Helvetica" w:hAnsi="Helvetica" w:cs="Helvetica"/>
+          <w:sz w:val="22"/>
+          <w:szCs w:val="22"/>
+        </w:rPr>
+      </w:pPr>
+      <w:proofErr w:type="gramStart"/>
+      <w:r>
+        <w:rPr>
+          <w:rFonts w:ascii="Helvetica" w:hAnsi="Helvetica" w:cs="Helvetica"/>
+          <w:sz w:val="22"/>
+          <w:szCs w:val="22"/>
+        </w:rPr>
+        <w:t>;;</w:t>
+      </w:r>
+      <w:proofErr w:type="gramEnd"/>
+      <w:r>
+        <w:rPr>
+          <w:rFonts w:ascii="Helvetica" w:hAnsi="Helvetica" w:cs="Helvetica"/>
+          <w:sz w:val="22"/>
+          <w:szCs w:val="22"/>
+        </w:rPr>
+        <w:t xml:space="preserve"> </w:t>
+      </w:r>
+      <w:r>
+        <w:rPr>
+          <w:rFonts w:ascii="Helvetica" w:hAnsi="Helvetica" w:cs="Helvetica"/>
+          <w:sz w:val="22"/>
+          <w:szCs w:val="22"/>
+        </w:rPr>
+        <w:t>If this agent already has reached their maximum limit of friends,</w:t>
+      </w:r>
+    </w:p>
+    <w:p>
+      <w:pPr>
+        <w:widowControl w:val="0"/>
+        <w:autoSpaceDE w:val="0"/>
+        <w:autoSpaceDN w:val="0"/>
+        <w:adjustRightInd w:val="0"/>
+        <w:spacing w:line="360" w:lineRule="auto"/>
+        <w:rPr>
+          <w:rFonts w:ascii="Helvetica" w:hAnsi="Helvetica" w:cs="Helvetica"/>
+          <w:sz w:val="22"/>
+          <w:szCs w:val="22"/>
+        </w:rPr>
+      </w:pPr>
+      <w:proofErr w:type="gramStart"/>
+      <w:r>
+        <w:rPr>
+          <w:rFonts w:ascii="Helvetica" w:hAnsi="Helvetica" w:cs="Helvetica"/>
+          <w:sz w:val="22"/>
+          <w:szCs w:val="22"/>
+        </w:rPr>
+        <w:t>;;</w:t>
+      </w:r>
+      <w:proofErr w:type="gramEnd"/>
+      <w:r>
+        <w:rPr>
+          <w:rFonts w:ascii="Helvetica" w:hAnsi="Helvetica" w:cs="Helvetica"/>
+          <w:sz w:val="22"/>
+          <w:szCs w:val="22"/>
+        </w:rPr>
+        <w:t xml:space="preserve"> </w:t>
+      </w:r>
+      <w:r>
+        <w:rPr>
+          <w:rFonts w:ascii="Helvetica" w:hAnsi="Helvetica" w:cs="Helvetica"/>
+          <w:sz w:val="22"/>
+          <w:szCs w:val="22"/>
+        </w:rPr>
+        <w:t>they don't try to create any more friend links</w:t>
+      </w:r>
+    </w:p>
+    <w:p>
+      <w:pPr>
+        <w:widowControl w:val="0"/>
+        <w:autoSpaceDE w:val="0"/>
+        <w:autoSpaceDN w:val="0"/>
+        <w:adjustRightInd w:val="0"/>
+        <w:spacing w:line="360" w:lineRule="auto"/>
+        <w:rPr>
+          <w:rFonts w:ascii="Helvetica" w:hAnsi="Helvetica" w:cs="Helvetica"/>
+          <w:sz w:val="22"/>
+          <w:szCs w:val="22"/>
+          <w:highlight w:val="lightGray"/>
+        </w:rPr>
+      </w:pPr>
+    </w:p>
+    <w:p>
+      <w:pPr>
+        <w:widowControl w:val="0"/>
+        <w:autoSpaceDE w:val="0"/>
+        <w:autoSpaceDN w:val="0"/>
+        <w:adjustRightInd w:val="0"/>
+        <w:spacing w:line="360" w:lineRule="auto"/>
+        <w:rPr>
+          <w:rFonts w:ascii="Helvetica" w:hAnsi="Helvetica" w:cs="Helvetica"/>
+          <w:sz w:val="22"/>
+          <w:szCs w:val="22"/>
+        </w:rPr>
+      </w:pPr>
+      <w:proofErr w:type="gramStart"/>
+      <w:r>
+        <w:rPr>
+          <w:rFonts w:ascii="Helvetica" w:hAnsi="Helvetica" w:cs="Helvetica"/>
+          <w:sz w:val="22"/>
+          <w:szCs w:val="22"/>
+          <w:highlight w:val="lightGray"/>
+        </w:rPr>
+        <w:t>make</w:t>
+      </w:r>
+      <w:proofErr w:type="gramEnd"/>
+      <w:r>
+        <w:rPr>
+          <w:rFonts w:ascii="Helvetica" w:hAnsi="Helvetica" w:cs="Helvetica"/>
+          <w:sz w:val="22"/>
+          <w:szCs w:val="22"/>
+          <w:highlight w:val="lightGray"/>
+        </w:rPr>
+        <w:t xml:space="preserve"> friends (will only be called if the turtle has not reached their maximum friend limit) and their tendency is acceptable </w:t>
+      </w:r>
+      <w:r>
+        <w:rPr>
+          <w:rFonts w:ascii="Helvetica" w:hAnsi="Helvetica" w:cs="Helvetica"/>
+          <w:sz w:val="22"/>
+          <w:szCs w:val="22"/>
+          <w:highlight w:val="lightGray"/>
+        </w:rPr>
+        <w:sym w:font="Wingdings" w:char="F0E0"/>
+      </w:r>
+      <w:r>
+        <w:rPr>
+          <w:rFonts w:ascii="Helvetica" w:hAnsi="Helvetica" w:cs="Helvetica"/>
+          <w:sz w:val="22"/>
+          <w:szCs w:val="22"/>
+          <w:highlight w:val="lightGray"/>
+        </w:rPr>
+        <w:t xml:space="preserve"> everyone should attempt to make friends on each tick as well, because otherwise, all the sexual partner links break, then it becomes single-sex clusters and nothing cool happens</w:t>
+      </w:r>
+    </w:p>
+    <w:p>
+      <w:pPr>
+        <w:rPr>
+          <w:rFonts w:ascii="Helvetica" w:hAnsi="Helvetica" w:cs="Helvetica"/>
+          <w:sz w:val="22"/>
+          <w:szCs w:val="22"/>
+        </w:rPr>
+      </w:pPr>
+    </w:p>
+    <w:p>
+      <w:pPr>
+        <w:rPr>
+          <w:rFonts w:ascii="Helvetica" w:hAnsi="Helvetica" w:cs="Helvetica"/>
+          <w:sz w:val="22"/>
+          <w:szCs w:val="22"/>
+        </w:rPr>
+      </w:pPr>
+    </w:p>
+    <w:p>
+      <w:pPr>
+        <w:rPr>
+          <w:rFonts w:ascii="Helvetica" w:hAnsi="Helvetica" w:cs="Helvetica"/>
+          <w:sz w:val="22"/>
+          <w:szCs w:val="22"/>
+        </w:rPr>
+      </w:pPr>
+    </w:p>
+    <w:p>
+      <w:pPr>
+        <w:rPr>
+          <w:rFonts w:ascii="Helvetica" w:hAnsi="Helvetica" w:cs="Helvetica"/>
+          <w:sz w:val="22"/>
+          <w:szCs w:val="22"/>
+        </w:rPr>
+      </w:pPr>
+    </w:p>
+    <w:p>
+      <w:pPr>
+        <w:rPr>
+          <w:rFonts w:ascii="Helvetica" w:hAnsi="Helvetica" w:cs="Helvetica"/>
+          <w:sz w:val="22"/>
+          <w:szCs w:val="22"/>
+        </w:rPr>
+      </w:pPr>
+      <w:proofErr w:type="gramStart"/>
+      <w:r>
+        <w:rPr>
+          <w:rFonts w:ascii="Helvetica" w:hAnsi="Helvetica" w:cs="Helvetica"/>
+          <w:b/>
+          <w:color w:val="9BBB59" w:themeColor="accent3"/>
+          <w:sz w:val="22"/>
+          <w:szCs w:val="22"/>
+        </w:rPr>
+        <w:t>uncouple</w:t>
+      </w:r>
+      <w:proofErr w:type="gramEnd"/>
+      <w:r>
+        <w:rPr>
+          <w:rFonts w:ascii="Helvetica" w:hAnsi="Helvetica" w:cs="Helvetica"/>
+          <w:sz w:val="22"/>
+          <w:szCs w:val="22"/>
+        </w:rPr>
+        <w:t>:</w:t>
+      </w:r>
+      <w:r>
+        <w:rPr>
+          <w:rFonts w:ascii="Helvetica" w:hAnsi="Helvetica" w:cs="Helvetica"/>
+          <w:sz w:val="22"/>
+          <w:szCs w:val="22"/>
+        </w:rPr>
+        <w:t xml:space="preserve"> </w:t>
+      </w:r>
+    </w:p>
+    <w:p>
+      <w:pPr>
+        <w:rPr>
+          <w:rFonts w:ascii="Helvetica" w:hAnsi="Helvetica"/>
+          <w:sz w:val="22"/>
+          <w:szCs w:val="22"/>
+        </w:rPr>
+      </w:pPr>
+      <w:r>
+        <w:rPr>
+          <w:rFonts w:ascii="Helvetica" w:hAnsi="Helvetica"/>
+          <w:sz w:val="22"/>
+          <w:szCs w:val="22"/>
+        </w:rPr>
+        <w:t xml:space="preserve">Agents </w:t>
+      </w:r>
+      <w:r>
+        <w:rPr>
+          <w:rFonts w:ascii="Helvetica" w:hAnsi="Helvetica"/>
+          <w:color w:val="F79646" w:themeColor="accent6"/>
+          <w:sz w:val="22"/>
+          <w:szCs w:val="22"/>
+        </w:rPr>
+        <w:t xml:space="preserve">that </w:t>
+      </w:r>
+      <w:r>
+        <w:rPr>
+          <w:rFonts w:ascii="Helvetica" w:hAnsi="Helvetica"/>
+          <w:color w:val="F79646" w:themeColor="accent6"/>
+          <w:sz w:val="22"/>
+          <w:szCs w:val="22"/>
+        </w:rPr>
+        <w:t>(</w:t>
+      </w:r>
+      <w:r>
+        <w:rPr>
+          <w:rFonts w:ascii="Helvetica" w:hAnsi="Helvetica"/>
+          <w:color w:val="F79646" w:themeColor="accent6"/>
+          <w:sz w:val="22"/>
+          <w:szCs w:val="22"/>
+        </w:rPr>
+        <w:t>currently</w:t>
+      </w:r>
+      <w:r>
+        <w:rPr>
+          <w:rFonts w:ascii="Helvetica" w:hAnsi="Helvetica"/>
+          <w:color w:val="F79646" w:themeColor="accent6"/>
+          <w:sz w:val="22"/>
+          <w:szCs w:val="22"/>
+        </w:rPr>
+        <w:t>)</w:t>
+      </w:r>
+      <w:r>
+        <w:rPr>
+          <w:rFonts w:ascii="Helvetica" w:hAnsi="Helvetica"/>
+          <w:color w:val="F79646" w:themeColor="accent6"/>
+          <w:sz w:val="22"/>
+          <w:szCs w:val="22"/>
+        </w:rPr>
+        <w:t xml:space="preserve"> have a sexual partner</w:t>
+      </w:r>
+      <w:r>
+        <w:rPr>
+          <w:rFonts w:ascii="Helvetica" w:hAnsi="Helvetica"/>
+          <w:sz w:val="22"/>
+          <w:szCs w:val="22"/>
+        </w:rPr>
+        <w:t xml:space="preserve"> can </w:t>
+      </w:r>
+      <w:r>
+        <w:rPr>
+          <w:rFonts w:ascii="Helvetica" w:hAnsi="Helvetica"/>
+          <w:color w:val="F79646" w:themeColor="accent6"/>
+          <w:sz w:val="22"/>
+          <w:szCs w:val="22"/>
+        </w:rPr>
+        <w:t>potentially</w:t>
+      </w:r>
+      <w:r>
+        <w:rPr>
+          <w:rFonts w:ascii="Helvetica" w:hAnsi="Helvetica"/>
+          <w:sz w:val="22"/>
+          <w:szCs w:val="22"/>
+        </w:rPr>
+        <w:t xml:space="preserve"> uncouple </w:t>
+      </w:r>
+      <w:r>
+        <w:rPr>
+          <w:rFonts w:ascii="Helvetica" w:hAnsi="Helvetica"/>
+          <w:strike/>
+          <w:sz w:val="22"/>
+          <w:szCs w:val="22"/>
+        </w:rPr>
+        <w:t>or potentially break up</w:t>
+      </w:r>
+      <w:r>
+        <w:rPr>
+          <w:rFonts w:ascii="Helvetica" w:hAnsi="Helvetica"/>
+          <w:sz w:val="22"/>
+          <w:szCs w:val="22"/>
+        </w:rPr>
+        <w:t xml:space="preserve">. </w:t>
+      </w:r>
+    </w:p>
+    <w:p>
+      <w:pPr>
+        <w:rPr>
+          <w:rFonts w:ascii="Helvetica" w:hAnsi="Helvetica" w:cs="Helvetica"/>
+          <w:sz w:val="22"/>
+          <w:szCs w:val="22"/>
+        </w:rPr>
+      </w:pPr>
+      <w:r>
+        <w:rPr>
+          <w:rFonts w:ascii="Helvetica" w:hAnsi="Helvetica"/>
+          <w:sz w:val="22"/>
+          <w:szCs w:val="22"/>
+        </w:rPr>
+        <w:t xml:space="preserve">Agents will </w:t>
+      </w:r>
+      <w:r>
+        <w:rPr>
+          <w:rFonts w:ascii="Helvetica" w:hAnsi="Helvetica"/>
+          <w:sz w:val="22"/>
+          <w:szCs w:val="22"/>
+        </w:rPr>
+        <w:t>uncouple</w:t>
+      </w:r>
+      <w:r>
+        <w:rPr>
+          <w:rFonts w:ascii="Helvetica" w:hAnsi="Helvetica"/>
+          <w:sz w:val="22"/>
+          <w:szCs w:val="22"/>
+        </w:rPr>
+        <w:t xml:space="preserve"> if the length of the relationship reaches</w:t>
+      </w:r>
+      <w:r>
+        <w:rPr>
+          <w:rFonts w:ascii="Helvetica" w:hAnsi="Helvetica"/>
+          <w:sz w:val="22"/>
+          <w:szCs w:val="22"/>
+        </w:rPr>
+        <w:t xml:space="preserve"> t</w:t>
+      </w:r>
+      <w:r>
+        <w:rPr>
+          <w:rFonts w:ascii="Helvetica" w:hAnsi="Helvetica"/>
+          <w:sz w:val="22"/>
+          <w:szCs w:val="22"/>
+        </w:rPr>
+        <w:t>he commitment threshold for one of the partners</w:t>
+      </w:r>
+      <w:r>
+        <w:rPr>
+          <w:rFonts w:ascii="Helvetica" w:hAnsi="Helvetica"/>
+          <w:sz w:val="22"/>
+          <w:szCs w:val="22"/>
+        </w:rPr>
+        <w:t>.</w:t>
+      </w:r>
+    </w:p>
+    <w:p>
+      <w:pPr>
+        <w:rPr>
+          <w:rFonts w:ascii="Helvetica" w:hAnsi="Helvetica" w:cs="Helvetica"/>
+          <w:sz w:val="22"/>
+          <w:szCs w:val="22"/>
+        </w:rPr>
+      </w:pPr>
+    </w:p>
+    <w:p>
+      <w:pPr>
+        <w:widowControl w:val="0"/>
+        <w:autoSpaceDE w:val="0"/>
+        <w:autoSpaceDN w:val="0"/>
+        <w:adjustRightInd w:val="0"/>
+        <w:spacing w:line="360" w:lineRule="auto"/>
+      </w:pPr>
+      <w:proofErr w:type="gramStart"/>
+      <w:r>
+        <w:rPr>
+          <w:rFonts w:ascii="Helvetica" w:hAnsi="Helvetica" w:cs="Helvetica"/>
+          <w:b/>
+          <w:color w:val="9BBB59" w:themeColor="accent3"/>
+          <w:sz w:val="22"/>
+          <w:szCs w:val="22"/>
+        </w:rPr>
+        <w:t>have</w:t>
+      </w:r>
+      <w:proofErr w:type="gramEnd"/>
+      <w:r>
+        <w:rPr>
+          <w:rFonts w:ascii="Helvetica" w:hAnsi="Helvetica" w:cs="Helvetica"/>
+          <w:b/>
+          <w:color w:val="9BBB59" w:themeColor="accent3"/>
+          <w:sz w:val="22"/>
+          <w:szCs w:val="22"/>
+        </w:rPr>
+        <w:t>-sex</w:t>
+      </w:r>
+      <w:r>
+        <w:rPr>
+          <w:rFonts w:ascii="Helvetica" w:hAnsi="Helvetica" w:cs="Helvetica"/>
+          <w:sz w:val="22"/>
+          <w:szCs w:val="22"/>
+        </w:rPr>
+        <w:t xml:space="preserve">: </w:t>
+      </w:r>
+      <w:r>
+        <w:rPr>
+          <w:rFonts w:ascii="Helvetica" w:hAnsi="Helvetica" w:cs="Helvetica"/>
+          <w:sz w:val="22"/>
+          <w:szCs w:val="22"/>
+        </w:rPr>
+        <w:tab/>
+        <w:t xml:space="preserve">If agents are </w:t>
+      </w:r>
+      <w:r>
+        <w:rPr>
+          <w:rFonts w:ascii="Helvetica" w:hAnsi="Helvetica" w:cs="Helvetica"/>
+          <w:color w:val="8064A2" w:themeColor="accent4"/>
+          <w:sz w:val="22"/>
+          <w:szCs w:val="22"/>
+        </w:rPr>
+        <w:t>coupled (have a sexual partner)</w:t>
+      </w:r>
+      <w:r>
+        <w:rPr>
+          <w:rFonts w:ascii="Helvetica" w:hAnsi="Helvetica" w:cs="Helvetica"/>
+          <w:sz w:val="22"/>
+          <w:szCs w:val="22"/>
+        </w:rPr>
+        <w:t xml:space="preserve">, still </w:t>
+      </w:r>
+      <w:r>
+        <w:rPr>
+          <w:rFonts w:ascii="Helvetica" w:hAnsi="Helvetica" w:cs="Helvetica"/>
+          <w:color w:val="F79646" w:themeColor="accent6"/>
+          <w:sz w:val="22"/>
+          <w:szCs w:val="22"/>
+        </w:rPr>
+        <w:t>in/part of</w:t>
+      </w:r>
+      <w:r>
+        <w:rPr>
+          <w:rFonts w:ascii="Helvetica" w:hAnsi="Helvetica" w:cs="Helvetica"/>
+          <w:sz w:val="22"/>
+          <w:szCs w:val="22"/>
+        </w:rPr>
+        <w:t xml:space="preserve"> a couple, </w:t>
+      </w:r>
+      <w:r>
+        <w:rPr>
+          <w:rFonts w:ascii="Helvetica" w:hAnsi="Helvetica" w:cs="Helvetica"/>
+          <w:strike/>
+          <w:color w:val="4F81BD" w:themeColor="accent1"/>
+          <w:sz w:val="22"/>
+          <w:szCs w:val="22"/>
+        </w:rPr>
+        <w:t xml:space="preserve">each tick, </w:t>
+      </w:r>
+      <w:r>
+        <w:rPr>
+          <w:rFonts w:ascii="Helvetica" w:hAnsi="Helvetica" w:cs="Helvetica"/>
+          <w:sz w:val="22"/>
+          <w:szCs w:val="22"/>
+        </w:rPr>
+        <w:t xml:space="preserve">they have sex/ </w:t>
+      </w:r>
+      <w:r>
+        <w:rPr>
+          <w:rFonts w:ascii="Helvetica" w:hAnsi="Helvetica" w:cs="Helvetica"/>
+          <w:color w:val="8064A2" w:themeColor="accent4"/>
+          <w:sz w:val="22"/>
+          <w:szCs w:val="22"/>
+        </w:rPr>
+        <w:t xml:space="preserve">they will have sex on each tick </w:t>
+      </w:r>
+      <w:r>
+        <w:rPr>
+          <w:rFonts w:ascii="Helvetica" w:hAnsi="Helvetica" w:cs="Helvetica"/>
+          <w:strike/>
+          <w:color w:val="8064A2" w:themeColor="accent4"/>
+          <w:sz w:val="22"/>
+          <w:szCs w:val="22"/>
+        </w:rPr>
+        <w:t xml:space="preserve">and have the potential of spreading an STI if they have unprotected sex…. </w:t>
+      </w:r>
+      <w:r>
+        <w:rPr>
+          <w:rFonts w:ascii="Helvetica" w:hAnsi="Helvetica" w:cs="Helvetica"/>
+          <w:strike/>
+          <w:color w:val="8064A2" w:themeColor="accent4"/>
+          <w:sz w:val="22"/>
+          <w:szCs w:val="22"/>
+          <w:highlight w:val="yellow"/>
+        </w:rPr>
+        <w:t>and one of them doesn’t know they are infected??</w:t>
+      </w:r>
+      <w:r>
+        <w:rPr>
+          <w:rFonts w:ascii="Helvetica" w:hAnsi="Helvetica" w:cs="Helvetica"/>
+          <w:color w:val="8064A2" w:themeColor="accent4"/>
+          <w:sz w:val="22"/>
+          <w:szCs w:val="22"/>
+        </w:rPr>
+        <w:t>.</w:t>
+      </w:r>
+      <w:r>
+        <w:rPr>
+          <w:rFonts w:ascii="Helvetica" w:hAnsi="Helvetica" w:cs="Helvetica"/>
+          <w:sz w:val="22"/>
+          <w:szCs w:val="22"/>
+        </w:rPr>
+        <w:t xml:space="preserve">  The likelihood that the couple will engage in safe sex depends on the </w:t>
+      </w:r>
+      <w:r>
+        <w:rPr>
+          <w:rFonts w:ascii="Helvetica" w:hAnsi="Helvetica" w:cs="Helvetica"/>
+          <w:b/>
+          <w:color w:val="F79646" w:themeColor="accent6"/>
+          <w:sz w:val="22"/>
+          <w:szCs w:val="22"/>
+        </w:rPr>
+        <w:t>safe-sex-likelihood</w:t>
+      </w:r>
+      <w:r>
+        <w:rPr>
+          <w:rFonts w:ascii="Helvetica" w:hAnsi="Helvetica" w:cs="Helvetica"/>
+          <w:sz w:val="22"/>
+          <w:szCs w:val="22"/>
+        </w:rPr>
+        <w:t xml:space="preserve"> of </w:t>
+      </w:r>
+      <w:r>
+        <w:rPr>
+          <w:rFonts w:ascii="Helvetica" w:hAnsi="Helvetica" w:cs="Helvetica"/>
+          <w:sz w:val="22"/>
+          <w:szCs w:val="22"/>
+          <w:highlight w:val="yellow"/>
+        </w:rPr>
+        <w:t>both [check code!!]</w:t>
+      </w:r>
+      <w:r>
+        <w:rPr>
+          <w:rFonts w:ascii="Helvetica" w:hAnsi="Helvetica" w:cs="Helvetica"/>
+          <w:sz w:val="22"/>
+          <w:szCs w:val="22"/>
+        </w:rPr>
+        <w:t xml:space="preserve"> participants</w:t>
+      </w:r>
+    </w:p>
+    <w:p>
+      <w:pPr>
+        <w:rPr>
+          <w:rFonts w:ascii="Helvetica" w:hAnsi="Helvetica" w:cs="Helvetica"/>
+          <w:sz w:val="22"/>
+          <w:szCs w:val="22"/>
+        </w:rPr>
+      </w:pPr>
+      <w:r>
+        <w:rPr>
+          <w:rFonts w:ascii="Helvetica" w:hAnsi="Helvetica" w:cs="Helvetica"/>
+          <w:sz w:val="22"/>
+          <w:szCs w:val="22"/>
+        </w:rPr>
+        <w:t xml:space="preserve"> </w:t>
+      </w:r>
+    </w:p>
+    <w:p>
+      <w:pPr>
+        <w:rPr>
+          <w:rFonts w:ascii="Helvetica" w:hAnsi="Helvetica" w:cs="Helvetica"/>
+          <w:sz w:val="22"/>
+          <w:szCs w:val="22"/>
+        </w:rPr>
+      </w:pPr>
+    </w:p>
+    <w:p>
+      <w:pPr>
+        <w:rPr>
+          <w:rFonts w:ascii="Helvetica" w:hAnsi="Helvetica" w:cs="Helvetica"/>
+          <w:sz w:val="22"/>
+          <w:szCs w:val="22"/>
+        </w:rPr>
+      </w:pPr>
+    </w:p>
+    <w:p>
+      <w:pPr>
+        <w:rPr>
+          <w:rFonts w:ascii="Helvetica" w:hAnsi="Helvetica" w:cs="Helvetica"/>
+          <w:sz w:val="22"/>
+          <w:szCs w:val="22"/>
+        </w:rPr>
+      </w:pPr>
+      <w:proofErr w:type="gramStart"/>
+      <w:r>
+        <w:rPr>
+          <w:rFonts w:ascii="Helvetica" w:hAnsi="Helvetica" w:cs="Helvetica"/>
+          <w:b/>
+          <w:color w:val="9BBB59" w:themeColor="accent3"/>
+          <w:sz w:val="22"/>
+          <w:szCs w:val="22"/>
+        </w:rPr>
+        <w:t>check</w:t>
+      </w:r>
+      <w:proofErr w:type="gramEnd"/>
+      <w:r>
+        <w:rPr>
+          <w:rFonts w:ascii="Helvetica" w:hAnsi="Helvetica" w:cs="Helvetica"/>
+          <w:b/>
+          <w:color w:val="9BBB59" w:themeColor="accent3"/>
+          <w:sz w:val="22"/>
+          <w:szCs w:val="22"/>
+        </w:rPr>
+        <w:t>-infected:</w:t>
+      </w:r>
+      <w:r>
+        <w:rPr>
+          <w:rFonts w:ascii="Helvetica" w:hAnsi="Helvetica" w:cs="Helvetica"/>
+          <w:sz w:val="22"/>
+          <w:szCs w:val="22"/>
+        </w:rPr>
+        <w:tab/>
+      </w:r>
+      <w:proofErr w:type="spellStart"/>
+      <w:r>
+        <w:rPr>
+          <w:rFonts w:ascii="Helvetica" w:hAnsi="Helvetica" w:cs="Helvetica"/>
+          <w:sz w:val="22"/>
+          <w:szCs w:val="22"/>
+        </w:rPr>
+        <w:t>asdfasdf</w:t>
+      </w:r>
+      <w:proofErr w:type="spellEnd"/>
       <w:r>
         <w:rPr>
           <w:rFonts w:ascii="Helvetica" w:hAnsi="Helvetica" w:cs="Helvetica"/>
@@ -23688,7 +25081,7 @@
 </file>
 
 <file path=customXml/itemProps1.xml><?xml version="1.0" encoding="utf-8"?>
-<ds:datastoreItem xmlns:ds="http://schemas.openxmlformats.org/officeDocument/2006/customXml" ds:itemID="{EB27AE55-8669-3D47-801E-48A4E42ACD1D}">
+<ds:datastoreItem xmlns:ds="http://schemas.openxmlformats.org/officeDocument/2006/customXml" ds:itemID="{F8CA25F3-4757-7243-83AE-14D77CCBB61A}">
   <ds:schemaRefs>
     <ds:schemaRef ds:uri="http://schemas.openxmlformats.org/officeDocument/2006/bibliography"/>
   </ds:schemaRefs>

</xml_diff>